<commit_message>
Update relatório + excel testes
</commit_message>
<xml_diff>
--- a/Relatorio_IA.docx
+++ b/Relatorio_IA.docx
@@ -88,20 +88,17 @@
         <w:spacing w:after="0"/>
         <w:rPr>
           <w:spacing w:val="-2"/>
-          <w:lang w:val="pt-PT"/>
         </w:rPr>
       </w:pPr>
       <w:r>
         <w:rPr>
           <w:spacing w:val="-2"/>
-          <w:lang w:val="pt-PT"/>
         </w:rPr>
         <w:br w:type="column"/>
       </w:r>
       <w:r>
         <w:rPr>
           <w:spacing w:val="-2"/>
-          <w:lang w:val="pt-PT"/>
         </w:rPr>
         <w:t>Samuel Martins</w:t>
       </w:r>
@@ -111,13 +108,11 @@
         <w:pStyle w:val="E-Mail"/>
         <w:rPr>
           <w:spacing w:val="-2"/>
-          <w:lang w:val="pt-PT"/>
         </w:rPr>
       </w:pPr>
       <w:r>
         <w:rPr>
           <w:spacing w:val="-2"/>
-          <w:lang w:val="pt-PT"/>
         </w:rPr>
         <w:t>Nº 2200674</w:t>
       </w:r>
@@ -127,25 +122,18 @@
         <w:pStyle w:val="E-Mail"/>
         <w:rPr>
           <w:spacing w:val="-2"/>
-          <w:lang w:val="pt-PT"/>
         </w:rPr>
       </w:pPr>
     </w:p>
     <w:p>
       <w:pPr>
         <w:pStyle w:val="E-Mail"/>
-        <w:rPr>
-          <w:lang w:val="pt-PT"/>
-        </w:rPr>
       </w:pPr>
     </w:p>
     <w:p>
       <w:pPr>
         <w:spacing w:after="0"/>
         <w:jc w:val="left"/>
-        <w:rPr>
-          <w:lang w:val="pt-PT"/>
-        </w:rPr>
         <w:sectPr>
           <w:type w:val="continuous"/>
           <w:pgSz w:w="12240" w:h="15840"/>
@@ -160,7 +148,6 @@
         <w:rPr>
           <w:i/>
           <w:iCs/>
-          <w:lang w:val="pt-PT"/>
         </w:rPr>
       </w:pPr>
       <w:r>
@@ -169,7 +156,6 @@
           <w:i/>
           <w:iCs/>
           <w:sz w:val="24"/>
-          <w:lang w:val="pt-PT"/>
         </w:rPr>
         <w:t>ABSTRACT</w:t>
       </w:r>
@@ -177,29 +163,54 @@
     <w:p>
       <w:pPr>
         <w:pStyle w:val="Abstract"/>
-        <w:rPr>
-          <w:lang w:val="pt-PT"/>
-        </w:rPr>
-      </w:pPr>
-      <w:r>
-        <w:rPr>
-          <w:lang w:val="pt-PT"/>
-        </w:rPr>
-        <w:t>Neste documento é explicada a implementação do projeto Mummy Maze realizado no âmbito da unidade curricular de Inteligência Artificial.</w:t>
+      </w:pPr>
+      <w:r>
+        <w:t xml:space="preserve">This report </w:t>
+      </w:r>
+      <w:r>
+        <w:t>aims to present the</w:t>
+      </w:r>
+      <w:r>
+        <w:t xml:space="preserve"> </w:t>
+      </w:r>
+      <w:r>
+        <w:t>implementation of the Mummy Maze carried out within the scope of the Artificial Intelligence curricular unit.</w:t>
+      </w:r>
+    </w:p>
+    <w:p>
+      <w:r>
+        <w:t>Throughout this report</w:t>
+      </w:r>
+      <w:r>
+        <w:t xml:space="preserve"> is</w:t>
+      </w:r>
+      <w:r>
+        <w:t xml:space="preserve"> intended to present a brief </w:t>
+      </w:r>
+      <w:r>
+        <w:t xml:space="preserve">explanation about our methods of implementation, </w:t>
+      </w:r>
+      <w:r>
+        <w:t xml:space="preserve">what was implemented, the contribution of each member and all the </w:t>
+      </w:r>
+      <w:r>
+        <w:t xml:space="preserve">developed </w:t>
+      </w:r>
+      <w:r>
+        <w:t>extras</w:t>
+      </w:r>
+      <w:r>
+        <w:t>.</w:t>
       </w:r>
     </w:p>
     <w:p>
       <w:pPr>
         <w:spacing w:before="120" w:after="0"/>
-        <w:rPr>
-          <w:lang w:val="pt-PT"/>
-        </w:rPr>
       </w:pPr>
       <w:r>
         <w:rPr>
           <w:b/>
           <w:sz w:val="24"/>
-          <w:lang w:val="pt-PT"/>
         </w:rPr>
         <w:t>Palavras-chave</w:t>
       </w:r>
@@ -207,14 +218,10 @@
     <w:p>
       <w:pPr>
         <w:spacing w:after="120"/>
-        <w:rPr>
-          <w:lang w:val="pt-PT"/>
-        </w:rPr>
       </w:pPr>
       <w:r>
         <w:rPr>
           <w:highlight w:val="yellow"/>
-          <w:lang w:val="pt-PT"/>
         </w:rPr>
         <w:t>Keywords are your own designated keywords.</w:t>
       </w:r>
@@ -410,21 +417,7 @@
         <w:rPr>
           <w:lang w:val="pt-PT"/>
         </w:rPr>
-        <w:t>Na base dos diferentes níveis disponíveis está uma matriz 13x13, lida a partir de um ficheiro de texto (.</w:t>
-      </w:r>
-      <w:proofErr w:type="spellStart"/>
-      <w:r>
-        <w:rPr>
-          <w:lang w:val="pt-PT"/>
-        </w:rPr>
-        <w:t>txt</w:t>
-      </w:r>
-      <w:proofErr w:type="spellEnd"/>
-      <w:r>
-        <w:rPr>
-          <w:lang w:val="pt-PT"/>
-        </w:rPr>
-        <w:t>) que contém as diferentes entidades e estados. Estes elementos são representados por caracteres que constituem o nível.</w:t>
+        <w:t>Na base dos diferentes níveis disponíveis está uma matriz 13x13, lida a partir de um ficheiro de texto (.txt) que contém as diferentes entidades e estados. Estes elementos são representados por caracteres que constituem o nível.</w:t>
       </w:r>
     </w:p>
     <w:p>
@@ -482,24 +475,6 @@
           <w:lang w:val="pt-PT"/>
         </w:rPr>
         <w:t xml:space="preserve"> condições para o fazer.</w:t>
-      </w:r>
-    </w:p>
-    <w:p>
-      <w:pPr>
-        <w:pStyle w:val="Ttulo3"/>
-        <w:numPr>
-          <w:ilvl w:val="2"/>
-          <w:numId w:val="6"/>
-        </w:numPr>
-        <w:rPr>
-          <w:lang w:val="pt-PT"/>
-        </w:rPr>
-      </w:pPr>
-      <w:r>
-        <w:rPr>
-          <w:lang w:val="pt-PT"/>
-        </w:rPr>
-        <w:t>Entidades</w:t>
       </w:r>
     </w:p>
     <w:p>
@@ -1446,25 +1421,19 @@
         <w:rPr>
           <w:lang w:val="pt-PT"/>
         </w:rPr>
-        <w:t>Estes estados são aqueles que se encontram entre as posições das entidades e representam elementos que não se movem. No entanto, podem sofrer alterações se aplicável.</w:t>
-      </w:r>
-    </w:p>
-    <w:p>
-      <w:pPr>
-        <w:pStyle w:val="Ttulo3"/>
-        <w:numPr>
-          <w:ilvl w:val="2"/>
-          <w:numId w:val="6"/>
-        </w:numPr>
-        <w:rPr>
-          <w:lang w:val="pt-PT"/>
-        </w:rPr>
-      </w:pPr>
-      <w:r>
-        <w:rPr>
-          <w:lang w:val="pt-PT"/>
-        </w:rPr>
-        <w:t>Estados Secundários</w:t>
+        <w:t>Estes estados são aqueles que se encontram entre as posições das entidades e representam elementos que não se movem.</w:t>
+      </w:r>
+      <w:r>
+        <w:rPr>
+          <w:lang w:val="pt-PT"/>
+        </w:rPr>
+        <w:t xml:space="preserve"> </w:t>
+      </w:r>
+      <w:r>
+        <w:rPr>
+          <w:lang w:val="pt-PT"/>
+        </w:rPr>
+        <w:t>No entanto, alguns podem sofrer alterações.</w:t>
       </w:r>
     </w:p>
     <w:p>
@@ -2270,23 +2239,13 @@
         </w:rPr>
         <w:t>Procura em Largura (</w:t>
       </w:r>
-      <w:proofErr w:type="spellStart"/>
       <w:r>
         <w:rPr>
           <w:i/>
           <w:iCs/>
           <w:lang w:val="pt-PT"/>
         </w:rPr>
-        <w:t>Breadth</w:t>
-      </w:r>
-      <w:proofErr w:type="spellEnd"/>
-      <w:r>
-        <w:rPr>
-          <w:i/>
-          <w:iCs/>
-          <w:lang w:val="pt-PT"/>
-        </w:rPr>
-        <w:t xml:space="preserve"> First Search</w:t>
+        <w:t>Breadth First Search</w:t>
       </w:r>
       <w:r>
         <w:rPr>
@@ -2303,27 +2262,17 @@
           <w:numId w:val="8"/>
         </w:numPr>
         <w:spacing w:after="120"/>
-        <w:rPr>
-          <w:lang w:val="pt-PT"/>
-        </w:rPr>
-      </w:pPr>
-      <w:r>
-        <w:rPr>
-          <w:lang w:val="pt-PT"/>
-        </w:rPr>
+      </w:pPr>
+      <w:r>
         <w:t>Procura Uniforme (</w:t>
       </w:r>
       <w:r>
         <w:rPr>
           <w:i/>
-          <w:lang w:val="pt-PT"/>
         </w:rPr>
         <w:t>Uniform Cost Search</w:t>
       </w:r>
       <w:r>
-        <w:rPr>
-          <w:lang w:val="pt-PT"/>
-        </w:rPr>
         <w:t>);</w:t>
       </w:r>
     </w:p>
@@ -2450,27 +2399,17 @@
           <w:numId w:val="9"/>
         </w:numPr>
         <w:spacing w:after="120"/>
-        <w:rPr>
-          <w:lang w:val="pt-PT"/>
-        </w:rPr>
-      </w:pPr>
-      <w:r>
-        <w:rPr>
-          <w:lang w:val="pt-PT"/>
-        </w:rPr>
+      </w:pPr>
+      <w:r>
         <w:t>Procura Sôfrega (</w:t>
       </w:r>
       <w:r>
         <w:rPr>
           <w:i/>
-          <w:lang w:val="pt-PT"/>
         </w:rPr>
         <w:t>Greedy Best First Search</w:t>
       </w:r>
       <w:r>
-        <w:rPr>
-          <w:lang w:val="pt-PT"/>
-        </w:rPr>
         <w:t>);</w:t>
       </w:r>
     </w:p>
@@ -2492,23 +2431,13 @@
         </w:rPr>
         <w:t>Procura em Feixe (</w:t>
       </w:r>
-      <w:proofErr w:type="spellStart"/>
       <w:r>
         <w:rPr>
           <w:i/>
           <w:iCs/>
           <w:lang w:val="pt-PT"/>
         </w:rPr>
-        <w:t>Beam</w:t>
-      </w:r>
-      <w:proofErr w:type="spellEnd"/>
-      <w:r>
-        <w:rPr>
-          <w:i/>
-          <w:iCs/>
-          <w:lang w:val="pt-PT"/>
-        </w:rPr>
-        <w:t xml:space="preserve"> Search</w:t>
+        <w:t>Beam Search</w:t>
       </w:r>
       <w:r>
         <w:rPr>
@@ -2535,7 +2464,6 @@
         </w:rPr>
         <w:t>A* (</w:t>
       </w:r>
-      <w:proofErr w:type="spellStart"/>
       <w:r>
         <w:rPr>
           <w:i/>
@@ -2544,7 +2472,6 @@
         </w:rPr>
         <w:t>AStarSearch</w:t>
       </w:r>
-      <w:proofErr w:type="spellEnd"/>
       <w:r>
         <w:rPr>
           <w:lang w:val="pt-PT"/>
@@ -2570,7 +2497,6 @@
         </w:rPr>
         <w:t>IDA* (</w:t>
       </w:r>
-      <w:proofErr w:type="spellStart"/>
       <w:r>
         <w:rPr>
           <w:i/>
@@ -2579,7 +2505,6 @@
         </w:rPr>
         <w:t>IDAStarSearch</w:t>
       </w:r>
-      <w:proofErr w:type="spellEnd"/>
       <w:r>
         <w:rPr>
           <w:lang w:val="pt-PT"/>
@@ -3212,59 +3137,6 @@
     </w:p>
     <w:p>
       <w:pPr>
-        <w:pStyle w:val="Ttulo2"/>
-        <w:rPr>
-          <w:lang w:val="pt-PT"/>
-        </w:rPr>
-      </w:pPr>
-      <w:r>
-        <w:rPr>
-          <w:lang w:val="pt-PT"/>
-        </w:rPr>
-        <w:t>Teste do nível selecionado</w:t>
-      </w:r>
-    </w:p>
-    <w:p>
-      <w:pPr>
-        <w:rPr>
-          <w:lang w:val="pt-PT"/>
-        </w:rPr>
-      </w:pPr>
-      <w:r>
-        <w:rPr>
-          <w:lang w:val="pt-PT"/>
-        </w:rPr>
-        <w:t xml:space="preserve">Esta funcionalidade permite, ao carregar num botão, testar o nível selecionado </w:t>
-      </w:r>
-      <w:r>
-        <w:rPr>
-          <w:lang w:val="pt-PT"/>
-        </w:rPr>
-        <w:t>com todos os métodos de pesquisa e heurísticas</w:t>
-      </w:r>
-      <w:r>
-        <w:rPr>
-          <w:lang w:val="pt-PT"/>
-        </w:rPr>
-        <w:t>, guardando os resultados num ficheiro “.</w:t>
-      </w:r>
-      <w:proofErr w:type="spellStart"/>
-      <w:r>
-        <w:rPr>
-          <w:lang w:val="pt-PT"/>
-        </w:rPr>
-        <w:t>csv</w:t>
-      </w:r>
-      <w:proofErr w:type="spellEnd"/>
-      <w:r>
-        <w:rPr>
-          <w:lang w:val="pt-PT"/>
-        </w:rPr>
-        <w:t>” com todas as estatísticas relevantes ao estudo.</w:t>
-      </w:r>
-    </w:p>
-    <w:p>
-      <w:pPr>
         <w:pStyle w:val="Ttulo1"/>
         <w:numPr>
           <w:ilvl w:val="0"/>
@@ -3552,6 +3424,46 @@
     </w:p>
     <w:p>
       <w:pPr>
+        <w:pStyle w:val="Ttulo2"/>
+        <w:rPr>
+          <w:lang w:val="pt-PT"/>
+        </w:rPr>
+      </w:pPr>
+      <w:r>
+        <w:rPr>
+          <w:lang w:val="pt-PT"/>
+        </w:rPr>
+        <w:t>Dist</w:t>
+      </w:r>
+      <w:r>
+        <w:rPr>
+          <w:lang w:val="pt-PT"/>
+        </w:rPr>
+        <w:t>ância ao objetivo e aos inimigos</w:t>
+      </w:r>
+    </w:p>
+    <w:p>
+      <w:pPr>
+        <w:rPr>
+          <w:lang w:val="pt-PT"/>
+        </w:rPr>
+      </w:pPr>
+      <w:r>
+        <w:rPr>
+          <w:highlight w:val="cyan"/>
+          <w:lang w:val="pt-PT"/>
+        </w:rPr>
+        <w:t>Esta heurística consiste na soma das duas heurísticas mencionadas anteriormente. Assim, com o reaproveitamento destas heurísticas, é possível avaliar a distância ao objetivo e a distância aos inimigos simultaneamente.</w:t>
+      </w:r>
+      <w:r>
+        <w:rPr>
+          <w:lang w:val="pt-PT"/>
+        </w:rPr>
+        <w:t xml:space="preserve"> </w:t>
+      </w:r>
+    </w:p>
+    <w:p>
+      <w:pPr>
         <w:pStyle w:val="Ttulo1"/>
         <w:rPr>
           <w:lang w:val="pt-PT"/>
@@ -3633,32 +3545,74 @@
       </w:pPr>
       <w:r>
         <w:rPr>
-          <w:highlight w:val="yellow"/>
-          <w:lang w:val="pt-PT"/>
-        </w:rPr>
-        <w:t xml:space="preserve">Abaixo </w:t>
-      </w:r>
-      <w:r>
-        <w:rPr>
-          <w:highlight w:val="yellow"/>
-          <w:lang w:val="pt-PT"/>
-        </w:rPr>
-        <w:t>vai ser feito o levantamento dos resultados obtidos</w:t>
-      </w:r>
-      <w:r>
-        <w:rPr>
-          <w:highlight w:val="yellow"/>
-          <w:lang w:val="pt-PT"/>
-        </w:rPr>
-        <w:t>:</w:t>
-      </w:r>
-    </w:p>
-    <w:p>
-      <w:pPr>
-        <w:rPr>
-          <w:lang w:val="pt-PT"/>
-        </w:rPr>
-      </w:pPr>
+          <w:highlight w:val="green"/>
+          <w:lang w:val="pt-PT"/>
+        </w:rPr>
+        <w:t xml:space="preserve">Na secção dos anexos </w:t>
+      </w:r>
+      <w:r>
+        <w:rPr>
+          <w:highlight w:val="green"/>
+          <w:lang w:val="pt-PT"/>
+        </w:rPr>
+        <w:t>estão disponíveis os resultados</w:t>
+      </w:r>
+      <w:r>
+        <w:rPr>
+          <w:highlight w:val="green"/>
+          <w:lang w:val="pt-PT"/>
+        </w:rPr>
+        <w:t xml:space="preserve"> gravados </w:t>
+      </w:r>
+      <w:r>
+        <w:rPr>
+          <w:highlight w:val="green"/>
+          <w:lang w:val="pt-PT"/>
+        </w:rPr>
+        <w:t>em ficheiro Excel,</w:t>
+      </w:r>
+      <w:r>
+        <w:rPr>
+          <w:highlight w:val="green"/>
+          <w:lang w:val="pt-PT"/>
+        </w:rPr>
+        <w:t xml:space="preserve"> obtidos </w:t>
+      </w:r>
+      <w:r>
+        <w:rPr>
+          <w:highlight w:val="green"/>
+          <w:lang w:val="pt-PT"/>
+        </w:rPr>
+        <w:t>pela funcionalidade extra de testes</w:t>
+      </w:r>
+      <w:r>
+        <w:rPr>
+          <w:highlight w:val="green"/>
+          <w:lang w:val="pt-PT"/>
+        </w:rPr>
+        <w:t>.</w:t>
+      </w:r>
+    </w:p>
+    <w:p>
+      <w:pPr>
+        <w:rPr>
+          <w:lang w:val="pt-PT"/>
+        </w:rPr>
+      </w:pPr>
+      <w:r>
+        <w:rPr>
+          <w:highlight w:val="magenta"/>
+          <w:lang w:val="pt-PT"/>
+        </w:rPr>
+        <w:t xml:space="preserve">**Falar de forma geral </w:t>
+      </w:r>
+      <w:r>
+        <w:rPr>
+          <w:highlight w:val="magenta"/>
+          <w:lang w:val="pt-PT"/>
+        </w:rPr>
+        <w:t>sobre o desempenho dos algoritmos (quais apresentam custos menores e afins)?</w:t>
+      </w:r>
     </w:p>
     <w:p>
       <w:pPr>
@@ -3842,14 +3796,15 @@
     <w:p>
       <w:pPr>
         <w:rPr>
-          <w:lang w:val="pt-PT"/>
-        </w:rPr>
-      </w:pPr>
-      <w:r>
-        <w:rPr>
-          <w:lang w:val="pt-PT"/>
-        </w:rPr>
-        <w:t>Melhoramento</w:t>
+          <w:i/>
+          <w:lang w:val="pt-PT"/>
+        </w:rPr>
+      </w:pPr>
+      <w:r>
+        <w:rPr>
+          <w:lang w:val="pt-PT"/>
+        </w:rPr>
+        <w:t>Otimização</w:t>
       </w:r>
       <w:r>
         <w:rPr>
@@ -3882,6 +3837,31 @@
     </w:p>
     <w:p>
       <w:pPr>
+        <w:rPr>
+          <w:lang w:val="pt-PT"/>
+        </w:rPr>
+      </w:pPr>
+      <w:r>
+        <w:rPr>
+          <w:lang w:val="pt-PT"/>
+        </w:rPr>
+        <w:t xml:space="preserve">Teste </w:t>
+      </w:r>
+      <w:r>
+        <w:rPr>
+          <w:lang w:val="pt-PT"/>
+        </w:rPr>
+        <w:t>automático de níveis</w:t>
+      </w:r>
+      <w:r>
+        <w:rPr>
+          <w:lang w:val="pt-PT"/>
+        </w:rPr>
+        <w:t xml:space="preserve"> </w:t>
+      </w:r>
+    </w:p>
+    <w:p>
+      <w:pPr>
         <w:pStyle w:val="Ttulo1"/>
         <w:rPr>
           <w:lang w:val="pt-PT"/>
@@ -3896,6 +3876,7 @@
     </w:p>
     <w:p>
       <w:pPr>
+        <w:pStyle w:val="Ttulo2"/>
         <w:rPr>
           <w:lang w:val="pt-PT"/>
         </w:rPr>
@@ -3906,30 +3887,11 @@
         </w:rPr>
         <w:t>Algoritmo IDA*</w:t>
       </w:r>
-    </w:p>
-    <w:p>
-      <w:pPr>
-        <w:rPr>
-          <w:lang w:val="pt-PT"/>
-        </w:rPr>
-      </w:pPr>
-      <w:r>
-        <w:rPr>
-          <w:lang w:val="pt-PT"/>
-        </w:rPr>
-        <w:t>Melhoramento</w:t>
-      </w:r>
-      <w:r>
-        <w:rPr>
-          <w:lang w:val="pt-PT"/>
-        </w:rPr>
-        <w:t xml:space="preserve"> do algoritmo</w:t>
-      </w:r>
-      <w:r>
-        <w:rPr>
-          <w:lang w:val="pt-PT"/>
-        </w:rPr>
-        <w:t xml:space="preserve"> </w:t>
+      <w:r>
+        <w:rPr>
+          <w:lang w:val="pt-PT"/>
+        </w:rPr>
+        <w:t xml:space="preserve"> (</w:t>
       </w:r>
       <w:r>
         <w:rPr>
@@ -3937,19 +3899,26 @@
           <w:iCs/>
           <w:lang w:val="pt-PT"/>
         </w:rPr>
-        <w:t>A*</w:t>
-      </w:r>
-      <w:r>
-        <w:rPr>
-          <w:lang w:val="pt-PT"/>
-        </w:rPr>
-        <w:t xml:space="preserve"> </w:t>
-      </w:r>
-      <w:r>
-        <w:rPr>
-          <w:lang w:val="pt-PT"/>
-        </w:rPr>
-        <w:t xml:space="preserve">e </w:t>
+        <w:t>IDAStarSearch</w:t>
+      </w:r>
+      <w:r>
+        <w:rPr>
+          <w:lang w:val="pt-PT"/>
+        </w:rPr>
+        <w:t>)</w:t>
+      </w:r>
+    </w:p>
+    <w:p>
+      <w:pPr>
+        <w:rPr>
+          <w:lang w:val="pt-PT"/>
+        </w:rPr>
+      </w:pPr>
+      <w:r>
+        <w:rPr>
+          <w:lang w:val="pt-PT"/>
+        </w:rPr>
+        <w:t xml:space="preserve">Dado que este algoritmo não foi implementado nas aulas, e de forma a completar o estudo, foi decidido desenvolver o algoritmo </w:t>
       </w:r>
       <w:r>
         <w:rPr>
@@ -3957,15 +3926,417 @@
           <w:iCs/>
           <w:lang w:val="pt-PT"/>
         </w:rPr>
+        <w:t xml:space="preserve">IDA* </w:t>
+      </w:r>
+      <w:r>
+        <w:rPr>
+          <w:lang w:val="pt-PT"/>
+        </w:rPr>
+        <w:t>(</w:t>
+      </w:r>
+      <w:r>
+        <w:rPr>
+          <w:i/>
+          <w:iCs/>
+          <w:lang w:val="pt-PT"/>
+        </w:rPr>
+        <w:t>IDAStarSearch</w:t>
+      </w:r>
+      <w:r>
+        <w:rPr>
+          <w:lang w:val="pt-PT"/>
+        </w:rPr>
+        <w:t>).</w:t>
+      </w:r>
+    </w:p>
+    <w:p>
+      <w:pPr>
+        <w:pStyle w:val="Ttulo2"/>
+        <w:rPr>
+          <w:lang w:val="pt-PT"/>
+        </w:rPr>
+      </w:pPr>
+      <w:r>
+        <w:rPr>
+          <w:lang w:val="pt-PT"/>
+        </w:rPr>
+        <w:t>Melhoria de alguns algoritmos</w:t>
+      </w:r>
+    </w:p>
+    <w:p>
+      <w:pPr>
+        <w:rPr>
+          <w:lang w:val="pt-PT"/>
+        </w:rPr>
+      </w:pPr>
+      <w:r>
+        <w:rPr>
+          <w:lang w:val="pt-PT"/>
+        </w:rPr>
+        <w:t>Foram feitas algumas alterações aos</w:t>
+      </w:r>
+      <w:r>
+        <w:rPr>
+          <w:lang w:val="pt-PT"/>
+        </w:rPr>
+        <w:t xml:space="preserve"> algoritmo</w:t>
+      </w:r>
+      <w:r>
+        <w:rPr>
+          <w:lang w:val="pt-PT"/>
+        </w:rPr>
+        <w:t>s</w:t>
+      </w:r>
+      <w:r>
+        <w:rPr>
+          <w:lang w:val="pt-PT"/>
+        </w:rPr>
+        <w:t xml:space="preserve"> </w:t>
+      </w:r>
+      <w:r>
+        <w:rPr>
+          <w:i/>
+          <w:iCs/>
+          <w:lang w:val="pt-PT"/>
+        </w:rPr>
+        <w:t>A*</w:t>
+      </w:r>
+      <w:r>
+        <w:rPr>
+          <w:lang w:val="pt-PT"/>
+        </w:rPr>
+        <w:t xml:space="preserve"> </w:t>
+      </w:r>
+      <w:r>
+        <w:rPr>
+          <w:lang w:val="pt-PT"/>
+        </w:rPr>
+        <w:t xml:space="preserve">e </w:t>
+      </w:r>
+      <w:r>
+        <w:rPr>
+          <w:i/>
+          <w:iCs/>
+          <w:lang w:val="pt-PT"/>
+        </w:rPr>
         <w:t>GreedBestFirstSearch</w:t>
       </w:r>
-    </w:p>
-    <w:p>
-      <w:pPr>
-        <w:rPr>
-          <w:lang w:val="pt-PT"/>
-        </w:rPr>
-      </w:pPr>
+      <w:r>
+        <w:rPr>
+          <w:lang w:val="pt-PT"/>
+        </w:rPr>
+        <w:t xml:space="preserve">, tornando-os </w:t>
+      </w:r>
+      <w:r>
+        <w:rPr>
+          <w:lang w:val="pt-PT"/>
+        </w:rPr>
+        <w:t>mais eficientes.</w:t>
+      </w:r>
+    </w:p>
+    <w:p>
+      <w:pPr>
+        <w:pStyle w:val="Ttulo2"/>
+        <w:rPr>
+          <w:lang w:val="pt-PT"/>
+        </w:rPr>
+      </w:pPr>
+      <w:r>
+        <w:rPr>
+          <w:lang w:val="pt-PT"/>
+        </w:rPr>
+        <w:t xml:space="preserve">Teste </w:t>
+      </w:r>
+      <w:r>
+        <w:rPr>
+          <w:lang w:val="pt-PT"/>
+        </w:rPr>
+        <w:t>de um nível</w:t>
+      </w:r>
+    </w:p>
+    <w:p>
+      <w:pPr>
+        <w:rPr>
+          <w:lang w:val="pt-PT"/>
+        </w:rPr>
+      </w:pPr>
+      <w:r>
+        <w:rPr>
+          <w:lang w:val="pt-PT"/>
+        </w:rPr>
+        <w:t xml:space="preserve">De forma </w:t>
+      </w:r>
+      <w:r>
+        <w:rPr>
+          <w:lang w:val="pt-PT"/>
+        </w:rPr>
+        <w:t>a simplificar o estudo do desempenho dos algoritmos</w:t>
+      </w:r>
+      <w:r>
+        <w:rPr>
+          <w:lang w:val="pt-PT"/>
+        </w:rPr>
+        <w:t>,</w:t>
+      </w:r>
+      <w:r>
+        <w:rPr>
+          <w:lang w:val="pt-PT"/>
+        </w:rPr>
+        <w:t xml:space="preserve"> </w:t>
+      </w:r>
+      <w:r>
+        <w:rPr>
+          <w:lang w:val="pt-PT"/>
+        </w:rPr>
+        <w:t>desenvolveu-se uma f</w:t>
+      </w:r>
+      <w:r>
+        <w:rPr>
+          <w:lang w:val="pt-PT"/>
+        </w:rPr>
+        <w:t xml:space="preserve">uncionalidade </w:t>
+      </w:r>
+      <w:r>
+        <w:rPr>
+          <w:lang w:val="pt-PT"/>
+        </w:rPr>
+        <w:t>que permite</w:t>
+      </w:r>
+      <w:r>
+        <w:rPr>
+          <w:lang w:val="pt-PT"/>
+        </w:rPr>
+        <w:t xml:space="preserve"> testar um nível</w:t>
+      </w:r>
+      <w:r>
+        <w:rPr>
+          <w:lang w:val="pt-PT"/>
+        </w:rPr>
+        <w:t xml:space="preserve"> de forma automática</w:t>
+      </w:r>
+      <w:r>
+        <w:rPr>
+          <w:lang w:val="pt-PT"/>
+        </w:rPr>
+        <w:t xml:space="preserve">. </w:t>
+      </w:r>
+      <w:r>
+        <w:rPr>
+          <w:lang w:val="pt-PT"/>
+        </w:rPr>
+        <w:t xml:space="preserve">Esta </w:t>
+      </w:r>
+      <w:r>
+        <w:rPr>
+          <w:lang w:val="pt-PT"/>
+        </w:rPr>
+        <w:t>funcionalidade, ao carregar num botão,</w:t>
+      </w:r>
+      <w:r>
+        <w:rPr>
+          <w:lang w:val="pt-PT"/>
+        </w:rPr>
+        <w:t xml:space="preserve"> torna possível</w:t>
+      </w:r>
+      <w:r>
+        <w:rPr>
+          <w:lang w:val="pt-PT"/>
+        </w:rPr>
+        <w:t xml:space="preserve"> testar </w:t>
+      </w:r>
+      <w:r>
+        <w:rPr>
+          <w:lang w:val="pt-PT"/>
+        </w:rPr>
+        <w:t>o</w:t>
+      </w:r>
+      <w:r>
+        <w:rPr>
+          <w:lang w:val="pt-PT"/>
+        </w:rPr>
+        <w:t xml:space="preserve"> nível selecionado com todos os métodos de pesquisa e heurísticas</w:t>
+      </w:r>
+      <w:r>
+        <w:rPr>
+          <w:lang w:val="pt-PT"/>
+        </w:rPr>
+        <w:t xml:space="preserve"> (</w:t>
+      </w:r>
+      <w:r>
+        <w:rPr>
+          <w:lang w:val="pt-PT"/>
+        </w:rPr>
+        <w:t xml:space="preserve">no caso dos </w:t>
+      </w:r>
+      <w:r>
+        <w:rPr>
+          <w:lang w:val="pt-PT"/>
+        </w:rPr>
+        <w:t>algoritmos</w:t>
+      </w:r>
+      <w:r>
+        <w:rPr>
+          <w:lang w:val="pt-PT"/>
+        </w:rPr>
+        <w:t xml:space="preserve"> de pesquisa informados</w:t>
+      </w:r>
+      <w:r>
+        <w:rPr>
+          <w:lang w:val="pt-PT"/>
+        </w:rPr>
+        <w:t>)</w:t>
+      </w:r>
+      <w:r>
+        <w:rPr>
+          <w:lang w:val="pt-PT"/>
+        </w:rPr>
+        <w:t>, guardando os resultados num ficheiro</w:t>
+      </w:r>
+      <w:r>
+        <w:rPr>
+          <w:lang w:val="pt-PT"/>
+        </w:rPr>
+        <w:t xml:space="preserve"> Excel </w:t>
+      </w:r>
+      <w:r>
+        <w:rPr>
+          <w:lang w:val="pt-PT"/>
+        </w:rPr>
+        <w:t>(</w:t>
+      </w:r>
+      <w:r>
+        <w:rPr>
+          <w:lang w:val="pt-PT"/>
+        </w:rPr>
+        <w:t>.csv</w:t>
+      </w:r>
+      <w:r>
+        <w:rPr>
+          <w:lang w:val="pt-PT"/>
+        </w:rPr>
+        <w:t>)</w:t>
+      </w:r>
+      <w:r>
+        <w:rPr>
+          <w:lang w:val="pt-PT"/>
+        </w:rPr>
+        <w:t xml:space="preserve"> </w:t>
+      </w:r>
+      <w:r>
+        <w:rPr>
+          <w:lang w:val="pt-PT"/>
+        </w:rPr>
+        <w:t xml:space="preserve">na </w:t>
+      </w:r>
+      <w:r>
+        <w:rPr>
+          <w:lang w:val="pt-PT"/>
+        </w:rPr>
+        <w:t>diretoria</w:t>
+      </w:r>
+      <w:r>
+        <w:rPr>
+          <w:lang w:val="pt-PT"/>
+        </w:rPr>
+        <w:t xml:space="preserve"> “tests”, também gerada automaticamente, </w:t>
+      </w:r>
+      <w:r>
+        <w:rPr>
+          <w:lang w:val="pt-PT"/>
+        </w:rPr>
+        <w:t>com todas as estatísticas relevantes ao estudo.</w:t>
+      </w:r>
+      <w:r>
+        <w:rPr>
+          <w:lang w:val="pt-PT"/>
+        </w:rPr>
+        <w:t xml:space="preserve"> </w:t>
+      </w:r>
+    </w:p>
+    <w:p>
+      <w:pPr>
+        <w:pStyle w:val="Ttulo1"/>
+        <w:rPr>
+          <w:lang w:val="pt-PT"/>
+        </w:rPr>
+      </w:pPr>
+      <w:r>
+        <w:rPr>
+          <w:lang w:val="pt-PT"/>
+        </w:rPr>
+        <w:t>Anexos</w:t>
+      </w:r>
+    </w:p>
+    <w:p>
+      <w:pPr>
+        <w:rPr>
+          <w:highlight w:val="green"/>
+          <w:lang w:val="pt-PT"/>
+        </w:rPr>
+      </w:pPr>
+      <w:r>
+        <w:rPr>
+          <w:highlight w:val="green"/>
+          <w:lang w:val="pt-PT"/>
+        </w:rPr>
+        <w:t>**NOTA</w:t>
+      </w:r>
+      <w:r>
+        <w:rPr>
+          <w:highlight w:val="green"/>
+          <w:lang w:val="pt-PT"/>
+        </w:rPr>
+        <w:t>:</w:t>
+      </w:r>
+      <w:r>
+        <w:rPr>
+          <w:highlight w:val="green"/>
+          <w:lang w:val="pt-PT"/>
+        </w:rPr>
+        <w:t xml:space="preserve"> Não é uma imagem, mas sim um “objeto” criado a partir do ficheiro de teste </w:t>
+      </w:r>
+      <w:r>
+        <w:rPr>
+          <w:highlight w:val="green"/>
+          <w:lang w:val="pt-PT"/>
+        </w:rPr>
+        <w:t>obtido pela funcionalidade.</w:t>
+      </w:r>
+    </w:p>
+    <w:p>
+      <w:pPr>
+        <w:rPr>
+          <w:lang w:val="pt-PT"/>
+        </w:rPr>
+      </w:pPr>
+      <w:r>
+        <w:rPr>
+          <w:highlight w:val="green"/>
+          <w:lang w:val="pt-PT"/>
+        </w:rPr>
+        <w:t>**NOTA2</w:t>
+      </w:r>
+      <w:r>
+        <w:rPr>
+          <w:highlight w:val="green"/>
+          <w:lang w:val="pt-PT"/>
+        </w:rPr>
+        <w:t>:</w:t>
+      </w:r>
+      <w:r>
+        <w:rPr>
+          <w:highlight w:val="green"/>
+          <w:lang w:val="pt-PT"/>
+        </w:rPr>
+        <w:t xml:space="preserve"> </w:t>
+      </w:r>
+      <w:r>
+        <w:rPr>
+          <w:highlight w:val="green"/>
+          <w:lang w:val="pt-PT"/>
+        </w:rPr>
+        <w:t>O tamanho é muito pequeno?</w:t>
+      </w:r>
     </w:p>
     <w:p>
       <w:pPr>
@@ -3979,21 +4350,36 @@
           <w:cols w:num="2" w:space="475"/>
         </w:sectPr>
       </w:pPr>
-    </w:p>
-    <w:p>
-      <w:pPr>
-        <w:spacing w:after="0"/>
-        <w:jc w:val="left"/>
-        <w:rPr>
-          <w:lang w:val="pt-PT"/>
-        </w:rPr>
-        <w:sectPr>
-          <w:type w:val="continuous"/>
-          <w:pgSz w:w="12240" w:h="15840"/>
-          <w:pgMar w:top="1440" w:right="1080" w:bottom="1440" w:left="1080" w:header="720" w:footer="720" w:gutter="0"/>
-          <w:cols w:num="2" w:space="475"/>
-        </w:sectPr>
-      </w:pPr>
+      <w:r>
+        <w:rPr>
+          <w:lang w:val="pt-PT"/>
+        </w:rPr>
+        <w:object w:dxaOrig="18278" w:dyaOrig="4376" w14:anchorId="7CA87021">
+          <v:shapetype id="_x0000_t75" coordsize="21600,21600" o:spt="75" o:preferrelative="t" path="m@4@5l@4@11@9@11@9@5xe" filled="f" stroked="f">
+            <v:stroke joinstyle="miter"/>
+            <v:formulas>
+              <v:f eqn="if lineDrawn pixelLineWidth 0"/>
+              <v:f eqn="sum @0 1 0"/>
+              <v:f eqn="sum 0 0 @1"/>
+              <v:f eqn="prod @2 1 2"/>
+              <v:f eqn="prod @3 21600 pixelWidth"/>
+              <v:f eqn="prod @3 21600 pixelHeight"/>
+              <v:f eqn="sum @0 0 1"/>
+              <v:f eqn="prod @6 1 2"/>
+              <v:f eqn="prod @7 21600 pixelWidth"/>
+              <v:f eqn="sum @8 21600 0"/>
+              <v:f eqn="prod @7 21600 pixelHeight"/>
+              <v:f eqn="sum @10 21600 0"/>
+            </v:formulas>
+            <v:path o:extrusionok="f" gradientshapeok="t" o:connecttype="rect"/>
+            <o:lock v:ext="edit" aspectratio="t"/>
+          </v:shapetype>
+          <v:shape id="_x0000_i1025" type="#_x0000_t75" style="width:241.5pt;height:57pt" o:ole="">
+            <v:imagedata r:id="rId7" o:title=""/>
+          </v:shape>
+          <o:OLEObject Type="Embed" ProgID="Excel.Sheet.12" ShapeID="_x0000_i1025" DrawAspect="Content" ObjectID="_1717143761" r:id="rId8"/>
+        </w:object>
+      </w:r>
     </w:p>
     <w:p>
       <w:pPr>
@@ -4003,7 +4389,7 @@
       </w:pPr>
     </w:p>
     <w:sectPr>
-      <w:footerReference w:type="even" r:id="rId7"/>
+      <w:footerReference w:type="even" r:id="rId9"/>
       <w:type w:val="continuous"/>
       <w:pgSz w:w="12240" w:h="15840" w:code="1"/>
       <w:pgMar w:top="1440" w:right="1080" w:bottom="1440" w:left="1080" w:header="720" w:footer="720" w:gutter="0"/>

</xml_diff>

<commit_message>
Minor update to relatorio
finishing touches
</commit_message>
<xml_diff>
--- a/Relatorio_IA.docx
+++ b/Relatorio_IA.docx
@@ -293,7 +293,7 @@
     </w:p>
     <w:p>
       <w:pPr>
-        <w:pStyle w:val="Ttulo1"/>
+        <w:pStyle w:val="Heading1"/>
         <w:numPr>
           <w:ilvl w:val="0"/>
           <w:numId w:val="6"/>
@@ -311,7 +311,7 @@
     </w:p>
     <w:p>
       <w:pPr>
-        <w:pStyle w:val="Ttulo2"/>
+        <w:pStyle w:val="Heading2"/>
         <w:numPr>
           <w:ilvl w:val="1"/>
           <w:numId w:val="6"/>
@@ -329,7 +329,7 @@
     </w:p>
     <w:p>
       <w:pPr>
-        <w:pStyle w:val="Avanodecorpodetexto"/>
+        <w:pStyle w:val="BodyTextIndent"/>
         <w:spacing w:after="120"/>
         <w:ind w:firstLine="0"/>
         <w:rPr>
@@ -359,7 +359,7 @@
     </w:p>
     <w:p>
       <w:pPr>
-        <w:pStyle w:val="Avanodecorpodetexto"/>
+        <w:pStyle w:val="BodyTextIndent"/>
         <w:spacing w:after="120"/>
         <w:ind w:firstLine="0"/>
         <w:rPr>
@@ -375,7 +375,7 @@
     </w:p>
     <w:p>
       <w:pPr>
-        <w:pStyle w:val="Ttulo2"/>
+        <w:pStyle w:val="Heading2"/>
         <w:numPr>
           <w:ilvl w:val="1"/>
           <w:numId w:val="6"/>
@@ -393,7 +393,7 @@
     </w:p>
     <w:p>
       <w:pPr>
-        <w:pStyle w:val="Avanodecorpodetexto"/>
+        <w:pStyle w:val="BodyTextIndent"/>
         <w:spacing w:after="120"/>
         <w:ind w:firstLine="0"/>
         <w:rPr>
@@ -433,7 +433,7 @@
     </w:p>
     <w:p>
       <w:pPr>
-        <w:pStyle w:val="Ttulo1"/>
+        <w:pStyle w:val="Heading1"/>
         <w:numPr>
           <w:ilvl w:val="0"/>
           <w:numId w:val="6"/>
@@ -452,7 +452,7 @@
     </w:p>
     <w:p>
       <w:pPr>
-        <w:pStyle w:val="Ttulo2"/>
+        <w:pStyle w:val="Heading2"/>
         <w:numPr>
           <w:ilvl w:val="1"/>
           <w:numId w:val="6"/>
@@ -471,7 +471,7 @@
     </w:p>
     <w:p>
       <w:pPr>
-        <w:pStyle w:val="Avanodecorpodetexto"/>
+        <w:pStyle w:val="BodyTextIndent"/>
         <w:spacing w:after="120"/>
         <w:ind w:firstLine="0"/>
         <w:rPr>
@@ -501,7 +501,7 @@
     </w:p>
     <w:p>
       <w:pPr>
-        <w:pStyle w:val="Ttulo2"/>
+        <w:pStyle w:val="Heading2"/>
         <w:numPr>
           <w:ilvl w:val="1"/>
           <w:numId w:val="6"/>
@@ -558,7 +558,7 @@
     </w:p>
     <w:p>
       <w:pPr>
-        <w:pStyle w:val="Legenda"/>
+        <w:pStyle w:val="Caption"/>
         <w:keepNext/>
         <w:rPr>
           <w:lang w:val="pt-PT"/>
@@ -645,7 +645,7 @@
           </w:tcPr>
           <w:p>
             <w:pPr>
-              <w:pStyle w:val="Avanodecorpodetexto"/>
+              <w:pStyle w:val="BodyTextIndent"/>
               <w:ind w:firstLine="0"/>
               <w:jc w:val="center"/>
               <w:rPr>
@@ -678,7 +678,7 @@
           </w:tcPr>
           <w:p>
             <w:pPr>
-              <w:pStyle w:val="Avanodecorpodetexto"/>
+              <w:pStyle w:val="BodyTextIndent"/>
               <w:ind w:firstLine="0"/>
               <w:jc w:val="center"/>
               <w:rPr>
@@ -711,7 +711,7 @@
           </w:tcPr>
           <w:p>
             <w:pPr>
-              <w:pStyle w:val="Avanodecorpodetexto"/>
+              <w:pStyle w:val="BodyTextIndent"/>
               <w:ind w:firstLine="0"/>
               <w:jc w:val="center"/>
               <w:rPr>
@@ -749,7 +749,7 @@
           </w:tcPr>
           <w:p>
             <w:pPr>
-              <w:pStyle w:val="Avanodecorpodetexto"/>
+              <w:pStyle w:val="BodyTextIndent"/>
               <w:ind w:firstLine="0"/>
               <w:jc w:val="center"/>
               <w:rPr>
@@ -778,7 +778,7 @@
           </w:tcPr>
           <w:p>
             <w:pPr>
-              <w:pStyle w:val="Avanodecorpodetexto"/>
+              <w:pStyle w:val="BodyTextIndent"/>
               <w:ind w:firstLine="0"/>
               <w:jc w:val="center"/>
               <w:rPr>
@@ -807,7 +807,7 @@
           </w:tcPr>
           <w:p>
             <w:pPr>
-              <w:pStyle w:val="Avanodecorpodetexto"/>
+              <w:pStyle w:val="BodyTextIndent"/>
               <w:ind w:firstLine="0"/>
               <w:jc w:val="center"/>
               <w:rPr>
@@ -841,7 +841,7 @@
           </w:tcPr>
           <w:p>
             <w:pPr>
-              <w:pStyle w:val="Avanodecorpodetexto"/>
+              <w:pStyle w:val="BodyTextIndent"/>
               <w:ind w:firstLine="0"/>
               <w:jc w:val="center"/>
               <w:rPr>
@@ -870,7 +870,7 @@
           </w:tcPr>
           <w:p>
             <w:pPr>
-              <w:pStyle w:val="Avanodecorpodetexto"/>
+              <w:pStyle w:val="BodyTextIndent"/>
               <w:ind w:firstLine="0"/>
               <w:jc w:val="center"/>
               <w:rPr>
@@ -899,7 +899,7 @@
           </w:tcPr>
           <w:p>
             <w:pPr>
-              <w:pStyle w:val="Avanodecorpodetexto"/>
+              <w:pStyle w:val="BodyTextIndent"/>
               <w:ind w:firstLine="0"/>
               <w:jc w:val="center"/>
               <w:rPr>
@@ -933,7 +933,7 @@
           </w:tcPr>
           <w:p>
             <w:pPr>
-              <w:pStyle w:val="Avanodecorpodetexto"/>
+              <w:pStyle w:val="BodyTextIndent"/>
               <w:ind w:firstLine="0"/>
               <w:jc w:val="center"/>
               <w:rPr>
@@ -962,7 +962,7 @@
           </w:tcPr>
           <w:p>
             <w:pPr>
-              <w:pStyle w:val="Avanodecorpodetexto"/>
+              <w:pStyle w:val="BodyTextIndent"/>
               <w:ind w:firstLine="0"/>
               <w:jc w:val="center"/>
               <w:rPr>
@@ -991,7 +991,7 @@
           </w:tcPr>
           <w:p>
             <w:pPr>
-              <w:pStyle w:val="Avanodecorpodetexto"/>
+              <w:pStyle w:val="BodyTextIndent"/>
               <w:ind w:firstLine="0"/>
               <w:jc w:val="center"/>
               <w:rPr>
@@ -1025,7 +1025,7 @@
           </w:tcPr>
           <w:p>
             <w:pPr>
-              <w:pStyle w:val="Avanodecorpodetexto"/>
+              <w:pStyle w:val="BodyTextIndent"/>
               <w:ind w:firstLine="0"/>
               <w:jc w:val="center"/>
               <w:rPr>
@@ -1054,7 +1054,7 @@
           </w:tcPr>
           <w:p>
             <w:pPr>
-              <w:pStyle w:val="Avanodecorpodetexto"/>
+              <w:pStyle w:val="BodyTextIndent"/>
               <w:ind w:firstLine="0"/>
               <w:jc w:val="center"/>
               <w:rPr>
@@ -1083,7 +1083,7 @@
           </w:tcPr>
           <w:p>
             <w:pPr>
-              <w:pStyle w:val="Avanodecorpodetexto"/>
+              <w:pStyle w:val="BodyTextIndent"/>
               <w:ind w:firstLine="0"/>
               <w:jc w:val="center"/>
               <w:rPr>
@@ -1117,7 +1117,7 @@
           </w:tcPr>
           <w:p>
             <w:pPr>
-              <w:pStyle w:val="Avanodecorpodetexto"/>
+              <w:pStyle w:val="BodyTextIndent"/>
               <w:ind w:firstLine="0"/>
               <w:jc w:val="center"/>
               <w:rPr>
@@ -1146,7 +1146,7 @@
           </w:tcPr>
           <w:p>
             <w:pPr>
-              <w:pStyle w:val="Avanodecorpodetexto"/>
+              <w:pStyle w:val="BodyTextIndent"/>
               <w:ind w:firstLine="0"/>
               <w:jc w:val="center"/>
               <w:rPr>
@@ -1175,7 +1175,7 @@
           </w:tcPr>
           <w:p>
             <w:pPr>
-              <w:pStyle w:val="Avanodecorpodetexto"/>
+              <w:pStyle w:val="BodyTextIndent"/>
               <w:ind w:firstLine="0"/>
               <w:jc w:val="center"/>
               <w:rPr>
@@ -1209,7 +1209,7 @@
           </w:tcPr>
           <w:p>
             <w:pPr>
-              <w:pStyle w:val="Avanodecorpodetexto"/>
+              <w:pStyle w:val="BodyTextIndent"/>
               <w:ind w:firstLine="0"/>
               <w:jc w:val="center"/>
               <w:rPr>
@@ -1238,7 +1238,7 @@
           </w:tcPr>
           <w:p>
             <w:pPr>
-              <w:pStyle w:val="Avanodecorpodetexto"/>
+              <w:pStyle w:val="BodyTextIndent"/>
               <w:ind w:firstLine="0"/>
               <w:jc w:val="center"/>
               <w:rPr>
@@ -1267,7 +1267,7 @@
           </w:tcPr>
           <w:p>
             <w:pPr>
-              <w:pStyle w:val="Avanodecorpodetexto"/>
+              <w:pStyle w:val="BodyTextIndent"/>
               <w:ind w:firstLine="0"/>
               <w:jc w:val="center"/>
               <w:rPr>
@@ -1301,7 +1301,7 @@
           </w:tcPr>
           <w:p>
             <w:pPr>
-              <w:pStyle w:val="Avanodecorpodetexto"/>
+              <w:pStyle w:val="BodyTextIndent"/>
               <w:ind w:firstLine="0"/>
               <w:jc w:val="center"/>
               <w:rPr>
@@ -1330,7 +1330,7 @@
           </w:tcPr>
           <w:p>
             <w:pPr>
-              <w:pStyle w:val="Avanodecorpodetexto"/>
+              <w:pStyle w:val="BodyTextIndent"/>
               <w:ind w:firstLine="0"/>
               <w:jc w:val="center"/>
               <w:rPr>
@@ -1359,7 +1359,7 @@
           </w:tcPr>
           <w:p>
             <w:pPr>
-              <w:pStyle w:val="Avanodecorpodetexto"/>
+              <w:pStyle w:val="BodyTextIndent"/>
               <w:ind w:firstLine="0"/>
               <w:jc w:val="center"/>
               <w:rPr>
@@ -1393,7 +1393,7 @@
           </w:tcPr>
           <w:p>
             <w:pPr>
-              <w:pStyle w:val="Avanodecorpodetexto"/>
+              <w:pStyle w:val="BodyTextIndent"/>
               <w:ind w:firstLine="0"/>
               <w:jc w:val="center"/>
               <w:rPr>
@@ -1422,7 +1422,7 @@
           </w:tcPr>
           <w:p>
             <w:pPr>
-              <w:pStyle w:val="Avanodecorpodetexto"/>
+              <w:pStyle w:val="BodyTextIndent"/>
               <w:ind w:firstLine="0"/>
               <w:jc w:val="center"/>
               <w:rPr>
@@ -1451,7 +1451,7 @@
           </w:tcPr>
           <w:p>
             <w:pPr>
-              <w:pStyle w:val="Avanodecorpodetexto"/>
+              <w:pStyle w:val="BodyTextIndent"/>
               <w:ind w:firstLine="0"/>
               <w:jc w:val="center"/>
               <w:rPr>
@@ -1470,7 +1470,7 @@
     </w:tbl>
     <w:p>
       <w:pPr>
-        <w:pStyle w:val="Ttulo2"/>
+        <w:pStyle w:val="Heading2"/>
         <w:numPr>
           <w:ilvl w:val="1"/>
           <w:numId w:val="6"/>
@@ -1489,7 +1489,7 @@
     </w:p>
     <w:p>
       <w:pPr>
-        <w:pStyle w:val="Avanodecorpodetexto"/>
+        <w:pStyle w:val="BodyTextIndent"/>
         <w:spacing w:after="120"/>
         <w:ind w:firstLine="0"/>
         <w:rPr>
@@ -1529,7 +1529,7 @@
     </w:p>
     <w:p>
       <w:pPr>
-        <w:pStyle w:val="Legenda"/>
+        <w:pStyle w:val="Caption"/>
         <w:keepNext/>
         <w:rPr>
           <w:lang w:val="pt-PT"/>
@@ -1616,7 +1616,7 @@
           </w:tcPr>
           <w:p>
             <w:pPr>
-              <w:pStyle w:val="Avanodecorpodetexto"/>
+              <w:pStyle w:val="BodyTextIndent"/>
               <w:ind w:firstLine="0"/>
               <w:jc w:val="center"/>
               <w:rPr>
@@ -1649,7 +1649,7 @@
           </w:tcPr>
           <w:p>
             <w:pPr>
-              <w:pStyle w:val="Avanodecorpodetexto"/>
+              <w:pStyle w:val="BodyTextIndent"/>
               <w:ind w:firstLine="0"/>
               <w:jc w:val="center"/>
               <w:rPr>
@@ -1682,7 +1682,7 @@
           </w:tcPr>
           <w:p>
             <w:pPr>
-              <w:pStyle w:val="Avanodecorpodetexto"/>
+              <w:pStyle w:val="BodyTextIndent"/>
               <w:ind w:firstLine="0"/>
               <w:jc w:val="center"/>
               <w:rPr>
@@ -1720,7 +1720,7 @@
           </w:tcPr>
           <w:p>
             <w:pPr>
-              <w:pStyle w:val="Avanodecorpodetexto"/>
+              <w:pStyle w:val="BodyTextIndent"/>
               <w:ind w:firstLine="0"/>
               <w:jc w:val="center"/>
               <w:rPr>
@@ -1749,7 +1749,7 @@
           </w:tcPr>
           <w:p>
             <w:pPr>
-              <w:pStyle w:val="Avanodecorpodetexto"/>
+              <w:pStyle w:val="BodyTextIndent"/>
               <w:ind w:firstLine="0"/>
               <w:jc w:val="center"/>
               <w:rPr>
@@ -1778,7 +1778,7 @@
           </w:tcPr>
           <w:p>
             <w:pPr>
-              <w:pStyle w:val="Avanodecorpodetexto"/>
+              <w:pStyle w:val="BodyTextIndent"/>
               <w:ind w:firstLine="0"/>
               <w:jc w:val="center"/>
               <w:rPr>
@@ -1812,7 +1812,7 @@
           </w:tcPr>
           <w:p>
             <w:pPr>
-              <w:pStyle w:val="Avanodecorpodetexto"/>
+              <w:pStyle w:val="BodyTextIndent"/>
               <w:ind w:firstLine="0"/>
               <w:jc w:val="center"/>
               <w:rPr>
@@ -1841,7 +1841,7 @@
           </w:tcPr>
           <w:p>
             <w:pPr>
-              <w:pStyle w:val="Avanodecorpodetexto"/>
+              <w:pStyle w:val="BodyTextIndent"/>
               <w:ind w:firstLine="0"/>
               <w:jc w:val="center"/>
               <w:rPr>
@@ -1870,7 +1870,7 @@
           </w:tcPr>
           <w:p>
             <w:pPr>
-              <w:pStyle w:val="Avanodecorpodetexto"/>
+              <w:pStyle w:val="BodyTextIndent"/>
               <w:ind w:firstLine="0"/>
               <w:jc w:val="center"/>
               <w:rPr>
@@ -1904,7 +1904,7 @@
           </w:tcPr>
           <w:p>
             <w:pPr>
-              <w:pStyle w:val="Avanodecorpodetexto"/>
+              <w:pStyle w:val="BodyTextIndent"/>
               <w:ind w:firstLine="0"/>
               <w:jc w:val="center"/>
               <w:rPr>
@@ -1933,7 +1933,7 @@
           </w:tcPr>
           <w:p>
             <w:pPr>
-              <w:pStyle w:val="Avanodecorpodetexto"/>
+              <w:pStyle w:val="BodyTextIndent"/>
               <w:ind w:firstLine="0"/>
               <w:jc w:val="center"/>
               <w:rPr>
@@ -1962,7 +1962,7 @@
           </w:tcPr>
           <w:p>
             <w:pPr>
-              <w:pStyle w:val="Avanodecorpodetexto"/>
+              <w:pStyle w:val="BodyTextIndent"/>
               <w:ind w:firstLine="0"/>
               <w:jc w:val="center"/>
               <w:rPr>
@@ -1996,7 +1996,7 @@
           </w:tcPr>
           <w:p>
             <w:pPr>
-              <w:pStyle w:val="Avanodecorpodetexto"/>
+              <w:pStyle w:val="BodyTextIndent"/>
               <w:ind w:firstLine="0"/>
               <w:jc w:val="center"/>
               <w:rPr>
@@ -2025,7 +2025,7 @@
           </w:tcPr>
           <w:p>
             <w:pPr>
-              <w:pStyle w:val="Avanodecorpodetexto"/>
+              <w:pStyle w:val="BodyTextIndent"/>
               <w:ind w:firstLine="0"/>
               <w:jc w:val="center"/>
               <w:rPr>
@@ -2054,7 +2054,7 @@
           </w:tcPr>
           <w:p>
             <w:pPr>
-              <w:pStyle w:val="Avanodecorpodetexto"/>
+              <w:pStyle w:val="BodyTextIndent"/>
               <w:ind w:firstLine="0"/>
               <w:jc w:val="center"/>
               <w:rPr>
@@ -2088,7 +2088,7 @@
           </w:tcPr>
           <w:p>
             <w:pPr>
-              <w:pStyle w:val="Avanodecorpodetexto"/>
+              <w:pStyle w:val="BodyTextIndent"/>
               <w:ind w:firstLine="0"/>
               <w:jc w:val="center"/>
               <w:rPr>
@@ -2117,7 +2117,7 @@
           </w:tcPr>
           <w:p>
             <w:pPr>
-              <w:pStyle w:val="Avanodecorpodetexto"/>
+              <w:pStyle w:val="BodyTextIndent"/>
               <w:ind w:firstLine="0"/>
               <w:jc w:val="center"/>
               <w:rPr>
@@ -2146,7 +2146,7 @@
           </w:tcPr>
           <w:p>
             <w:pPr>
-              <w:pStyle w:val="Avanodecorpodetexto"/>
+              <w:pStyle w:val="BodyTextIndent"/>
               <w:ind w:firstLine="0"/>
               <w:jc w:val="center"/>
               <w:rPr>
@@ -2180,7 +2180,7 @@
           </w:tcPr>
           <w:p>
             <w:pPr>
-              <w:pStyle w:val="Avanodecorpodetexto"/>
+              <w:pStyle w:val="BodyTextIndent"/>
               <w:ind w:firstLine="0"/>
               <w:jc w:val="center"/>
               <w:rPr>
@@ -2209,7 +2209,7 @@
           </w:tcPr>
           <w:p>
             <w:pPr>
-              <w:pStyle w:val="Avanodecorpodetexto"/>
+              <w:pStyle w:val="BodyTextIndent"/>
               <w:ind w:firstLine="0"/>
               <w:jc w:val="center"/>
               <w:rPr>
@@ -2238,7 +2238,7 @@
           </w:tcPr>
           <w:p>
             <w:pPr>
-              <w:pStyle w:val="Avanodecorpodetexto"/>
+              <w:pStyle w:val="BodyTextIndent"/>
               <w:ind w:firstLine="0"/>
               <w:jc w:val="center"/>
               <w:rPr>
@@ -2264,7 +2264,7 @@
     </w:p>
     <w:p>
       <w:pPr>
-        <w:pStyle w:val="Ttulo1"/>
+        <w:pStyle w:val="Heading1"/>
         <w:numPr>
           <w:ilvl w:val="0"/>
           <w:numId w:val="6"/>
@@ -2282,7 +2282,7 @@
     </w:p>
     <w:p>
       <w:pPr>
-        <w:pStyle w:val="Avanodecorpodetexto"/>
+        <w:pStyle w:val="BodyTextIndent"/>
         <w:spacing w:after="120"/>
         <w:ind w:firstLine="0"/>
         <w:rPr>
@@ -2298,7 +2298,7 @@
     </w:p>
     <w:p>
       <w:pPr>
-        <w:pStyle w:val="Avanodecorpodetexto"/>
+        <w:pStyle w:val="BodyTextIndent"/>
         <w:spacing w:after="120"/>
         <w:ind w:firstLine="0"/>
         <w:rPr>
@@ -2314,7 +2314,7 @@
     </w:p>
     <w:p>
       <w:pPr>
-        <w:pStyle w:val="Avanodecorpodetexto"/>
+        <w:pStyle w:val="BodyTextIndent"/>
         <w:numPr>
           <w:ilvl w:val="0"/>
           <w:numId w:val="8"/>
@@ -2347,7 +2347,7 @@
     </w:p>
     <w:p>
       <w:pPr>
-        <w:pStyle w:val="Avanodecorpodetexto"/>
+        <w:pStyle w:val="BodyTextIndent"/>
         <w:numPr>
           <w:ilvl w:val="0"/>
           <w:numId w:val="8"/>
@@ -2380,7 +2380,7 @@
     </w:p>
     <w:p>
       <w:pPr>
-        <w:pStyle w:val="Avanodecorpodetexto"/>
+        <w:pStyle w:val="BodyTextIndent"/>
         <w:numPr>
           <w:ilvl w:val="0"/>
           <w:numId w:val="8"/>
@@ -2413,7 +2413,7 @@
     </w:p>
     <w:p>
       <w:pPr>
-        <w:pStyle w:val="Avanodecorpodetexto"/>
+        <w:pStyle w:val="BodyTextIndent"/>
         <w:numPr>
           <w:ilvl w:val="0"/>
           <w:numId w:val="8"/>
@@ -2484,7 +2484,7 @@
     </w:p>
     <w:p>
       <w:pPr>
-        <w:pStyle w:val="Avanodecorpodetexto"/>
+        <w:pStyle w:val="BodyTextIndent"/>
         <w:numPr>
           <w:ilvl w:val="0"/>
           <w:numId w:val="8"/>
@@ -2517,7 +2517,7 @@
     </w:p>
     <w:p>
       <w:pPr>
-        <w:pStyle w:val="Avanodecorpodetexto"/>
+        <w:pStyle w:val="BodyTextIndent"/>
         <w:spacing w:after="120"/>
         <w:ind w:firstLine="0"/>
         <w:rPr>
@@ -2533,7 +2533,7 @@
     </w:p>
     <w:p>
       <w:pPr>
-        <w:pStyle w:val="Avanodecorpodetexto"/>
+        <w:pStyle w:val="BodyTextIndent"/>
         <w:numPr>
           <w:ilvl w:val="0"/>
           <w:numId w:val="9"/>
@@ -2566,7 +2566,7 @@
     </w:p>
     <w:p>
       <w:pPr>
-        <w:pStyle w:val="Avanodecorpodetexto"/>
+        <w:pStyle w:val="BodyTextIndent"/>
         <w:numPr>
           <w:ilvl w:val="0"/>
           <w:numId w:val="9"/>
@@ -2599,7 +2599,7 @@
     </w:p>
     <w:p>
       <w:pPr>
-        <w:pStyle w:val="Avanodecorpodetexto"/>
+        <w:pStyle w:val="BodyTextIndent"/>
         <w:numPr>
           <w:ilvl w:val="0"/>
           <w:numId w:val="10"/>
@@ -2632,7 +2632,7 @@
     </w:p>
     <w:p>
       <w:pPr>
-        <w:pStyle w:val="Avanodecorpodetexto"/>
+        <w:pStyle w:val="BodyTextIndent"/>
         <w:numPr>
           <w:ilvl w:val="0"/>
           <w:numId w:val="10"/>
@@ -2665,7 +2665,7 @@
     </w:p>
     <w:p>
       <w:pPr>
-        <w:pStyle w:val="Ttulo1"/>
+        <w:pStyle w:val="Heading1"/>
         <w:numPr>
           <w:ilvl w:val="0"/>
           <w:numId w:val="6"/>
@@ -2698,7 +2698,7 @@
     </w:p>
     <w:p>
       <w:pPr>
-        <w:pStyle w:val="Ttulo2"/>
+        <w:pStyle w:val="Heading2"/>
         <w:numPr>
           <w:ilvl w:val="1"/>
           <w:numId w:val="6"/>
@@ -2891,7 +2891,7 @@
     </w:p>
     <w:p>
       <w:pPr>
-        <w:pStyle w:val="Ttulo2"/>
+        <w:pStyle w:val="Heading2"/>
         <w:numPr>
           <w:ilvl w:val="1"/>
           <w:numId w:val="6"/>
@@ -3256,7 +3256,7 @@
     </w:p>
     <w:p>
       <w:pPr>
-        <w:pStyle w:val="Ttulo2"/>
+        <w:pStyle w:val="Heading2"/>
         <w:numPr>
           <w:ilvl w:val="1"/>
           <w:numId w:val="6"/>
@@ -3287,7 +3287,7 @@
     </w:p>
     <w:p>
       <w:pPr>
-        <w:pStyle w:val="Ttulo1"/>
+        <w:pStyle w:val="Heading1"/>
         <w:numPr>
           <w:ilvl w:val="0"/>
           <w:numId w:val="6"/>
@@ -3306,7 +3306,7 @@
     </w:p>
     <w:p>
       <w:pPr>
-        <w:pStyle w:val="Ttulo2"/>
+        <w:pStyle w:val="Heading2"/>
         <w:numPr>
           <w:ilvl w:val="1"/>
           <w:numId w:val="6"/>
@@ -3350,7 +3350,7 @@
     </w:p>
     <w:p>
       <w:pPr>
-        <w:pStyle w:val="Ttulo2"/>
+        <w:pStyle w:val="Heading2"/>
         <w:numPr>
           <w:ilvl w:val="1"/>
           <w:numId w:val="6"/>
@@ -3574,7 +3574,7 @@
     </w:p>
     <w:p>
       <w:pPr>
-        <w:pStyle w:val="Ttulo2"/>
+        <w:pStyle w:val="Heading2"/>
         <w:rPr>
           <w:lang w:val="pt-PT"/>
         </w:rPr>
@@ -3613,7 +3613,7 @@
     </w:p>
     <w:p>
       <w:pPr>
-        <w:pStyle w:val="Ttulo1"/>
+        <w:pStyle w:val="Heading1"/>
         <w:rPr>
           <w:lang w:val="pt-PT"/>
         </w:rPr>
@@ -3851,7 +3851,7 @@
     </w:p>
     <w:p>
       <w:pPr>
-        <w:pStyle w:val="Ttulo2"/>
+        <w:pStyle w:val="Heading2"/>
         <w:rPr>
           <w:lang w:val="pt-PT"/>
         </w:rPr>
@@ -4069,7 +4069,7 @@
     </w:p>
     <w:p>
       <w:pPr>
-        <w:pStyle w:val="Ttulo2"/>
+        <w:pStyle w:val="Heading2"/>
         <w:rPr>
           <w:lang w:val="pt-PT"/>
         </w:rPr>
@@ -4533,7 +4533,7 @@
     </w:p>
     <w:p>
       <w:pPr>
-        <w:pStyle w:val="Ttulo2"/>
+        <w:pStyle w:val="Heading2"/>
         <w:rPr>
           <w:lang w:val="pt-PT"/>
         </w:rPr>
@@ -4793,7 +4793,7 @@
     </w:p>
     <w:p>
       <w:pPr>
-        <w:pStyle w:val="Ttulo1"/>
+        <w:pStyle w:val="Heading1"/>
         <w:rPr>
           <w:lang w:val="pt-PT"/>
         </w:rPr>
@@ -4807,7 +4807,7 @@
     </w:p>
     <w:p>
       <w:pPr>
-        <w:pStyle w:val="Ttulo2"/>
+        <w:pStyle w:val="Heading2"/>
         <w:rPr>
           <w:lang w:val="pt-PT"/>
         </w:rPr>
@@ -4860,7 +4860,7 @@
     </w:p>
     <w:p>
       <w:pPr>
-        <w:pStyle w:val="Ttulo2"/>
+        <w:pStyle w:val="Heading2"/>
         <w:rPr>
           <w:lang w:val="pt-PT"/>
         </w:rPr>
@@ -4900,7 +4900,7 @@
     </w:p>
     <w:p>
       <w:pPr>
-        <w:pStyle w:val="Ttulo2"/>
+        <w:pStyle w:val="Heading2"/>
         <w:rPr>
           <w:lang w:val="pt-PT"/>
         </w:rPr>
@@ -5039,7 +5039,7 @@
     </w:p>
     <w:p>
       <w:pPr>
-        <w:pStyle w:val="Ttulo1"/>
+        <w:pStyle w:val="Heading1"/>
         <w:rPr>
           <w:lang w:val="pt-PT"/>
         </w:rPr>
@@ -5053,7 +5053,7 @@
     </w:p>
     <w:p>
       <w:pPr>
-        <w:pStyle w:val="Ttulo2"/>
+        <w:pStyle w:val="Heading2"/>
         <w:rPr>
           <w:lang w:val="pt-PT"/>
         </w:rPr>
@@ -5128,7 +5128,7 @@
     </w:p>
     <w:p>
       <w:pPr>
-        <w:pStyle w:val="Ttulo2"/>
+        <w:pStyle w:val="Heading2"/>
         <w:rPr>
           <w:lang w:val="pt-PT"/>
         </w:rPr>
@@ -5231,7 +5231,7 @@
     </w:p>
     <w:p>
       <w:pPr>
-        <w:pStyle w:val="Ttulo2"/>
+        <w:pStyle w:val="Heading2"/>
         <w:rPr>
           <w:lang w:val="pt-PT"/>
         </w:rPr>
@@ -5490,7 +5490,7 @@
     </w:p>
     <w:p>
       <w:pPr>
-        <w:pStyle w:val="Ttulo1"/>
+        <w:pStyle w:val="Heading1"/>
         <w:rPr>
           <w:lang w:val="pt-PT"/>
         </w:rPr>
@@ -5504,7 +5504,7 @@
     </w:p>
     <w:p>
       <w:pPr>
-        <w:pStyle w:val="Legenda"/>
+        <w:pStyle w:val="Caption"/>
         <w:rPr>
           <w:lang w:val="pt-PT"/>
         </w:rPr>
@@ -5533,14 +5533,14 @@
             <v:path o:extrusionok="f" gradientshapeok="t" o:connecttype="rect"/>
             <o:lock v:ext="edit" aspectratio="t"/>
           </v:shapetype>
-          <v:shape id="_x0000_i1025" type="#_x0000_t75" style="width:241.5pt;height:77.25pt" o:ole="" o:bordertopcolor="this" o:borderleftcolor="this" o:borderbottomcolor="this" o:borderrightcolor="this">
+          <v:shape id="_x0000_i1025" type="#_x0000_t75" style="width:241.25pt;height:77.45pt" o:ole="" o:bordertopcolor="this" o:borderleftcolor="this" o:borderbottomcolor="this" o:borderrightcolor="this">
             <v:imagedata r:id="rId8" o:title=""/>
             <w10:bordertop type="single" width="6"/>
             <w10:borderleft type="single" width="6"/>
             <w10:borderbottom type="single" width="6"/>
             <w10:borderright type="single" width="6"/>
           </v:shape>
-          <o:OLEObject Type="Embed" ProgID="Excel.Sheet.12" ShapeID="_x0000_i1025" DrawAspect="Content" ObjectID="_1717178148" r:id="rId9"/>
+          <o:OLEObject Type="Embed" ProgID="Excel.Sheet.12" ShapeID="_x0000_i1025" DrawAspect="Content" ObjectID="_1717149207" r:id="rId9"/>
         </w:object>
       </w:r>
       <w:r>
@@ -5604,7 +5604,7 @@
           <w:lang w:val="pt-PT"/>
         </w:rPr>
         <w:pict w14:anchorId="2C8D05EB">
-          <v:shape id="Imagem 1" o:spid="_x0000_i1026" type="#_x0000_t75" style="width:243pt;height:127.5pt;visibility:visible" o:bordertopcolor="this" o:borderleftcolor="this" o:borderbottomcolor="this" o:borderrightcolor="this">
+          <v:shape id="Imagem 1" o:spid="_x0000_i1026" type="#_x0000_t75" style="width:243.1pt;height:127.45pt;visibility:visible" o:bordertopcolor="this" o:borderleftcolor="this" o:borderbottomcolor="this" o:borderrightcolor="this">
             <v:imagedata r:id="rId10" o:title=""/>
             <w10:bordertop type="single" width="6"/>
             <w10:borderleft type="single" width="6"/>
@@ -5616,7 +5616,7 @@
     </w:p>
     <w:p>
       <w:pPr>
-        <w:pStyle w:val="Legenda"/>
+        <w:pStyle w:val="Caption"/>
         <w:rPr>
           <w:noProof/>
           <w:lang w:val="pt-PT"/>
@@ -5681,7 +5681,7 @@
           <w:lang w:val="pt-PT"/>
         </w:rPr>
         <w:pict w14:anchorId="60CCBEBF">
-          <v:shape id="_x0000_i1027" type="#_x0000_t75" style="width:243pt;height:130.5pt;visibility:visible" o:bordertopcolor="this" o:borderleftcolor="this" o:borderbottomcolor="this" o:borderrightcolor="this">
+          <v:shape id="_x0000_i1027" type="#_x0000_t75" style="width:242.75pt;height:130.35pt;visibility:visible" o:bordertopcolor="this" o:borderleftcolor="this" o:borderbottomcolor="this" o:borderrightcolor="this">
             <v:imagedata r:id="rId11" o:title=""/>
             <w10:bordertop type="single" width="6"/>
             <w10:borderleft type="single" width="6"/>
@@ -5693,7 +5693,7 @@
     </w:p>
     <w:p>
       <w:pPr>
-        <w:pStyle w:val="Legenda"/>
+        <w:pStyle w:val="Caption"/>
         <w:rPr>
           <w:noProof/>
           <w:lang w:val="pt-PT"/>
@@ -5767,7 +5767,7 @@
           <w:lang w:val="pt-PT"/>
         </w:rPr>
         <w:pict w14:anchorId="7475BBAC">
-          <v:shape id="_x0000_i1028" type="#_x0000_t75" style="width:243.75pt;height:157.5pt;visibility:visible" o:bordertopcolor="this" o:borderleftcolor="this" o:borderbottomcolor="this" o:borderrightcolor="this">
+          <v:shape id="_x0000_i1028" type="#_x0000_t75" style="width:243.8pt;height:157.2pt;visibility:visible" o:bordertopcolor="this" o:borderleftcolor="this" o:borderbottomcolor="this" o:borderrightcolor="this">
             <v:imagedata r:id="rId12" o:title=""/>
             <w10:bordertop type="single" width="6"/>
             <w10:borderleft type="single" width="6"/>
@@ -5779,7 +5779,7 @@
     </w:p>
     <w:p>
       <w:pPr>
-        <w:pStyle w:val="Legenda"/>
+        <w:pStyle w:val="Caption"/>
         <w:rPr>
           <w:noProof/>
           <w:lang w:val="pt-PT"/>
@@ -5860,7 +5860,7 @@
           <w:lang w:val="pt-PT"/>
         </w:rPr>
         <w:pict w14:anchorId="32F55C1D">
-          <v:shape id="_x0000_i1029" type="#_x0000_t75" style="width:243.75pt;height:120pt;visibility:visible" o:bordertopcolor="this" o:borderleftcolor="this" o:borderbottomcolor="this" o:borderrightcolor="this">
+          <v:shape id="_x0000_i1029" type="#_x0000_t75" style="width:243.8pt;height:119.9pt;visibility:visible" o:bordertopcolor="this" o:borderleftcolor="this" o:borderbottomcolor="this" o:borderrightcolor="this">
             <v:imagedata r:id="rId13" o:title=""/>
             <w10:bordertop type="single" width="6"/>
             <w10:borderleft type="single" width="6"/>
@@ -5872,7 +5872,7 @@
     </w:p>
     <w:p>
       <w:pPr>
-        <w:pStyle w:val="Legenda"/>
+        <w:pStyle w:val="Caption"/>
         <w:rPr>
           <w:lang w:val="pt-PT"/>
         </w:rPr>
@@ -5996,47 +5996,47 @@
 <w:ftr xmlns:wpc="http://schemas.microsoft.com/office/word/2010/wordprocessingCanvas" xmlns:cx="http://schemas.microsoft.com/office/drawing/2014/chartex" xmlns:cx1="http://schemas.microsoft.com/office/drawing/2015/9/8/chartex" xmlns:cx2="http://schemas.microsoft.com/office/drawing/2015/10/21/chartex" xmlns:cx3="http://schemas.microsoft.com/office/drawing/2016/5/9/chartex" xmlns:cx4="http://schemas.microsoft.com/office/drawing/2016/5/10/chartex" xmlns:cx5="http://schemas.microsoft.com/office/drawing/2016/5/11/chartex" xmlns:cx6="http://schemas.microsoft.com/office/drawing/2016/5/12/chartex" xmlns:cx7="http://schemas.microsoft.com/office/drawing/2016/5/13/chartex" xmlns:cx8="http://schemas.microsoft.com/office/drawing/2016/5/14/chartex" xmlns:mc="http://schemas.openxmlformats.org/markup-compatibility/2006" xmlns:aink="http://schemas.microsoft.com/office/drawing/2016/ink" xmlns:am3d="http://schemas.microsoft.com/office/drawing/2017/model3d" xmlns:o="urn:schemas-microsoft-com:office:office" xmlns:oel="http://schemas.microsoft.com/office/2019/extlst" xmlns:r="http://schemas.openxmlformats.org/officeDocument/2006/relationships" xmlns:m="http://schemas.openxmlformats.org/officeDocument/2006/math" xmlns:v="urn:schemas-microsoft-com:vml" xmlns:wp14="http://schemas.microsoft.com/office/word/2010/wordprocessingDrawing" xmlns:wp="http://schemas.openxmlformats.org/drawingml/2006/wordprocessingDrawing" xmlns:w10="urn:schemas-microsoft-com:office:word" xmlns:w="http://schemas.openxmlformats.org/wordprocessingml/2006/main" xmlns:w14="http://schemas.microsoft.com/office/word/2010/wordml" xmlns:w15="http://schemas.microsoft.com/office/word/2012/wordml" xmlns:w16cex="http://schemas.microsoft.com/office/word/2018/wordml/cex" xmlns:w16cid="http://schemas.microsoft.com/office/word/2016/wordml/cid" xmlns:w16="http://schemas.microsoft.com/office/word/2018/wordml" xmlns:w16sdtdh="http://schemas.microsoft.com/office/word/2020/wordml/sdtdatahash" xmlns:w16se="http://schemas.microsoft.com/office/word/2015/wordml/symex" xmlns:wpg="http://schemas.microsoft.com/office/word/2010/wordprocessingGroup" xmlns:wpi="http://schemas.microsoft.com/office/word/2010/wordprocessingInk" xmlns:wne="http://schemas.microsoft.com/office/word/2006/wordml" xmlns:wps="http://schemas.microsoft.com/office/word/2010/wordprocessingShape" mc:Ignorable="w14 w15 w16se w16cid w16 w16cex w16sdtdh wp14">
   <w:p>
     <w:pPr>
-      <w:pStyle w:val="Rodap"/>
+      <w:pStyle w:val="Footer"/>
       <w:framePr w:wrap="around" w:vAnchor="text" w:hAnchor="margin" w:xAlign="center" w:y="1"/>
       <w:rPr>
-        <w:rStyle w:val="Nmerodepgina"/>
+        <w:rStyle w:val="PageNumber"/>
       </w:rPr>
     </w:pPr>
     <w:r>
       <w:rPr>
-        <w:rStyle w:val="Nmerodepgina"/>
+        <w:rStyle w:val="PageNumber"/>
       </w:rPr>
       <w:fldChar w:fldCharType="begin"/>
     </w:r>
     <w:r>
       <w:rPr>
-        <w:rStyle w:val="Nmerodepgina"/>
+        <w:rStyle w:val="PageNumber"/>
       </w:rPr>
       <w:instrText xml:space="preserve">PAGE  </w:instrText>
     </w:r>
     <w:r>
       <w:rPr>
-        <w:rStyle w:val="Nmerodepgina"/>
+        <w:rStyle w:val="PageNumber"/>
       </w:rPr>
       <w:fldChar w:fldCharType="separate"/>
     </w:r>
     <w:r>
       <w:rPr>
-        <w:rStyle w:val="Nmerodepgina"/>
+        <w:rStyle w:val="PageNumber"/>
         <w:noProof/>
       </w:rPr>
       <w:t>3</w:t>
     </w:r>
     <w:r>
       <w:rPr>
-        <w:rStyle w:val="Nmerodepgina"/>
+        <w:rStyle w:val="PageNumber"/>
       </w:rPr>
       <w:fldChar w:fldCharType="end"/>
     </w:r>
   </w:p>
   <w:p>
     <w:pPr>
-      <w:pStyle w:val="Rodap"/>
+      <w:pStyle w:val="Footer"/>
     </w:pPr>
   </w:p>
 </w:ftr>
@@ -6083,7 +6083,7 @@
     <w:lvl w:ilvl="0">
       <w:start w:val="1"/>
       <w:numFmt w:val="decimal"/>
-      <w:pStyle w:val="Ttulo1"/>
+      <w:pStyle w:val="Heading1"/>
       <w:lvlText w:val="%1."/>
       <w:legacy w:legacy="1" w:legacySpace="144" w:legacyIndent="0"/>
       <w:lvlJc w:val="left"/>
@@ -6091,7 +6091,7 @@
     <w:lvl w:ilvl="1">
       <w:start w:val="1"/>
       <w:numFmt w:val="decimal"/>
-      <w:pStyle w:val="Ttulo2"/>
+      <w:pStyle w:val="Heading2"/>
       <w:lvlText w:val="%1.%2"/>
       <w:legacy w:legacy="1" w:legacySpace="144" w:legacyIndent="0"/>
       <w:lvlJc w:val="left"/>
@@ -6102,7 +6102,7 @@
     <w:lvl w:ilvl="2">
       <w:start w:val="1"/>
       <w:numFmt w:val="decimal"/>
-      <w:pStyle w:val="Ttulo3"/>
+      <w:pStyle w:val="Heading3"/>
       <w:lvlText w:val="%1.%2.%3"/>
       <w:legacy w:legacy="1" w:legacySpace="144" w:legacyIndent="0"/>
       <w:lvlJc w:val="left"/>
@@ -6110,7 +6110,7 @@
     <w:lvl w:ilvl="3">
       <w:start w:val="1"/>
       <w:numFmt w:val="decimal"/>
-      <w:pStyle w:val="Ttulo4"/>
+      <w:pStyle w:val="Heading4"/>
       <w:lvlText w:val="%1.%2.%3.%4"/>
       <w:legacy w:legacy="1" w:legacySpace="144" w:legacyIndent="0"/>
       <w:lvlJc w:val="left"/>
@@ -6118,7 +6118,7 @@
     <w:lvl w:ilvl="4">
       <w:start w:val="1"/>
       <w:numFmt w:val="decimal"/>
-      <w:pStyle w:val="Ttulo5"/>
+      <w:pStyle w:val="Heading5"/>
       <w:lvlText w:val="%1.%2.%3.%4.%5"/>
       <w:legacy w:legacy="1" w:legacySpace="144" w:legacyIndent="0"/>
       <w:lvlJc w:val="left"/>
@@ -6126,7 +6126,7 @@
     <w:lvl w:ilvl="5">
       <w:start w:val="1"/>
       <w:numFmt w:val="decimal"/>
-      <w:pStyle w:val="Ttulo6"/>
+      <w:pStyle w:val="Heading6"/>
       <w:lvlText w:val="%1.%2.%3.%4.%5.%6"/>
       <w:legacy w:legacy="1" w:legacySpace="144" w:legacyIndent="0"/>
       <w:lvlJc w:val="left"/>
@@ -6134,7 +6134,7 @@
     <w:lvl w:ilvl="6">
       <w:start w:val="1"/>
       <w:numFmt w:val="decimal"/>
-      <w:pStyle w:val="Ttulo7"/>
+      <w:pStyle w:val="Heading7"/>
       <w:lvlText w:val="%1.%2.%3.%4.%5.%6.%7"/>
       <w:legacy w:legacy="1" w:legacySpace="144" w:legacyIndent="0"/>
       <w:lvlJc w:val="left"/>
@@ -6142,7 +6142,7 @@
     <w:lvl w:ilvl="7">
       <w:start w:val="1"/>
       <w:numFmt w:val="decimal"/>
-      <w:pStyle w:val="Ttulo8"/>
+      <w:pStyle w:val="Heading8"/>
       <w:lvlText w:val="%1.%2.%3.%4.%5.%6.%7.%8"/>
       <w:legacy w:legacy="1" w:legacySpace="144" w:legacyIndent="0"/>
       <w:lvlJc w:val="left"/>
@@ -6150,7 +6150,7 @@
     <w:lvl w:ilvl="8">
       <w:start w:val="1"/>
       <w:numFmt w:val="decimal"/>
-      <w:pStyle w:val="Ttulo9"/>
+      <w:pStyle w:val="Heading9"/>
       <w:lvlText w:val="%1.%2.%3.%4.%5.%6.%7.%8.%9"/>
       <w:legacy w:legacy="1" w:legacySpace="144" w:legacyIndent="0"/>
       <w:lvlJc w:val="left"/>
@@ -7098,11 +7098,11 @@
       <w:lang w:val="en-US" w:eastAsia="en-US"/>
     </w:rPr>
   </w:style>
-  <w:style w:type="paragraph" w:styleId="Ttulo1">
+  <w:style w:type="paragraph" w:styleId="Heading1">
     <w:name w:val="heading 1"/>
     <w:basedOn w:val="Normal"/>
     <w:next w:val="Normal"/>
-    <w:link w:val="Ttulo1Carter"/>
+    <w:link w:val="Heading1Char"/>
     <w:qFormat/>
     <w:pPr>
       <w:keepNext/>
@@ -7119,11 +7119,11 @@
       <w:sz w:val="24"/>
     </w:rPr>
   </w:style>
-  <w:style w:type="paragraph" w:styleId="Ttulo2">
+  <w:style w:type="paragraph" w:styleId="Heading2">
     <w:name w:val="heading 2"/>
-    <w:basedOn w:val="Ttulo1"/>
+    <w:basedOn w:val="Heading1"/>
     <w:next w:val="Normal"/>
-    <w:link w:val="Ttulo2Carter"/>
+    <w:link w:val="Heading2Char"/>
     <w:qFormat/>
     <w:pPr>
       <w:numPr>
@@ -7132,11 +7132,11 @@
       <w:outlineLvl w:val="1"/>
     </w:pPr>
   </w:style>
-  <w:style w:type="paragraph" w:styleId="Ttulo3">
+  <w:style w:type="paragraph" w:styleId="Heading3">
     <w:name w:val="heading 3"/>
-    <w:basedOn w:val="Ttulo2"/>
+    <w:basedOn w:val="Heading2"/>
     <w:next w:val="Normal"/>
-    <w:link w:val="Ttulo3Carter"/>
+    <w:link w:val="Heading3Char"/>
     <w:qFormat/>
     <w:pPr>
       <w:numPr>
@@ -7150,9 +7150,9 @@
       <w:sz w:val="22"/>
     </w:rPr>
   </w:style>
-  <w:style w:type="paragraph" w:styleId="Ttulo4">
+  <w:style w:type="paragraph" w:styleId="Heading4">
     <w:name w:val="heading 4"/>
-    <w:basedOn w:val="Ttulo3"/>
+    <w:basedOn w:val="Heading3"/>
     <w:next w:val="Normal"/>
     <w:qFormat/>
     <w:pPr>
@@ -7162,9 +7162,9 @@
       <w:outlineLvl w:val="3"/>
     </w:pPr>
   </w:style>
-  <w:style w:type="paragraph" w:styleId="Ttulo5">
+  <w:style w:type="paragraph" w:styleId="Heading5">
     <w:name w:val="heading 5"/>
-    <w:basedOn w:val="Listanumerada3"/>
+    <w:basedOn w:val="ListNumber3"/>
     <w:next w:val="Normal"/>
     <w:qFormat/>
     <w:pPr>
@@ -7182,7 +7182,7 @@
       <w:sz w:val="22"/>
     </w:rPr>
   </w:style>
-  <w:style w:type="paragraph" w:styleId="Ttulo6">
+  <w:style w:type="paragraph" w:styleId="Heading6">
     <w:name w:val="heading 6"/>
     <w:basedOn w:val="Normal"/>
     <w:next w:val="Normal"/>
@@ -7201,7 +7201,7 @@
       <w:sz w:val="22"/>
     </w:rPr>
   </w:style>
-  <w:style w:type="paragraph" w:styleId="Ttulo7">
+  <w:style w:type="paragraph" w:styleId="Heading7">
     <w:name w:val="heading 7"/>
     <w:basedOn w:val="Normal"/>
     <w:next w:val="Normal"/>
@@ -7218,7 +7218,7 @@
       <w:rFonts w:ascii="Arial" w:hAnsi="Arial"/>
     </w:rPr>
   </w:style>
-  <w:style w:type="paragraph" w:styleId="Ttulo8">
+  <w:style w:type="paragraph" w:styleId="Heading8">
     <w:name w:val="heading 8"/>
     <w:basedOn w:val="Normal"/>
     <w:next w:val="Normal"/>
@@ -7236,7 +7236,7 @@
       <w:i/>
     </w:rPr>
   </w:style>
-  <w:style w:type="paragraph" w:styleId="Ttulo9">
+  <w:style w:type="paragraph" w:styleId="Heading9">
     <w:name w:val="heading 9"/>
     <w:basedOn w:val="Normal"/>
     <w:next w:val="Normal"/>
@@ -7254,13 +7254,13 @@
       <w:i/>
     </w:rPr>
   </w:style>
-  <w:style w:type="character" w:default="1" w:styleId="Tipodeletrapredefinidodopargrafo">
+  <w:style w:type="character" w:default="1" w:styleId="DefaultParagraphFont">
     <w:name w:val="Default Paragraph Font"/>
     <w:uiPriority w:val="1"/>
     <w:semiHidden/>
     <w:unhideWhenUsed/>
   </w:style>
-  <w:style w:type="table" w:default="1" w:styleId="Tabelanormal">
+  <w:style w:type="table" w:default="1" w:styleId="TableNormal">
     <w:name w:val="Normal Table"/>
     <w:uiPriority w:val="99"/>
     <w:semiHidden/>
@@ -7275,13 +7275,13 @@
       </w:tblCellMar>
     </w:tblPr>
   </w:style>
-  <w:style w:type="numbering" w:default="1" w:styleId="Semlista">
+  <w:style w:type="numbering" w:default="1" w:styleId="NoList">
     <w:name w:val="No List"/>
     <w:uiPriority w:val="99"/>
     <w:semiHidden/>
     <w:unhideWhenUsed/>
   </w:style>
-  <w:style w:type="character" w:styleId="Refdenotaderodap">
+  <w:style w:type="character" w:styleId="FootnoteReference">
     <w:name w:val="footnote reference"/>
     <w:semiHidden/>
     <w:rPr>
@@ -7325,7 +7325,7 @@
       <w:sz w:val="20"/>
     </w:rPr>
   </w:style>
-  <w:style w:type="paragraph" w:styleId="Textodenotaderodap">
+  <w:style w:type="paragraph" w:styleId="FootnoteText">
     <w:name w:val="footnote text"/>
     <w:basedOn w:val="Normal"/>
     <w:semiHidden/>
@@ -7340,7 +7340,7 @@
       <w:ind w:left="144" w:hanging="144"/>
     </w:pPr>
   </w:style>
-  <w:style w:type="paragraph" w:styleId="Rodap">
+  <w:style w:type="paragraph" w:styleId="Footer">
     <w:name w:val="footer"/>
     <w:basedOn w:val="Normal"/>
     <w:semiHidden/>
@@ -7360,7 +7360,7 @@
   </w:style>
   <w:style w:type="paragraph" w:customStyle="1" w:styleId="Abstract">
     <w:name w:val="Abstract"/>
-    <w:basedOn w:val="Ttulo1"/>
+    <w:basedOn w:val="Heading1"/>
     <w:pPr>
       <w:numPr>
         <w:numId w:val="0"/>
@@ -7374,7 +7374,7 @@
       <w:sz w:val="18"/>
     </w:rPr>
   </w:style>
-  <w:style w:type="paragraph" w:styleId="Listanumerada3">
+  <w:style w:type="paragraph" w:styleId="ListNumber3">
     <w:name w:val="List Number 3"/>
     <w:basedOn w:val="Normal"/>
     <w:semiHidden/>
@@ -7403,22 +7403,22 @@
       <w:jc w:val="left"/>
     </w:pPr>
   </w:style>
-  <w:style w:type="character" w:styleId="Nmerodepgina">
+  <w:style w:type="character" w:styleId="PageNumber">
     <w:name w:val="page number"/>
-    <w:basedOn w:val="Tipodeletrapredefinidodopargrafo"/>
+    <w:basedOn w:val="DefaultParagraphFont"/>
     <w:semiHidden/>
   </w:style>
-  <w:style w:type="paragraph" w:styleId="Avanodecorpodetexto">
+  <w:style w:type="paragraph" w:styleId="BodyTextIndent">
     <w:name w:val="Body Text Indent"/>
     <w:basedOn w:val="Normal"/>
-    <w:link w:val="AvanodecorpodetextoCarter"/>
+    <w:link w:val="BodyTextIndentChar"/>
     <w:semiHidden/>
     <w:pPr>
       <w:spacing w:after="0"/>
       <w:ind w:firstLine="360"/>
     </w:pPr>
   </w:style>
-  <w:style w:type="paragraph" w:styleId="Mapadodocumento">
+  <w:style w:type="paragraph" w:styleId="DocumentMap">
     <w:name w:val="Document Map"/>
     <w:basedOn w:val="Normal"/>
     <w:semiHidden/>
@@ -7429,7 +7429,7 @@
       <w:rFonts w:ascii="Tahoma" w:hAnsi="Tahoma" w:cs="Tahoma"/>
     </w:rPr>
   </w:style>
-  <w:style w:type="paragraph" w:styleId="Legenda">
+  <w:style w:type="paragraph" w:styleId="Caption">
     <w:name w:val="caption"/>
     <w:basedOn w:val="Normal"/>
     <w:next w:val="Normal"/>
@@ -7447,7 +7447,7 @@
       <w:lang w:eastAsia="en-AU"/>
     </w:rPr>
   </w:style>
-  <w:style w:type="paragraph" w:styleId="Corpodetexto">
+  <w:style w:type="paragraph" w:styleId="BodyText">
     <w:name w:val="Body Text"/>
     <w:basedOn w:val="Normal"/>
     <w:semiHidden/>
@@ -7459,7 +7459,7 @@
       <w:sz w:val="16"/>
     </w:rPr>
   </w:style>
-  <w:style w:type="character" w:styleId="Hiperligao">
+  <w:style w:type="character" w:styleId="Hyperlink">
     <w:name w:val="Hyperlink"/>
     <w:semiHidden/>
     <w:rPr>
@@ -7467,7 +7467,7 @@
       <w:u w:val="single"/>
     </w:rPr>
   </w:style>
-  <w:style w:type="paragraph" w:styleId="Cabealho">
+  <w:style w:type="paragraph" w:styleId="Header">
     <w:name w:val="header"/>
     <w:basedOn w:val="Normal"/>
     <w:semiHidden/>
@@ -7478,9 +7478,9 @@
       </w:tabs>
     </w:pPr>
   </w:style>
-  <w:style w:type="character" w:customStyle="1" w:styleId="AvanodecorpodetextoCarter">
-    <w:name w:val="Avanço de corpo de texto Caráter"/>
-    <w:link w:val="Avanodecorpodetexto"/>
+  <w:style w:type="character" w:customStyle="1" w:styleId="BodyTextIndentChar">
+    <w:name w:val="Body Text Indent Char"/>
+    <w:link w:val="BodyTextIndent"/>
     <w:semiHidden/>
     <w:rsid w:val="002B3712"/>
     <w:rPr>
@@ -7488,9 +7488,9 @@
       <w:lang w:val="en-US" w:eastAsia="en-US"/>
     </w:rPr>
   </w:style>
-  <w:style w:type="character" w:customStyle="1" w:styleId="Ttulo1Carter">
-    <w:name w:val="Título 1 Caráter"/>
-    <w:link w:val="Ttulo1"/>
+  <w:style w:type="character" w:customStyle="1" w:styleId="Heading1Char">
+    <w:name w:val="Heading 1 Char"/>
+    <w:link w:val="Heading1"/>
     <w:rsid w:val="00A8766E"/>
     <w:rPr>
       <w:b/>
@@ -7499,9 +7499,9 @@
       <w:lang w:val="en-US" w:eastAsia="en-US"/>
     </w:rPr>
   </w:style>
-  <w:style w:type="character" w:customStyle="1" w:styleId="Ttulo2Carter">
-    <w:name w:val="Título 2 Caráter"/>
-    <w:link w:val="Ttulo2"/>
+  <w:style w:type="character" w:customStyle="1" w:styleId="Heading2Char">
+    <w:name w:val="Heading 2 Char"/>
+    <w:link w:val="Heading2"/>
     <w:rsid w:val="00A8766E"/>
     <w:rPr>
       <w:b/>
@@ -7510,9 +7510,9 @@
       <w:lang w:val="en-US" w:eastAsia="en-US"/>
     </w:rPr>
   </w:style>
-  <w:style w:type="character" w:customStyle="1" w:styleId="Ttulo3Carter">
-    <w:name w:val="Título 3 Caráter"/>
-    <w:link w:val="Ttulo3"/>
+  <w:style w:type="character" w:customStyle="1" w:styleId="Heading3Char">
+    <w:name w:val="Heading 3 Char"/>
+    <w:link w:val="Heading3"/>
     <w:rsid w:val="00A8766E"/>
     <w:rPr>
       <w:i/>
@@ -7521,7 +7521,7 @@
       <w:lang w:val="en-US" w:eastAsia="en-US"/>
     </w:rPr>
   </w:style>
-  <w:style w:type="character" w:styleId="Refdecomentrio">
+  <w:style w:type="character" w:styleId="CommentReference">
     <w:name w:val="annotation reference"/>
     <w:uiPriority w:val="99"/>
     <w:semiHidden/>
@@ -7532,10 +7532,10 @@
       <w:szCs w:val="16"/>
     </w:rPr>
   </w:style>
-  <w:style w:type="paragraph" w:styleId="Textodecomentrio">
+  <w:style w:type="paragraph" w:styleId="CommentText">
     <w:name w:val="annotation text"/>
     <w:basedOn w:val="Normal"/>
-    <w:link w:val="TextodecomentrioCarter"/>
+    <w:link w:val="CommentTextChar"/>
     <w:uiPriority w:val="99"/>
     <w:unhideWhenUsed/>
     <w:rsid w:val="005E712D"/>
@@ -7543,20 +7543,20 @@
       <w:sz w:val="20"/>
     </w:rPr>
   </w:style>
-  <w:style w:type="character" w:customStyle="1" w:styleId="TextodecomentrioCarter">
-    <w:name w:val="Texto de comentário Caráter"/>
-    <w:link w:val="Textodecomentrio"/>
+  <w:style w:type="character" w:customStyle="1" w:styleId="CommentTextChar">
+    <w:name w:val="Comment Text Char"/>
+    <w:link w:val="CommentText"/>
     <w:uiPriority w:val="99"/>
     <w:rsid w:val="005E712D"/>
     <w:rPr>
       <w:lang w:val="en-US" w:eastAsia="en-US"/>
     </w:rPr>
   </w:style>
-  <w:style w:type="paragraph" w:styleId="Assuntodecomentrio">
+  <w:style w:type="paragraph" w:styleId="CommentSubject">
     <w:name w:val="annotation subject"/>
-    <w:basedOn w:val="Textodecomentrio"/>
-    <w:next w:val="Textodecomentrio"/>
-    <w:link w:val="AssuntodecomentrioCarter"/>
+    <w:basedOn w:val="CommentText"/>
+    <w:next w:val="CommentText"/>
+    <w:link w:val="CommentSubjectChar"/>
     <w:uiPriority w:val="99"/>
     <w:semiHidden/>
     <w:unhideWhenUsed/>
@@ -7566,9 +7566,9 @@
       <w:bCs/>
     </w:rPr>
   </w:style>
-  <w:style w:type="character" w:customStyle="1" w:styleId="AssuntodecomentrioCarter">
-    <w:name w:val="Assunto de comentário Caráter"/>
-    <w:link w:val="Assuntodecomentrio"/>
+  <w:style w:type="character" w:customStyle="1" w:styleId="CommentSubjectChar">
+    <w:name w:val="Comment Subject Char"/>
+    <w:link w:val="CommentSubject"/>
     <w:uiPriority w:val="99"/>
     <w:semiHidden/>
     <w:rsid w:val="005E712D"/>
@@ -7578,7 +7578,7 @@
       <w:lang w:val="en-US" w:eastAsia="en-US"/>
     </w:rPr>
   </w:style>
-  <w:style w:type="character" w:styleId="Mencionar">
+  <w:style w:type="character" w:styleId="Mention">
     <w:name w:val="Mention"/>
     <w:uiPriority w:val="99"/>
     <w:unhideWhenUsed/>

</xml_diff>

<commit_message>
Update relatorio - Final update
Final update to relatorio
</commit_message>
<xml_diff>
--- a/Relatorio_IA.docx
+++ b/Relatorio_IA.docx
@@ -293,7 +293,7 @@
     </w:p>
     <w:p>
       <w:pPr>
-        <w:pStyle w:val="Heading1"/>
+        <w:pStyle w:val="Ttulo1"/>
         <w:numPr>
           <w:ilvl w:val="0"/>
           <w:numId w:val="6"/>
@@ -311,7 +311,7 @@
     </w:p>
     <w:p>
       <w:pPr>
-        <w:pStyle w:val="Heading2"/>
+        <w:pStyle w:val="Ttulo2"/>
         <w:numPr>
           <w:ilvl w:val="1"/>
           <w:numId w:val="6"/>
@@ -329,7 +329,7 @@
     </w:p>
     <w:p>
       <w:pPr>
-        <w:pStyle w:val="BodyTextIndent"/>
+        <w:pStyle w:val="Avanodecorpodetexto"/>
         <w:spacing w:after="120"/>
         <w:ind w:firstLine="0"/>
         <w:rPr>
@@ -359,7 +359,7 @@
     </w:p>
     <w:p>
       <w:pPr>
-        <w:pStyle w:val="BodyTextIndent"/>
+        <w:pStyle w:val="Avanodecorpodetexto"/>
         <w:spacing w:after="120"/>
         <w:ind w:firstLine="0"/>
         <w:rPr>
@@ -375,7 +375,7 @@
     </w:p>
     <w:p>
       <w:pPr>
-        <w:pStyle w:val="Heading2"/>
+        <w:pStyle w:val="Ttulo2"/>
         <w:numPr>
           <w:ilvl w:val="1"/>
           <w:numId w:val="6"/>
@@ -393,7 +393,7 @@
     </w:p>
     <w:p>
       <w:pPr>
-        <w:pStyle w:val="BodyTextIndent"/>
+        <w:pStyle w:val="Avanodecorpodetexto"/>
         <w:spacing w:after="120"/>
         <w:ind w:firstLine="0"/>
         <w:rPr>
@@ -433,7 +433,7 @@
     </w:p>
     <w:p>
       <w:pPr>
-        <w:pStyle w:val="Heading1"/>
+        <w:pStyle w:val="Ttulo1"/>
         <w:numPr>
           <w:ilvl w:val="0"/>
           <w:numId w:val="6"/>
@@ -452,7 +452,7 @@
     </w:p>
     <w:p>
       <w:pPr>
-        <w:pStyle w:val="Heading2"/>
+        <w:pStyle w:val="Ttulo2"/>
         <w:numPr>
           <w:ilvl w:val="1"/>
           <w:numId w:val="6"/>
@@ -471,7 +471,7 @@
     </w:p>
     <w:p>
       <w:pPr>
-        <w:pStyle w:val="BodyTextIndent"/>
+        <w:pStyle w:val="Avanodecorpodetexto"/>
         <w:spacing w:after="120"/>
         <w:ind w:firstLine="0"/>
         <w:rPr>
@@ -482,26 +482,24 @@
         <w:rPr>
           <w:lang w:val="pt-PT"/>
         </w:rPr>
-        <w:t>Na base dos diferentes níveis disponíveis está uma matriz 13x13, lida a partir de um ficheiro de texto (.</w:t>
-      </w:r>
-      <w:proofErr w:type="spellStart"/>
-      <w:r>
-        <w:rPr>
-          <w:lang w:val="pt-PT"/>
-        </w:rPr>
-        <w:t>txt</w:t>
-      </w:r>
-      <w:proofErr w:type="spellEnd"/>
-      <w:r>
-        <w:rPr>
-          <w:lang w:val="pt-PT"/>
-        </w:rPr>
-        <w:t>) que contém as diferentes entidades e estados. Estes elementos são representados por caracteres que constituem o nível.</w:t>
-      </w:r>
-    </w:p>
-    <w:p>
-      <w:pPr>
-        <w:pStyle w:val="Heading2"/>
+        <w:t>Na base dos diferentes níveis disponíveis está uma matriz 13x13, lida a partir de um ficheiro de texto (.txt)</w:t>
+      </w:r>
+      <w:r>
+        <w:rPr>
+          <w:lang w:val="pt-PT"/>
+        </w:rPr>
+        <w:t>,</w:t>
+      </w:r>
+      <w:r>
+        <w:rPr>
+          <w:lang w:val="pt-PT"/>
+        </w:rPr>
+        <w:t xml:space="preserve"> que contém as diferentes entidades e estados. Estes elementos são representados por caracteres que constituem o nível.</w:t>
+      </w:r>
+    </w:p>
+    <w:p>
+      <w:pPr>
+        <w:pStyle w:val="Ttulo2"/>
         <w:numPr>
           <w:ilvl w:val="1"/>
           <w:numId w:val="6"/>
@@ -558,7 +556,7 @@
     </w:p>
     <w:p>
       <w:pPr>
-        <w:pStyle w:val="Caption"/>
+        <w:pStyle w:val="Legenda"/>
         <w:keepNext/>
         <w:rPr>
           <w:lang w:val="pt-PT"/>
@@ -645,7 +643,7 @@
           </w:tcPr>
           <w:p>
             <w:pPr>
-              <w:pStyle w:val="BodyTextIndent"/>
+              <w:pStyle w:val="Avanodecorpodetexto"/>
               <w:ind w:firstLine="0"/>
               <w:jc w:val="center"/>
               <w:rPr>
@@ -678,7 +676,7 @@
           </w:tcPr>
           <w:p>
             <w:pPr>
-              <w:pStyle w:val="BodyTextIndent"/>
+              <w:pStyle w:val="Avanodecorpodetexto"/>
               <w:ind w:firstLine="0"/>
               <w:jc w:val="center"/>
               <w:rPr>
@@ -711,7 +709,7 @@
           </w:tcPr>
           <w:p>
             <w:pPr>
-              <w:pStyle w:val="BodyTextIndent"/>
+              <w:pStyle w:val="Avanodecorpodetexto"/>
               <w:ind w:firstLine="0"/>
               <w:jc w:val="center"/>
               <w:rPr>
@@ -749,7 +747,7 @@
           </w:tcPr>
           <w:p>
             <w:pPr>
-              <w:pStyle w:val="BodyTextIndent"/>
+              <w:pStyle w:val="Avanodecorpodetexto"/>
               <w:ind w:firstLine="0"/>
               <w:jc w:val="center"/>
               <w:rPr>
@@ -778,7 +776,7 @@
           </w:tcPr>
           <w:p>
             <w:pPr>
-              <w:pStyle w:val="BodyTextIndent"/>
+              <w:pStyle w:val="Avanodecorpodetexto"/>
               <w:ind w:firstLine="0"/>
               <w:jc w:val="center"/>
               <w:rPr>
@@ -807,7 +805,7 @@
           </w:tcPr>
           <w:p>
             <w:pPr>
-              <w:pStyle w:val="BodyTextIndent"/>
+              <w:pStyle w:val="Avanodecorpodetexto"/>
               <w:ind w:firstLine="0"/>
               <w:jc w:val="center"/>
               <w:rPr>
@@ -841,7 +839,7 @@
           </w:tcPr>
           <w:p>
             <w:pPr>
-              <w:pStyle w:val="BodyTextIndent"/>
+              <w:pStyle w:val="Avanodecorpodetexto"/>
               <w:ind w:firstLine="0"/>
               <w:jc w:val="center"/>
               <w:rPr>
@@ -870,7 +868,7 @@
           </w:tcPr>
           <w:p>
             <w:pPr>
-              <w:pStyle w:val="BodyTextIndent"/>
+              <w:pStyle w:val="Avanodecorpodetexto"/>
               <w:ind w:firstLine="0"/>
               <w:jc w:val="center"/>
               <w:rPr>
@@ -899,7 +897,7 @@
           </w:tcPr>
           <w:p>
             <w:pPr>
-              <w:pStyle w:val="BodyTextIndent"/>
+              <w:pStyle w:val="Avanodecorpodetexto"/>
               <w:ind w:firstLine="0"/>
               <w:jc w:val="center"/>
               <w:rPr>
@@ -933,7 +931,7 @@
           </w:tcPr>
           <w:p>
             <w:pPr>
-              <w:pStyle w:val="BodyTextIndent"/>
+              <w:pStyle w:val="Avanodecorpodetexto"/>
               <w:ind w:firstLine="0"/>
               <w:jc w:val="center"/>
               <w:rPr>
@@ -962,7 +960,7 @@
           </w:tcPr>
           <w:p>
             <w:pPr>
-              <w:pStyle w:val="BodyTextIndent"/>
+              <w:pStyle w:val="Avanodecorpodetexto"/>
               <w:ind w:firstLine="0"/>
               <w:jc w:val="center"/>
               <w:rPr>
@@ -991,7 +989,7 @@
           </w:tcPr>
           <w:p>
             <w:pPr>
-              <w:pStyle w:val="BodyTextIndent"/>
+              <w:pStyle w:val="Avanodecorpodetexto"/>
               <w:ind w:firstLine="0"/>
               <w:jc w:val="center"/>
               <w:rPr>
@@ -1025,7 +1023,7 @@
           </w:tcPr>
           <w:p>
             <w:pPr>
-              <w:pStyle w:val="BodyTextIndent"/>
+              <w:pStyle w:val="Avanodecorpodetexto"/>
               <w:ind w:firstLine="0"/>
               <w:jc w:val="center"/>
               <w:rPr>
@@ -1054,7 +1052,7 @@
           </w:tcPr>
           <w:p>
             <w:pPr>
-              <w:pStyle w:val="BodyTextIndent"/>
+              <w:pStyle w:val="Avanodecorpodetexto"/>
               <w:ind w:firstLine="0"/>
               <w:jc w:val="center"/>
               <w:rPr>
@@ -1083,7 +1081,7 @@
           </w:tcPr>
           <w:p>
             <w:pPr>
-              <w:pStyle w:val="BodyTextIndent"/>
+              <w:pStyle w:val="Avanodecorpodetexto"/>
               <w:ind w:firstLine="0"/>
               <w:jc w:val="center"/>
               <w:rPr>
@@ -1117,7 +1115,7 @@
           </w:tcPr>
           <w:p>
             <w:pPr>
-              <w:pStyle w:val="BodyTextIndent"/>
+              <w:pStyle w:val="Avanodecorpodetexto"/>
               <w:ind w:firstLine="0"/>
               <w:jc w:val="center"/>
               <w:rPr>
@@ -1146,7 +1144,7 @@
           </w:tcPr>
           <w:p>
             <w:pPr>
-              <w:pStyle w:val="BodyTextIndent"/>
+              <w:pStyle w:val="Avanodecorpodetexto"/>
               <w:ind w:firstLine="0"/>
               <w:jc w:val="center"/>
               <w:rPr>
@@ -1175,7 +1173,7 @@
           </w:tcPr>
           <w:p>
             <w:pPr>
-              <w:pStyle w:val="BodyTextIndent"/>
+              <w:pStyle w:val="Avanodecorpodetexto"/>
               <w:ind w:firstLine="0"/>
               <w:jc w:val="center"/>
               <w:rPr>
@@ -1209,7 +1207,7 @@
           </w:tcPr>
           <w:p>
             <w:pPr>
-              <w:pStyle w:val="BodyTextIndent"/>
+              <w:pStyle w:val="Avanodecorpodetexto"/>
               <w:ind w:firstLine="0"/>
               <w:jc w:val="center"/>
               <w:rPr>
@@ -1238,7 +1236,7 @@
           </w:tcPr>
           <w:p>
             <w:pPr>
-              <w:pStyle w:val="BodyTextIndent"/>
+              <w:pStyle w:val="Avanodecorpodetexto"/>
               <w:ind w:firstLine="0"/>
               <w:jc w:val="center"/>
               <w:rPr>
@@ -1267,7 +1265,7 @@
           </w:tcPr>
           <w:p>
             <w:pPr>
-              <w:pStyle w:val="BodyTextIndent"/>
+              <w:pStyle w:val="Avanodecorpodetexto"/>
               <w:ind w:firstLine="0"/>
               <w:jc w:val="center"/>
               <w:rPr>
@@ -1301,7 +1299,7 @@
           </w:tcPr>
           <w:p>
             <w:pPr>
-              <w:pStyle w:val="BodyTextIndent"/>
+              <w:pStyle w:val="Avanodecorpodetexto"/>
               <w:ind w:firstLine="0"/>
               <w:jc w:val="center"/>
               <w:rPr>
@@ -1330,7 +1328,7 @@
           </w:tcPr>
           <w:p>
             <w:pPr>
-              <w:pStyle w:val="BodyTextIndent"/>
+              <w:pStyle w:val="Avanodecorpodetexto"/>
               <w:ind w:firstLine="0"/>
               <w:jc w:val="center"/>
               <w:rPr>
@@ -1359,7 +1357,7 @@
           </w:tcPr>
           <w:p>
             <w:pPr>
-              <w:pStyle w:val="BodyTextIndent"/>
+              <w:pStyle w:val="Avanodecorpodetexto"/>
               <w:ind w:firstLine="0"/>
               <w:jc w:val="center"/>
               <w:rPr>
@@ -1393,7 +1391,7 @@
           </w:tcPr>
           <w:p>
             <w:pPr>
-              <w:pStyle w:val="BodyTextIndent"/>
+              <w:pStyle w:val="Avanodecorpodetexto"/>
               <w:ind w:firstLine="0"/>
               <w:jc w:val="center"/>
               <w:rPr>
@@ -1422,7 +1420,7 @@
           </w:tcPr>
           <w:p>
             <w:pPr>
-              <w:pStyle w:val="BodyTextIndent"/>
+              <w:pStyle w:val="Avanodecorpodetexto"/>
               <w:ind w:firstLine="0"/>
               <w:jc w:val="center"/>
               <w:rPr>
@@ -1451,7 +1449,7 @@
           </w:tcPr>
           <w:p>
             <w:pPr>
-              <w:pStyle w:val="BodyTextIndent"/>
+              <w:pStyle w:val="Avanodecorpodetexto"/>
               <w:ind w:firstLine="0"/>
               <w:jc w:val="center"/>
               <w:rPr>
@@ -1470,7 +1468,7 @@
     </w:tbl>
     <w:p>
       <w:pPr>
-        <w:pStyle w:val="Heading2"/>
+        <w:pStyle w:val="Ttulo2"/>
         <w:numPr>
           <w:ilvl w:val="1"/>
           <w:numId w:val="6"/>
@@ -1489,7 +1487,7 @@
     </w:p>
     <w:p>
       <w:pPr>
-        <w:pStyle w:val="BodyTextIndent"/>
+        <w:pStyle w:val="Avanodecorpodetexto"/>
         <w:spacing w:after="120"/>
         <w:ind w:firstLine="0"/>
         <w:rPr>
@@ -1529,7 +1527,7 @@
     </w:p>
     <w:p>
       <w:pPr>
-        <w:pStyle w:val="Caption"/>
+        <w:pStyle w:val="Legenda"/>
         <w:keepNext/>
         <w:rPr>
           <w:lang w:val="pt-PT"/>
@@ -1616,7 +1614,7 @@
           </w:tcPr>
           <w:p>
             <w:pPr>
-              <w:pStyle w:val="BodyTextIndent"/>
+              <w:pStyle w:val="Avanodecorpodetexto"/>
               <w:ind w:firstLine="0"/>
               <w:jc w:val="center"/>
               <w:rPr>
@@ -1649,7 +1647,7 @@
           </w:tcPr>
           <w:p>
             <w:pPr>
-              <w:pStyle w:val="BodyTextIndent"/>
+              <w:pStyle w:val="Avanodecorpodetexto"/>
               <w:ind w:firstLine="0"/>
               <w:jc w:val="center"/>
               <w:rPr>
@@ -1682,7 +1680,7 @@
           </w:tcPr>
           <w:p>
             <w:pPr>
-              <w:pStyle w:val="BodyTextIndent"/>
+              <w:pStyle w:val="Avanodecorpodetexto"/>
               <w:ind w:firstLine="0"/>
               <w:jc w:val="center"/>
               <w:rPr>
@@ -1720,7 +1718,7 @@
           </w:tcPr>
           <w:p>
             <w:pPr>
-              <w:pStyle w:val="BodyTextIndent"/>
+              <w:pStyle w:val="Avanodecorpodetexto"/>
               <w:ind w:firstLine="0"/>
               <w:jc w:val="center"/>
               <w:rPr>
@@ -1749,7 +1747,7 @@
           </w:tcPr>
           <w:p>
             <w:pPr>
-              <w:pStyle w:val="BodyTextIndent"/>
+              <w:pStyle w:val="Avanodecorpodetexto"/>
               <w:ind w:firstLine="0"/>
               <w:jc w:val="center"/>
               <w:rPr>
@@ -1778,7 +1776,7 @@
           </w:tcPr>
           <w:p>
             <w:pPr>
-              <w:pStyle w:val="BodyTextIndent"/>
+              <w:pStyle w:val="Avanodecorpodetexto"/>
               <w:ind w:firstLine="0"/>
               <w:jc w:val="center"/>
               <w:rPr>
@@ -1812,7 +1810,7 @@
           </w:tcPr>
           <w:p>
             <w:pPr>
-              <w:pStyle w:val="BodyTextIndent"/>
+              <w:pStyle w:val="Avanodecorpodetexto"/>
               <w:ind w:firstLine="0"/>
               <w:jc w:val="center"/>
               <w:rPr>
@@ -1841,7 +1839,7 @@
           </w:tcPr>
           <w:p>
             <w:pPr>
-              <w:pStyle w:val="BodyTextIndent"/>
+              <w:pStyle w:val="Avanodecorpodetexto"/>
               <w:ind w:firstLine="0"/>
               <w:jc w:val="center"/>
               <w:rPr>
@@ -1870,7 +1868,7 @@
           </w:tcPr>
           <w:p>
             <w:pPr>
-              <w:pStyle w:val="BodyTextIndent"/>
+              <w:pStyle w:val="Avanodecorpodetexto"/>
               <w:ind w:firstLine="0"/>
               <w:jc w:val="center"/>
               <w:rPr>
@@ -1904,7 +1902,7 @@
           </w:tcPr>
           <w:p>
             <w:pPr>
-              <w:pStyle w:val="BodyTextIndent"/>
+              <w:pStyle w:val="Avanodecorpodetexto"/>
               <w:ind w:firstLine="0"/>
               <w:jc w:val="center"/>
               <w:rPr>
@@ -1933,7 +1931,7 @@
           </w:tcPr>
           <w:p>
             <w:pPr>
-              <w:pStyle w:val="BodyTextIndent"/>
+              <w:pStyle w:val="Avanodecorpodetexto"/>
               <w:ind w:firstLine="0"/>
               <w:jc w:val="center"/>
               <w:rPr>
@@ -1962,7 +1960,7 @@
           </w:tcPr>
           <w:p>
             <w:pPr>
-              <w:pStyle w:val="BodyTextIndent"/>
+              <w:pStyle w:val="Avanodecorpodetexto"/>
               <w:ind w:firstLine="0"/>
               <w:jc w:val="center"/>
               <w:rPr>
@@ -1996,7 +1994,7 @@
           </w:tcPr>
           <w:p>
             <w:pPr>
-              <w:pStyle w:val="BodyTextIndent"/>
+              <w:pStyle w:val="Avanodecorpodetexto"/>
               <w:ind w:firstLine="0"/>
               <w:jc w:val="center"/>
               <w:rPr>
@@ -2025,7 +2023,7 @@
           </w:tcPr>
           <w:p>
             <w:pPr>
-              <w:pStyle w:val="BodyTextIndent"/>
+              <w:pStyle w:val="Avanodecorpodetexto"/>
               <w:ind w:firstLine="0"/>
               <w:jc w:val="center"/>
               <w:rPr>
@@ -2054,7 +2052,7 @@
           </w:tcPr>
           <w:p>
             <w:pPr>
-              <w:pStyle w:val="BodyTextIndent"/>
+              <w:pStyle w:val="Avanodecorpodetexto"/>
               <w:ind w:firstLine="0"/>
               <w:jc w:val="center"/>
               <w:rPr>
@@ -2088,7 +2086,7 @@
           </w:tcPr>
           <w:p>
             <w:pPr>
-              <w:pStyle w:val="BodyTextIndent"/>
+              <w:pStyle w:val="Avanodecorpodetexto"/>
               <w:ind w:firstLine="0"/>
               <w:jc w:val="center"/>
               <w:rPr>
@@ -2117,7 +2115,7 @@
           </w:tcPr>
           <w:p>
             <w:pPr>
-              <w:pStyle w:val="BodyTextIndent"/>
+              <w:pStyle w:val="Avanodecorpodetexto"/>
               <w:ind w:firstLine="0"/>
               <w:jc w:val="center"/>
               <w:rPr>
@@ -2146,7 +2144,7 @@
           </w:tcPr>
           <w:p>
             <w:pPr>
-              <w:pStyle w:val="BodyTextIndent"/>
+              <w:pStyle w:val="Avanodecorpodetexto"/>
               <w:ind w:firstLine="0"/>
               <w:jc w:val="center"/>
               <w:rPr>
@@ -2180,7 +2178,7 @@
           </w:tcPr>
           <w:p>
             <w:pPr>
-              <w:pStyle w:val="BodyTextIndent"/>
+              <w:pStyle w:val="Avanodecorpodetexto"/>
               <w:ind w:firstLine="0"/>
               <w:jc w:val="center"/>
               <w:rPr>
@@ -2209,7 +2207,7 @@
           </w:tcPr>
           <w:p>
             <w:pPr>
-              <w:pStyle w:val="BodyTextIndent"/>
+              <w:pStyle w:val="Avanodecorpodetexto"/>
               <w:ind w:firstLine="0"/>
               <w:jc w:val="center"/>
               <w:rPr>
@@ -2238,7 +2236,7 @@
           </w:tcPr>
           <w:p>
             <w:pPr>
-              <w:pStyle w:val="BodyTextIndent"/>
+              <w:pStyle w:val="Avanodecorpodetexto"/>
               <w:ind w:firstLine="0"/>
               <w:jc w:val="center"/>
               <w:rPr>
@@ -2264,7 +2262,7 @@
     </w:p>
     <w:p>
       <w:pPr>
-        <w:pStyle w:val="Heading1"/>
+        <w:pStyle w:val="Ttulo1"/>
         <w:numPr>
           <w:ilvl w:val="0"/>
           <w:numId w:val="6"/>
@@ -2282,7 +2280,7 @@
     </w:p>
     <w:p>
       <w:pPr>
-        <w:pStyle w:val="BodyTextIndent"/>
+        <w:pStyle w:val="Avanodecorpodetexto"/>
         <w:spacing w:after="120"/>
         <w:ind w:firstLine="0"/>
         <w:rPr>
@@ -2298,7 +2296,7 @@
     </w:p>
     <w:p>
       <w:pPr>
-        <w:pStyle w:val="BodyTextIndent"/>
+        <w:pStyle w:val="Avanodecorpodetexto"/>
         <w:spacing w:after="120"/>
         <w:ind w:firstLine="0"/>
         <w:rPr>
@@ -2314,7 +2312,7 @@
     </w:p>
     <w:p>
       <w:pPr>
-        <w:pStyle w:val="BodyTextIndent"/>
+        <w:pStyle w:val="Avanodecorpodetexto"/>
         <w:numPr>
           <w:ilvl w:val="0"/>
           <w:numId w:val="8"/>
@@ -2347,7 +2345,7 @@
     </w:p>
     <w:p>
       <w:pPr>
-        <w:pStyle w:val="BodyTextIndent"/>
+        <w:pStyle w:val="Avanodecorpodetexto"/>
         <w:numPr>
           <w:ilvl w:val="0"/>
           <w:numId w:val="8"/>
@@ -2355,15 +2353,7 @@
         <w:spacing w:after="120"/>
       </w:pPr>
       <w:r>
-        <w:t xml:space="preserve">Procura </w:t>
-      </w:r>
-      <w:proofErr w:type="spellStart"/>
-      <w:r>
-        <w:t>Uniforme</w:t>
-      </w:r>
-      <w:proofErr w:type="spellEnd"/>
-      <w:r>
-        <w:t xml:space="preserve"> (</w:t>
+        <w:t>Procura Uniforme (</w:t>
       </w:r>
       <w:r>
         <w:rPr>
@@ -2380,7 +2370,7 @@
     </w:p>
     <w:p>
       <w:pPr>
-        <w:pStyle w:val="BodyTextIndent"/>
+        <w:pStyle w:val="Avanodecorpodetexto"/>
         <w:numPr>
           <w:ilvl w:val="0"/>
           <w:numId w:val="8"/>
@@ -2413,7 +2403,7 @@
     </w:p>
     <w:p>
       <w:pPr>
-        <w:pStyle w:val="BodyTextIndent"/>
+        <w:pStyle w:val="Avanodecorpodetexto"/>
         <w:numPr>
           <w:ilvl w:val="0"/>
           <w:numId w:val="8"/>
@@ -2429,52 +2419,14 @@
         </w:rPr>
         <w:t>Procura em Profundidade (</w:t>
       </w:r>
-      <w:proofErr w:type="spellStart"/>
       <w:r>
         <w:rPr>
           <w:i/>
           <w:iCs/>
           <w:lang w:val="pt-PT"/>
         </w:rPr>
-        <w:t>Depth</w:t>
-      </w:r>
-      <w:proofErr w:type="spellEnd"/>
-      <w:r>
-        <w:rPr>
-          <w:i/>
-          <w:iCs/>
-          <w:lang w:val="pt-PT"/>
-        </w:rPr>
-        <w:t xml:space="preserve"> </w:t>
-      </w:r>
-      <w:proofErr w:type="spellStart"/>
-      <w:r>
-        <w:rPr>
-          <w:i/>
-          <w:iCs/>
-          <w:lang w:val="pt-PT"/>
-        </w:rPr>
-        <w:t>Limited</w:t>
-      </w:r>
-      <w:proofErr w:type="spellEnd"/>
-      <w:r>
-        <w:rPr>
-          <w:i/>
-          <w:iCs/>
-          <w:lang w:val="pt-PT"/>
-        </w:rPr>
-        <w:t xml:space="preserve"> </w:t>
-      </w:r>
-      <w:proofErr w:type="spellStart"/>
-      <w:r>
-        <w:rPr>
-          <w:i/>
-          <w:iCs/>
-          <w:lang w:val="pt-PT"/>
-        </w:rPr>
-        <w:t>Search</w:t>
-      </w:r>
-      <w:proofErr w:type="spellEnd"/>
+        <w:t>Depth Limited Search</w:t>
+      </w:r>
       <w:r>
         <w:rPr>
           <w:lang w:val="pt-PT"/>
@@ -2484,7 +2436,7 @@
     </w:p>
     <w:p>
       <w:pPr>
-        <w:pStyle w:val="BodyTextIndent"/>
+        <w:pStyle w:val="Avanodecorpodetexto"/>
         <w:numPr>
           <w:ilvl w:val="0"/>
           <w:numId w:val="8"/>
@@ -2517,7 +2469,7 @@
     </w:p>
     <w:p>
       <w:pPr>
-        <w:pStyle w:val="BodyTextIndent"/>
+        <w:pStyle w:val="Avanodecorpodetexto"/>
         <w:spacing w:after="120"/>
         <w:ind w:firstLine="0"/>
         <w:rPr>
@@ -2533,7 +2485,7 @@
     </w:p>
     <w:p>
       <w:pPr>
-        <w:pStyle w:val="BodyTextIndent"/>
+        <w:pStyle w:val="Avanodecorpodetexto"/>
         <w:numPr>
           <w:ilvl w:val="0"/>
           <w:numId w:val="9"/>
@@ -2541,15 +2493,7 @@
         <w:spacing w:after="120"/>
       </w:pPr>
       <w:r>
-        <w:t xml:space="preserve">Procura </w:t>
-      </w:r>
-      <w:proofErr w:type="spellStart"/>
-      <w:r>
-        <w:t>Sôfrega</w:t>
-      </w:r>
-      <w:proofErr w:type="spellEnd"/>
-      <w:r>
-        <w:t xml:space="preserve"> (</w:t>
+        <w:t>Procura Sôfrega (</w:t>
       </w:r>
       <w:r>
         <w:rPr>
@@ -2566,7 +2510,7 @@
     </w:p>
     <w:p>
       <w:pPr>
-        <w:pStyle w:val="BodyTextIndent"/>
+        <w:pStyle w:val="Avanodecorpodetexto"/>
         <w:numPr>
           <w:ilvl w:val="0"/>
           <w:numId w:val="9"/>
@@ -2599,7 +2543,7 @@
     </w:p>
     <w:p>
       <w:pPr>
-        <w:pStyle w:val="BodyTextIndent"/>
+        <w:pStyle w:val="Avanodecorpodetexto"/>
         <w:numPr>
           <w:ilvl w:val="0"/>
           <w:numId w:val="10"/>
@@ -2632,7 +2576,7 @@
     </w:p>
     <w:p>
       <w:pPr>
-        <w:pStyle w:val="BodyTextIndent"/>
+        <w:pStyle w:val="Avanodecorpodetexto"/>
         <w:numPr>
           <w:ilvl w:val="0"/>
           <w:numId w:val="10"/>
@@ -2665,7 +2609,7 @@
     </w:p>
     <w:p>
       <w:pPr>
-        <w:pStyle w:val="Heading1"/>
+        <w:pStyle w:val="Ttulo1"/>
         <w:numPr>
           <w:ilvl w:val="0"/>
           <w:numId w:val="6"/>
@@ -2698,7 +2642,7 @@
     </w:p>
     <w:p>
       <w:pPr>
-        <w:pStyle w:val="Heading2"/>
+        <w:pStyle w:val="Ttulo2"/>
         <w:numPr>
           <w:ilvl w:val="1"/>
           <w:numId w:val="6"/>
@@ -2754,26 +2698,7 @@
         <w:rPr>
           <w:lang w:val="pt-PT"/>
         </w:rPr>
-        <w:t>:</w:t>
-      </w:r>
-      <w:r>
-        <w:rPr>
-          <w:lang w:val="pt-PT"/>
-        </w:rPr>
-        <w:t xml:space="preserve"> </w:t>
-      </w:r>
-    </w:p>
-    <w:p>
-      <w:pPr>
-        <w:rPr>
-          <w:lang w:val="pt-PT"/>
-        </w:rPr>
-      </w:pPr>
-      <w:r>
-        <w:rPr>
-          <w:lang w:val="pt-PT"/>
-        </w:rPr>
-        <w:t xml:space="preserve">A classe </w:t>
+        <w:t xml:space="preserve">, as classes </w:t>
       </w:r>
       <w:r>
         <w:rPr>
@@ -2787,56 +2712,7 @@
         <w:rPr>
           <w:lang w:val="pt-PT"/>
         </w:rPr>
-        <w:t>, é responsável por: armazenar o caracter que representa o elemento</w:t>
-      </w:r>
-      <w:r>
-        <w:rPr>
-          <w:lang w:val="pt-PT"/>
-        </w:rPr>
-        <w:t>,</w:t>
-      </w:r>
-      <w:r>
-        <w:rPr>
-          <w:lang w:val="pt-PT"/>
-        </w:rPr>
-        <w:t xml:space="preserve"> e a posição do </w:t>
-      </w:r>
-      <w:r>
-        <w:rPr>
-          <w:lang w:val="pt-PT"/>
-        </w:rPr>
-        <w:t>mesmo</w:t>
-      </w:r>
-      <w:r>
-        <w:rPr>
-          <w:lang w:val="pt-PT"/>
-        </w:rPr>
-        <w:t xml:space="preserve"> na matriz</w:t>
-      </w:r>
-      <w:r>
-        <w:rPr>
-          <w:lang w:val="pt-PT"/>
-        </w:rPr>
-        <w:t xml:space="preserve"> (linha e coluna)</w:t>
-      </w:r>
-      <w:r>
-        <w:rPr>
-          <w:lang w:val="pt-PT"/>
-        </w:rPr>
-        <w:t>.</w:t>
-      </w:r>
-    </w:p>
-    <w:p>
-      <w:pPr>
-        <w:rPr>
-          <w:lang w:val="pt-PT"/>
-        </w:rPr>
-      </w:pPr>
-      <w:r>
-        <w:rPr>
-          <w:lang w:val="pt-PT"/>
-        </w:rPr>
-        <w:t xml:space="preserve">A classe </w:t>
+        <w:t xml:space="preserve"> e </w:t>
       </w:r>
       <w:r>
         <w:rPr>
@@ -2850,7 +2726,111 @@
         <w:rPr>
           <w:lang w:val="pt-PT"/>
         </w:rPr>
-        <w:t xml:space="preserve">, foi desenvolvida para ser utilizada na criação do herói e dos inimigos. Esta classe, conta com uma variável booleana para </w:t>
+        <w:t xml:space="preserve"> .</w:t>
+      </w:r>
+    </w:p>
+    <w:p>
+      <w:pPr>
+        <w:rPr>
+          <w:lang w:val="pt-PT"/>
+        </w:rPr>
+      </w:pPr>
+      <w:r>
+        <w:rPr>
+          <w:lang w:val="pt-PT"/>
+        </w:rPr>
+        <w:t xml:space="preserve">A classe </w:t>
+      </w:r>
+      <w:r>
+        <w:rPr>
+          <w:i/>
+          <w:iCs/>
+          <w:lang w:val="pt-PT"/>
+        </w:rPr>
+        <w:t>Cell</w:t>
+      </w:r>
+      <w:r>
+        <w:rPr>
+          <w:lang w:val="pt-PT"/>
+        </w:rPr>
+        <w:t xml:space="preserve"> é responsável por: armazenar o caracter que representa o elemento e a posição do </w:t>
+      </w:r>
+      <w:r>
+        <w:rPr>
+          <w:lang w:val="pt-PT"/>
+        </w:rPr>
+        <w:t>mesmo</w:t>
+      </w:r>
+      <w:r>
+        <w:rPr>
+          <w:lang w:val="pt-PT"/>
+        </w:rPr>
+        <w:t xml:space="preserve"> na matriz</w:t>
+      </w:r>
+      <w:r>
+        <w:rPr>
+          <w:lang w:val="pt-PT"/>
+        </w:rPr>
+        <w:t xml:space="preserve"> (linha e coluna)</w:t>
+      </w:r>
+      <w:r>
+        <w:rPr>
+          <w:lang w:val="pt-PT"/>
+        </w:rPr>
+        <w:t>.</w:t>
+      </w:r>
+    </w:p>
+    <w:p>
+      <w:pPr>
+        <w:rPr>
+          <w:lang w:val="pt-PT"/>
+        </w:rPr>
+      </w:pPr>
+      <w:r>
+        <w:rPr>
+          <w:lang w:val="pt-PT"/>
+        </w:rPr>
+        <w:t xml:space="preserve">A classe </w:t>
+      </w:r>
+      <w:r>
+        <w:rPr>
+          <w:i/>
+          <w:iCs/>
+          <w:lang w:val="pt-PT"/>
+        </w:rPr>
+        <w:t>Agent</w:t>
+      </w:r>
+      <w:r>
+        <w:rPr>
+          <w:lang w:val="pt-PT"/>
+        </w:rPr>
+        <w:t xml:space="preserve"> foi desenvolvida para ser utilizada na criação do herói e dos inimigos. Esta classe</w:t>
+      </w:r>
+      <w:r>
+        <w:rPr>
+          <w:lang w:val="pt-PT"/>
+        </w:rPr>
+        <w:t xml:space="preserve"> estende da classe </w:t>
+      </w:r>
+      <w:r>
+        <w:rPr>
+          <w:i/>
+          <w:iCs/>
+          <w:lang w:val="pt-PT"/>
+        </w:rPr>
+        <w:t>Cell</w:t>
+      </w:r>
+      <w:r>
+        <w:rPr>
+          <w:lang w:val="pt-PT"/>
+        </w:rPr>
+        <w:t xml:space="preserve"> e</w:t>
+      </w:r>
+      <w:r>
+        <w:rPr>
+          <w:lang w:val="pt-PT"/>
+        </w:rPr>
+        <w:t xml:space="preserve"> conta com uma variável booleana para </w:t>
       </w:r>
       <w:r>
         <w:rPr>
@@ -2891,7 +2871,7 @@
     </w:p>
     <w:p>
       <w:pPr>
-        <w:pStyle w:val="Heading2"/>
+        <w:pStyle w:val="Ttulo2"/>
         <w:numPr>
           <w:ilvl w:val="1"/>
           <w:numId w:val="6"/>
@@ -3221,7 +3201,19 @@
         <w:rPr>
           <w:lang w:val="pt-PT"/>
         </w:rPr>
-        <w:t xml:space="preserve">Por fim, depois de herói e todos os inimigos terminarem </w:t>
+        <w:t>Por fim, depois d</w:t>
+      </w:r>
+      <w:r>
+        <w:rPr>
+          <w:lang w:val="pt-PT"/>
+        </w:rPr>
+        <w:t>o</w:t>
+      </w:r>
+      <w:r>
+        <w:rPr>
+          <w:lang w:val="pt-PT"/>
+        </w:rPr>
+        <w:t xml:space="preserve"> herói e todos os inimigos terminarem </w:t>
       </w:r>
       <w:r>
         <w:rPr>
@@ -3251,12 +3243,24 @@
         <w:rPr>
           <w:lang w:val="pt-PT"/>
         </w:rPr>
-        <w:t>stas de inimigos, aqueles que perderam lutas.</w:t>
-      </w:r>
-    </w:p>
-    <w:p>
-      <w:pPr>
-        <w:pStyle w:val="Heading2"/>
+        <w:t xml:space="preserve">stas de inimigos, </w:t>
+      </w:r>
+      <w:r>
+        <w:rPr>
+          <w:lang w:val="pt-PT"/>
+        </w:rPr>
+        <w:t xml:space="preserve">todos </w:t>
+      </w:r>
+      <w:r>
+        <w:rPr>
+          <w:lang w:val="pt-PT"/>
+        </w:rPr>
+        <w:t>aqueles que perderam lutas.</w:t>
+      </w:r>
+    </w:p>
+    <w:p>
+      <w:pPr>
+        <w:pStyle w:val="Ttulo2"/>
         <w:numPr>
           <w:ilvl w:val="1"/>
           <w:numId w:val="6"/>
@@ -3282,12 +3286,24 @@
         <w:rPr>
           <w:lang w:val="pt-PT"/>
         </w:rPr>
-        <w:t>Não havendo regras explicitas no enunciado, decidiu-se que cada inimigo pode matar qualquer outro tipo de inimigo. Para além disso, o sistema luta foi implementado de forma a matar o inimigo que se está a mover para cima de outro inimigo.</w:t>
-      </w:r>
-    </w:p>
-    <w:p>
-      <w:pPr>
-        <w:pStyle w:val="Heading1"/>
+        <w:t>Não havendo regras explicitas no enunciado, decidiu-se que cada inimigo pode matar qualquer outro tipo de inimigo. Para além disso, o sistema</w:t>
+      </w:r>
+      <w:r>
+        <w:rPr>
+          <w:lang w:val="pt-PT"/>
+        </w:rPr>
+        <w:t xml:space="preserve"> de</w:t>
+      </w:r>
+      <w:r>
+        <w:rPr>
+          <w:lang w:val="pt-PT"/>
+        </w:rPr>
+        <w:t xml:space="preserve"> luta foi implementado de forma a matar o inimigo que se está a mover para cima de outro inimigo.</w:t>
+      </w:r>
+    </w:p>
+    <w:p>
+      <w:pPr>
+        <w:pStyle w:val="Ttulo1"/>
         <w:numPr>
           <w:ilvl w:val="0"/>
           <w:numId w:val="6"/>
@@ -3306,7 +3322,7 @@
     </w:p>
     <w:p>
       <w:pPr>
-        <w:pStyle w:val="Heading2"/>
+        <w:pStyle w:val="Ttulo2"/>
         <w:numPr>
           <w:ilvl w:val="1"/>
           <w:numId w:val="6"/>
@@ -3350,7 +3366,7 @@
     </w:p>
     <w:p>
       <w:pPr>
-        <w:pStyle w:val="Heading2"/>
+        <w:pStyle w:val="Ttulo2"/>
         <w:numPr>
           <w:ilvl w:val="1"/>
           <w:numId w:val="6"/>
@@ -3400,6 +3416,12 @@
         <w:rPr>
           <w:lang w:val="pt-PT"/>
         </w:rPr>
+        <w:t xml:space="preserve"> o</w:t>
+      </w:r>
+      <w:r>
+        <w:rPr>
+          <w:lang w:val="pt-PT"/>
+        </w:rPr>
         <w:t xml:space="preserve"> inimigo mais próximo. Para esta heurística, </w:t>
       </w:r>
       <w:r>
@@ -3503,7 +3525,31 @@
         <w:rPr>
           <w:lang w:val="pt-PT"/>
         </w:rPr>
-        <w:t xml:space="preserve"> a distância numa variável auxiliar. </w:t>
+        <w:t xml:space="preserve"> a </w:t>
+      </w:r>
+      <w:r>
+        <w:rPr>
+          <w:lang w:val="pt-PT"/>
+        </w:rPr>
+        <w:t xml:space="preserve">menor </w:t>
+      </w:r>
+      <w:r>
+        <w:rPr>
+          <w:lang w:val="pt-PT"/>
+        </w:rPr>
+        <w:t xml:space="preserve">distância </w:t>
+      </w:r>
+      <w:r>
+        <w:rPr>
+          <w:lang w:val="pt-PT"/>
+        </w:rPr>
+        <w:t xml:space="preserve">encontrada </w:t>
+      </w:r>
+      <w:r>
+        <w:rPr>
+          <w:lang w:val="pt-PT"/>
+        </w:rPr>
+        <w:t xml:space="preserve">numa variável auxiliar. </w:t>
       </w:r>
       <w:r>
         <w:rPr>
@@ -3574,7 +3620,7 @@
     </w:p>
     <w:p>
       <w:pPr>
-        <w:pStyle w:val="Heading2"/>
+        <w:pStyle w:val="Ttulo2"/>
         <w:rPr>
           <w:lang w:val="pt-PT"/>
         </w:rPr>
@@ -3613,7 +3659,7 @@
     </w:p>
     <w:p>
       <w:pPr>
-        <w:pStyle w:val="Heading1"/>
+        <w:pStyle w:val="Ttulo1"/>
         <w:rPr>
           <w:lang w:val="pt-PT"/>
         </w:rPr>
@@ -3677,7 +3723,13 @@
         <w:rPr>
           <w:lang w:val="pt-PT"/>
         </w:rPr>
-        <w:t>extra de testes, criar</w:t>
+        <w:t xml:space="preserve">extra de testes, </w:t>
+      </w:r>
+      <w:r>
+        <w:rPr>
+          <w:lang w:val="pt-PT"/>
+        </w:rPr>
+        <w:t>criar</w:t>
       </w:r>
       <w:r>
         <w:rPr>
@@ -3689,7 +3741,25 @@
         <w:rPr>
           <w:lang w:val="pt-PT"/>
         </w:rPr>
-        <w:t xml:space="preserve"> gráficos com base nos resultados obtidos nos ficheiros Excel.</w:t>
+        <w:t xml:space="preserve"> gráficos com base nos resultados obtidos nos </w:t>
+      </w:r>
+      <w:r>
+        <w:rPr>
+          <w:lang w:val="pt-PT"/>
+        </w:rPr>
+        <w:t>ficheiros</w:t>
+      </w:r>
+      <w:r>
+        <w:rPr>
+          <w:lang w:val="pt-PT"/>
+        </w:rPr>
+        <w:t xml:space="preserve"> Excel</w:t>
+      </w:r>
+      <w:r>
+        <w:rPr>
+          <w:lang w:val="pt-PT"/>
+        </w:rPr>
+        <w:t>.</w:t>
       </w:r>
       <w:r>
         <w:rPr>
@@ -3810,7 +3880,25 @@
         <w:rPr>
           <w:lang w:val="pt-PT"/>
         </w:rPr>
-        <w:t xml:space="preserve">á abordado os </w:t>
+        <w:t>ão</w:t>
+      </w:r>
+      <w:r>
+        <w:rPr>
+          <w:lang w:val="pt-PT"/>
+        </w:rPr>
+        <w:t xml:space="preserve"> abordado</w:t>
+      </w:r>
+      <w:r>
+        <w:rPr>
+          <w:lang w:val="pt-PT"/>
+        </w:rPr>
+        <w:t>s</w:t>
+      </w:r>
+      <w:r>
+        <w:rPr>
+          <w:lang w:val="pt-PT"/>
+        </w:rPr>
+        <w:t xml:space="preserve"> os </w:t>
       </w:r>
       <w:r>
         <w:rPr>
@@ -3851,7 +3939,7 @@
     </w:p>
     <w:p>
       <w:pPr>
-        <w:pStyle w:val="Heading2"/>
+        <w:pStyle w:val="Ttulo2"/>
         <w:rPr>
           <w:lang w:val="pt-PT"/>
         </w:rPr>
@@ -3911,70 +3999,552 @@
         </w:rPr>
         <w:t xml:space="preserve"> </w:t>
       </w:r>
-      <w:proofErr w:type="spellStart"/>
       <w:r>
         <w:rPr>
           <w:i/>
           <w:lang w:val="pt-PT"/>
         </w:rPr>
-        <w:t>Depth</w:t>
-      </w:r>
-      <w:proofErr w:type="spellEnd"/>
+        <w:t>Depth First Search</w:t>
+      </w:r>
+      <w:r>
+        <w:rPr>
+          <w:lang w:val="pt-PT"/>
+        </w:rPr>
+        <w:t xml:space="preserve"> (Procura </w:t>
+      </w:r>
+      <w:r>
+        <w:rPr>
+          <w:lang w:val="pt-PT"/>
+        </w:rPr>
+        <w:t>em Profundidade</w:t>
+      </w:r>
+      <w:r>
+        <w:rPr>
+          <w:lang w:val="pt-PT"/>
+        </w:rPr>
+        <w:t>)</w:t>
+      </w:r>
+      <w:r>
+        <w:rPr>
+          <w:lang w:val="pt-PT"/>
+        </w:rPr>
+        <w:t>, que apresentou valores maiores</w:t>
+      </w:r>
+      <w:r>
+        <w:rPr>
+          <w:lang w:val="pt-PT"/>
+        </w:rPr>
+        <w:t xml:space="preserve"> (</w:t>
+      </w:r>
+      <w:r>
+        <w:rPr>
+          <w:lang w:val="pt-PT"/>
+        </w:rPr>
+        <w:fldChar w:fldCharType="begin"/>
+      </w:r>
+      <w:r>
+        <w:rPr>
+          <w:lang w:val="pt-PT"/>
+        </w:rPr>
+        <w:instrText xml:space="preserve"> REF _Ref106557758 \h </w:instrText>
+      </w:r>
+      <w:r>
+        <w:rPr>
+          <w:lang w:val="pt-PT"/>
+        </w:rPr>
+        <w:instrText xml:space="preserve"> \* MERGEFORMAT </w:instrText>
+      </w:r>
+      <w:r>
+        <w:rPr>
+          <w:lang w:val="pt-PT"/>
+        </w:rPr>
+      </w:r>
+      <w:r>
+        <w:rPr>
+          <w:lang w:val="pt-PT"/>
+        </w:rPr>
+        <w:fldChar w:fldCharType="separate"/>
+      </w:r>
+      <w:r>
+        <w:rPr>
+          <w:lang w:val="pt-PT"/>
+        </w:rPr>
+        <w:t xml:space="preserve">Figura </w:t>
+      </w:r>
+      <w:r>
+        <w:rPr>
+          <w:noProof/>
+          <w:lang w:val="pt-PT"/>
+        </w:rPr>
+        <w:t>4</w:t>
+      </w:r>
+      <w:r>
+        <w:rPr>
+          <w:lang w:val="pt-PT"/>
+        </w:rPr>
+        <w:fldChar w:fldCharType="end"/>
+      </w:r>
+      <w:r>
+        <w:rPr>
+          <w:lang w:val="pt-PT"/>
+        </w:rPr>
+        <w:t>)</w:t>
+      </w:r>
+      <w:r>
+        <w:rPr>
+          <w:lang w:val="pt-PT"/>
+        </w:rPr>
+        <w:t>. Esta análise permite concluir quais</w:t>
+      </w:r>
+      <w:r>
+        <w:rPr>
+          <w:lang w:val="pt-PT"/>
+        </w:rPr>
+        <w:t xml:space="preserve"> são</w:t>
+      </w:r>
+      <w:r>
+        <w:rPr>
+          <w:lang w:val="pt-PT"/>
+        </w:rPr>
+        <w:t xml:space="preserve"> os algoritmos </w:t>
+      </w:r>
+      <w:r>
+        <w:rPr>
+          <w:lang w:val="pt-PT"/>
+        </w:rPr>
+        <w:t>que, em média, encontram soluções com menos movimentações do herói até chegar à saída.</w:t>
+      </w:r>
+      <w:r>
+        <w:rPr>
+          <w:lang w:val="pt-PT"/>
+        </w:rPr>
+        <w:t xml:space="preserve"> </w:t>
+      </w:r>
+    </w:p>
+    <w:p>
+      <w:pPr>
+        <w:pStyle w:val="Ttulo2"/>
+        <w:rPr>
+          <w:lang w:val="pt-PT"/>
+        </w:rPr>
+      </w:pPr>
+      <w:r>
+        <w:rPr>
+          <w:lang w:val="pt-PT"/>
+        </w:rPr>
+        <w:t>Análise do número de estados gerados</w:t>
+      </w:r>
+    </w:p>
+    <w:p>
+      <w:pPr>
+        <w:rPr>
+          <w:lang w:val="pt-PT"/>
+        </w:rPr>
+      </w:pPr>
+      <w:r>
+        <w:rPr>
+          <w:lang w:val="pt-PT"/>
+        </w:rPr>
+        <w:t xml:space="preserve">No que diz respeito </w:t>
+      </w:r>
+      <w:r>
+        <w:rPr>
+          <w:lang w:val="pt-PT"/>
+        </w:rPr>
+        <w:t>à</w:t>
+      </w:r>
+      <w:r>
+        <w:rPr>
+          <w:lang w:val="pt-PT"/>
+        </w:rPr>
+        <w:t xml:space="preserve"> </w:t>
+      </w:r>
+      <w:r>
+        <w:rPr>
+          <w:lang w:val="pt-PT"/>
+        </w:rPr>
+        <w:t xml:space="preserve">média da quantidade </w:t>
+      </w:r>
+      <w:r>
+        <w:rPr>
+          <w:lang w:val="pt-PT"/>
+        </w:rPr>
+        <w:t xml:space="preserve">de estados gerados por algoritmo, verificou-se que </w:t>
+      </w:r>
+      <w:r>
+        <w:rPr>
+          <w:lang w:val="pt-PT"/>
+        </w:rPr>
+        <w:t>o</w:t>
+      </w:r>
+      <w:r>
+        <w:rPr>
+          <w:lang w:val="pt-PT"/>
+        </w:rPr>
+        <w:t>s</w:t>
+      </w:r>
+      <w:r>
+        <w:rPr>
+          <w:lang w:val="pt-PT"/>
+        </w:rPr>
+        <w:t xml:space="preserve"> algoritmo</w:t>
+      </w:r>
+      <w:r>
+        <w:rPr>
+          <w:lang w:val="pt-PT"/>
+        </w:rPr>
+        <w:t>s</w:t>
+      </w:r>
+      <w:r>
+        <w:rPr>
+          <w:lang w:val="pt-PT"/>
+        </w:rPr>
+        <w:t xml:space="preserve"> </w:t>
+      </w:r>
       <w:r>
         <w:rPr>
           <w:i/>
           <w:lang w:val="pt-PT"/>
         </w:rPr>
+        <w:t>Depth First Search</w:t>
+      </w:r>
+      <w:r>
+        <w:rPr>
+          <w:lang w:val="pt-PT"/>
+        </w:rPr>
+        <w:t xml:space="preserve"> (Procura em Profundidade), </w:t>
+      </w:r>
+      <w:r>
+        <w:rPr>
+          <w:i/>
+          <w:lang w:val="pt-PT"/>
+        </w:rPr>
+        <w:t>IDA*</w:t>
+      </w:r>
+      <w:r>
+        <w:rPr>
+          <w:lang w:val="pt-PT"/>
+        </w:rPr>
         <w:t xml:space="preserve"> </w:t>
       </w:r>
-      <w:proofErr w:type="spellStart"/>
+      <w:r>
+        <w:rPr>
+          <w:lang w:val="pt-PT"/>
+        </w:rPr>
+        <w:t xml:space="preserve">e o </w:t>
+      </w:r>
       <w:r>
         <w:rPr>
           <w:i/>
           <w:lang w:val="pt-PT"/>
         </w:rPr>
-        <w:t>First</w:t>
-      </w:r>
-      <w:proofErr w:type="spellEnd"/>
+        <w:t>Iterative Deepening Search</w:t>
+      </w:r>
+      <w:r>
+        <w:rPr>
+          <w:lang w:val="pt-PT"/>
+        </w:rPr>
+        <w:t xml:space="preserve"> (</w:t>
+      </w:r>
+      <w:r>
+        <w:rPr>
+          <w:lang w:val="pt-PT"/>
+        </w:rPr>
+        <w:t>Procura</w:t>
+      </w:r>
+      <w:r>
+        <w:rPr>
+          <w:lang w:val="pt-PT"/>
+        </w:rPr>
+        <w:t xml:space="preserve"> por Aprofundamento Progressivo</w:t>
+      </w:r>
+      <w:r>
+        <w:rPr>
+          <w:lang w:val="pt-PT"/>
+        </w:rPr>
+        <w:t>)</w:t>
+      </w:r>
+      <w:r>
+        <w:rPr>
+          <w:lang w:val="pt-PT"/>
+        </w:rPr>
+        <w:t xml:space="preserve"> apresentam </w:t>
+      </w:r>
+      <w:r>
+        <w:rPr>
+          <w:lang w:val="pt-PT"/>
+        </w:rPr>
+        <w:t>médias</w:t>
+      </w:r>
+      <w:r>
+        <w:rPr>
+          <w:lang w:val="pt-PT"/>
+        </w:rPr>
+        <w:t xml:space="preserve"> </w:t>
+      </w:r>
+      <w:r>
+        <w:rPr>
+          <w:lang w:val="pt-PT"/>
+        </w:rPr>
+        <w:t>bastante</w:t>
+      </w:r>
+      <w:r>
+        <w:rPr>
+          <w:lang w:val="pt-PT"/>
+        </w:rPr>
+        <w:t xml:space="preserve"> superiores em comparação aos restantes </w:t>
+      </w:r>
+      <w:r>
+        <w:rPr>
+          <w:lang w:val="pt-PT"/>
+        </w:rPr>
+        <w:t>algoritmos (</w:t>
+      </w:r>
+      <w:r>
+        <w:rPr>
+          <w:lang w:val="pt-PT"/>
+        </w:rPr>
+        <w:fldChar w:fldCharType="begin"/>
+      </w:r>
+      <w:r>
+        <w:rPr>
+          <w:lang w:val="pt-PT"/>
+        </w:rPr>
+        <w:instrText xml:space="preserve"> REF _Ref106737413 \h </w:instrText>
+      </w:r>
+      <w:r>
+        <w:rPr>
+          <w:lang w:val="pt-PT"/>
+        </w:rPr>
+      </w:r>
+      <w:r>
+        <w:rPr>
+          <w:lang w:val="pt-PT"/>
+        </w:rPr>
+        <w:fldChar w:fldCharType="separate"/>
+      </w:r>
+      <w:r>
+        <w:rPr>
+          <w:lang w:val="pt-PT"/>
+        </w:rPr>
+        <w:t xml:space="preserve">Figura </w:t>
+      </w:r>
+      <w:r>
+        <w:rPr>
+          <w:noProof/>
+          <w:lang w:val="pt-PT"/>
+        </w:rPr>
+        <w:t>5</w:t>
+      </w:r>
+      <w:r>
+        <w:rPr>
+          <w:lang w:val="pt-PT"/>
+        </w:rPr>
+        <w:fldChar w:fldCharType="end"/>
+      </w:r>
+      <w:r>
+        <w:rPr>
+          <w:lang w:val="pt-PT"/>
+        </w:rPr>
+        <w:t>)</w:t>
+      </w:r>
+      <w:r>
+        <w:rPr>
+          <w:lang w:val="pt-PT"/>
+        </w:rPr>
+        <w:t xml:space="preserve">. </w:t>
+      </w:r>
+    </w:p>
+    <w:p>
+      <w:pPr>
+        <w:rPr>
+          <w:lang w:val="pt-PT"/>
+        </w:rPr>
+      </w:pPr>
+      <w:r>
+        <w:rPr>
+          <w:lang w:val="pt-PT"/>
+        </w:rPr>
+        <w:t>Note-se que</w:t>
+      </w:r>
+      <w:r>
+        <w:rPr>
+          <w:lang w:val="pt-PT"/>
+        </w:rPr>
+        <w:t>,</w:t>
+      </w:r>
+      <w:r>
+        <w:rPr>
+          <w:lang w:val="pt-PT"/>
+        </w:rPr>
+        <w:t xml:space="preserve"> </w:t>
+      </w:r>
+      <w:r>
+        <w:rPr>
+          <w:lang w:val="pt-PT"/>
+        </w:rPr>
+        <w:t>no gráfic</w:t>
+      </w:r>
+      <w:r>
+        <w:rPr>
+          <w:lang w:val="pt-PT"/>
+        </w:rPr>
+        <w:t>o do estudo dos estados gerados</w:t>
+      </w:r>
+      <w:r>
+        <w:rPr>
+          <w:lang w:val="pt-PT"/>
+        </w:rPr>
+        <w:t xml:space="preserve"> não está incluído o </w:t>
+      </w:r>
       <w:r>
         <w:rPr>
           <w:i/>
           <w:lang w:val="pt-PT"/>
         </w:rPr>
+        <w:t>Iterative Deepening Search</w:t>
+      </w:r>
+      <w:r>
+        <w:rPr>
+          <w:lang w:val="pt-PT"/>
+        </w:rPr>
+        <w:t xml:space="preserve"> devido a</w:t>
+      </w:r>
+      <w:r>
+        <w:rPr>
+          <w:lang w:val="pt-PT"/>
+        </w:rPr>
+        <w:t xml:space="preserve"> este apresentar um</w:t>
+      </w:r>
+      <w:r>
+        <w:rPr>
+          <w:lang w:val="pt-PT"/>
+        </w:rPr>
+        <w:t>a média</w:t>
+      </w:r>
+      <w:r>
+        <w:rPr>
+          <w:lang w:val="pt-PT"/>
+        </w:rPr>
+        <w:t xml:space="preserve"> muito elevad</w:t>
+      </w:r>
+      <w:r>
+        <w:rPr>
+          <w:lang w:val="pt-PT"/>
+        </w:rPr>
+        <w:t>a</w:t>
+      </w:r>
+      <w:r>
+        <w:rPr>
+          <w:lang w:val="pt-PT"/>
+        </w:rPr>
         <w:t xml:space="preserve"> </w:t>
       </w:r>
-      <w:proofErr w:type="spellStart"/>
+      <w:r>
+        <w:rPr>
+          <w:lang w:val="pt-PT"/>
+        </w:rPr>
+        <w:t>de estados gerados</w:t>
+      </w:r>
+      <w:r>
+        <w:rPr>
+          <w:lang w:val="pt-PT"/>
+        </w:rPr>
+        <w:t xml:space="preserve"> (</w:t>
+      </w:r>
+      <w:r>
+        <w:rPr>
+          <w:lang w:val="pt-PT"/>
+        </w:rPr>
+        <w:t>18</w:t>
+      </w:r>
+      <w:r>
+        <w:rPr>
+          <w:lang w:val="pt-PT"/>
+        </w:rPr>
+        <w:t>783190 estados</w:t>
+      </w:r>
+      <w:r>
+        <w:rPr>
+          <w:lang w:val="pt-PT"/>
+        </w:rPr>
+        <w:t>)</w:t>
+      </w:r>
+      <w:r>
+        <w:rPr>
+          <w:lang w:val="pt-PT"/>
+        </w:rPr>
+        <w:t>.</w:t>
+      </w:r>
+    </w:p>
+    <w:p>
+      <w:pPr>
+        <w:pStyle w:val="Ttulo2"/>
+        <w:rPr>
+          <w:lang w:val="pt-PT"/>
+        </w:rPr>
+      </w:pPr>
+      <w:r>
+        <w:rPr>
+          <w:lang w:val="pt-PT"/>
+        </w:rPr>
+        <w:t>Desempenho</w:t>
+      </w:r>
+      <w:r>
+        <w:rPr>
+          <w:lang w:val="pt-PT"/>
+        </w:rPr>
+        <w:t xml:space="preserve"> (tempo de execução)</w:t>
+      </w:r>
+    </w:p>
+    <w:p>
+      <w:pPr>
+        <w:rPr>
+          <w:lang w:val="pt-PT"/>
+        </w:rPr>
+      </w:pPr>
+      <w:r>
+        <w:rPr>
+          <w:lang w:val="pt-PT"/>
+        </w:rPr>
+        <w:t>Em termos</w:t>
+      </w:r>
+      <w:r>
+        <w:rPr>
+          <w:lang w:val="pt-PT"/>
+        </w:rPr>
+        <w:t xml:space="preserve"> do desempenho e processamento dos algoritmos</w:t>
+      </w:r>
+      <w:r>
+        <w:rPr>
+          <w:lang w:val="pt-PT"/>
+        </w:rPr>
+        <w:t>,</w:t>
+      </w:r>
+      <w:r>
+        <w:rPr>
+          <w:lang w:val="pt-PT"/>
+        </w:rPr>
+        <w:t xml:space="preserve"> é possível concluir </w:t>
+      </w:r>
+      <w:r>
+        <w:rPr>
+          <w:lang w:val="pt-PT"/>
+        </w:rPr>
+        <w:t xml:space="preserve">que o </w:t>
+      </w:r>
+      <w:r>
+        <w:rPr>
+          <w:lang w:val="pt-PT"/>
+        </w:rPr>
+        <w:t xml:space="preserve">algoritmo não informado </w:t>
+      </w:r>
       <w:r>
         <w:rPr>
           <w:i/>
           <w:lang w:val="pt-PT"/>
         </w:rPr>
-        <w:t>Search</w:t>
-      </w:r>
-      <w:proofErr w:type="spellEnd"/>
-      <w:r>
-        <w:rPr>
-          <w:lang w:val="pt-PT"/>
-        </w:rPr>
-        <w:t xml:space="preserve"> (Procura </w:t>
-      </w:r>
-      <w:r>
-        <w:rPr>
-          <w:lang w:val="pt-PT"/>
-        </w:rPr>
-        <w:t>em Profundidade</w:t>
-      </w:r>
-      <w:r>
-        <w:rPr>
-          <w:lang w:val="pt-PT"/>
-        </w:rPr>
-        <w:t>)</w:t>
-      </w:r>
-      <w:r>
-        <w:rPr>
-          <w:lang w:val="pt-PT"/>
-        </w:rPr>
-        <w:t>, que apresentou valores maiores</w:t>
+        <w:t>Iterative Deepening Search</w:t>
       </w:r>
       <w:r>
         <w:rPr>
@@ -3986,79 +4556,25 @@
         <w:rPr>
           <w:lang w:val="pt-PT"/>
         </w:rPr>
-        <w:fldChar w:fldCharType="begin"/>
-      </w:r>
-      <w:r>
-        <w:rPr>
-          <w:lang w:val="pt-PT"/>
-        </w:rPr>
-        <w:instrText xml:space="preserve"> REF _Ref106557758 \h </w:instrText>
-      </w:r>
-      <w:r>
-        <w:rPr>
-          <w:lang w:val="pt-PT"/>
-        </w:rPr>
-        <w:instrText xml:space="preserve"> \* MERGEFORMAT </w:instrText>
-      </w:r>
-      <w:r>
-        <w:rPr>
-          <w:lang w:val="pt-PT"/>
-        </w:rPr>
-      </w:r>
-      <w:r>
-        <w:rPr>
-          <w:lang w:val="pt-PT"/>
-        </w:rPr>
-        <w:fldChar w:fldCharType="separate"/>
-      </w:r>
-      <w:r>
-        <w:rPr>
-          <w:lang w:val="pt-PT"/>
-        </w:rPr>
-        <w:t xml:space="preserve">Figura </w:t>
-      </w:r>
-      <w:r>
-        <w:rPr>
-          <w:noProof/>
-          <w:lang w:val="pt-PT"/>
-        </w:rPr>
-        <w:t>4</w:t>
-      </w:r>
-      <w:r>
-        <w:rPr>
-          <w:lang w:val="pt-PT"/>
-        </w:rPr>
-        <w:fldChar w:fldCharType="end"/>
-      </w:r>
-      <w:r>
-        <w:rPr>
-          <w:lang w:val="pt-PT"/>
-        </w:rPr>
-        <w:t>)</w:t>
-      </w:r>
-      <w:r>
-        <w:rPr>
-          <w:lang w:val="pt-PT"/>
-        </w:rPr>
-        <w:t>. Esta análise permite concluir quais</w:t>
-      </w:r>
-      <w:r>
-        <w:rPr>
-          <w:lang w:val="pt-PT"/>
-        </w:rPr>
-        <w:t xml:space="preserve"> são</w:t>
-      </w:r>
-      <w:r>
-        <w:rPr>
-          <w:lang w:val="pt-PT"/>
-        </w:rPr>
-        <w:t xml:space="preserve"> os algoritmos </w:t>
-      </w:r>
-      <w:r>
-        <w:rPr>
-          <w:lang w:val="pt-PT"/>
-        </w:rPr>
-        <w:t>que, em média, encontram soluções com menos movimentações do herói até chegar à saída.</w:t>
+        <w:t>Procura</w:t>
+      </w:r>
+      <w:r>
+        <w:rPr>
+          <w:lang w:val="pt-PT"/>
+        </w:rPr>
+        <w:t xml:space="preserve"> por Aprofundamento Progressivo)</w:t>
+      </w:r>
+      <w:r>
+        <w:rPr>
+          <w:lang w:val="pt-PT"/>
+        </w:rPr>
+        <w:t xml:space="preserve"> é o algoritmo mais oneroso</w:t>
+      </w:r>
+      <w:r>
+        <w:rPr>
+          <w:lang w:val="pt-PT"/>
+        </w:rPr>
+        <w:t>,</w:t>
       </w:r>
       <w:r>
         <w:rPr>
@@ -4066,38 +4582,83 @@
         </w:rPr>
         <w:t xml:space="preserve"> </w:t>
       </w:r>
-    </w:p>
-    <w:p>
-      <w:pPr>
-        <w:pStyle w:val="Heading2"/>
-        <w:rPr>
-          <w:lang w:val="pt-PT"/>
-        </w:rPr>
-      </w:pPr>
-      <w:r>
-        <w:rPr>
-          <w:lang w:val="pt-PT"/>
-        </w:rPr>
-        <w:t>Análise do número de estados gerados</w:t>
-      </w:r>
-    </w:p>
-    <w:p>
-      <w:pPr>
-        <w:rPr>
-          <w:lang w:val="pt-PT"/>
-        </w:rPr>
-      </w:pPr>
-      <w:r>
-        <w:rPr>
-          <w:lang w:val="pt-PT"/>
-        </w:rPr>
-        <w:t xml:space="preserve">No que diz respeito </w:t>
-      </w:r>
-      <w:r>
-        <w:rPr>
-          <w:lang w:val="pt-PT"/>
-        </w:rPr>
-        <w:t>à</w:t>
+      <w:r>
+        <w:rPr>
+          <w:lang w:val="pt-PT"/>
+        </w:rPr>
+        <w:t xml:space="preserve">demorando mais tempo a ser processado e testado. No entanto este algoritmo tem a capacidade de </w:t>
+      </w:r>
+      <w:r>
+        <w:rPr>
+          <w:lang w:val="pt-PT"/>
+        </w:rPr>
+        <w:t xml:space="preserve">retornar, em média, </w:t>
+      </w:r>
+      <w:r>
+        <w:rPr>
+          <w:lang w:val="pt-PT"/>
+        </w:rPr>
+        <w:t xml:space="preserve">boas </w:t>
+      </w:r>
+      <w:r>
+        <w:rPr>
+          <w:lang w:val="pt-PT"/>
+        </w:rPr>
+        <w:t>soluções</w:t>
+      </w:r>
+      <w:r>
+        <w:rPr>
+          <w:lang w:val="pt-PT"/>
+        </w:rPr>
+        <w:t>.</w:t>
+      </w:r>
+      <w:r>
+        <w:rPr>
+          <w:lang w:val="pt-PT"/>
+        </w:rPr>
+        <w:t xml:space="preserve"> No</w:t>
+      </w:r>
+      <w:r>
+        <w:rPr>
+          <w:lang w:val="pt-PT"/>
+        </w:rPr>
+        <w:t xml:space="preserve"> que toca ao tempo de execução</w:t>
+      </w:r>
+      <w:r>
+        <w:rPr>
+          <w:lang w:val="pt-PT"/>
+        </w:rPr>
+        <w:t>,</w:t>
+      </w:r>
+      <w:r>
+        <w:rPr>
+          <w:lang w:val="pt-PT"/>
+        </w:rPr>
+        <w:t xml:space="preserve"> os restantes algoritmos</w:t>
+      </w:r>
+      <w:r>
+        <w:rPr>
+          <w:lang w:val="pt-PT"/>
+        </w:rPr>
+        <w:t xml:space="preserve"> são relativamente semelhantes</w:t>
+      </w:r>
+      <w:r>
+        <w:rPr>
+          <w:lang w:val="pt-PT"/>
+        </w:rPr>
+        <w:t xml:space="preserve">, sendo que as </w:t>
+      </w:r>
+      <w:r>
+        <w:rPr>
+          <w:lang w:val="pt-PT"/>
+        </w:rPr>
+        <w:t xml:space="preserve">maiores diferenças estão nos </w:t>
+      </w:r>
+      <w:r>
+        <w:rPr>
+          <w:lang w:val="pt-PT"/>
+        </w:rPr>
+        <w:t>custos das soluções encontradas.</w:t>
       </w:r>
       <w:r>
         <w:rPr>
@@ -4105,41 +4666,42 @@
         </w:rPr>
         <w:t xml:space="preserve"> </w:t>
       </w:r>
-      <w:r>
-        <w:rPr>
-          <w:lang w:val="pt-PT"/>
-        </w:rPr>
-        <w:t xml:space="preserve">média da quantidade </w:t>
-      </w:r>
-      <w:r>
-        <w:rPr>
-          <w:lang w:val="pt-PT"/>
-        </w:rPr>
-        <w:t xml:space="preserve">de estados gerados por algoritmo, verificou-se que </w:t>
-      </w:r>
-      <w:r>
-        <w:rPr>
-          <w:lang w:val="pt-PT"/>
-        </w:rPr>
-        <w:t>o</w:t>
-      </w:r>
-      <w:r>
-        <w:rPr>
-          <w:lang w:val="pt-PT"/>
-        </w:rPr>
-        <w:t>s</w:t>
-      </w:r>
-      <w:r>
-        <w:rPr>
-          <w:lang w:val="pt-PT"/>
-        </w:rPr>
-        <w:t xml:space="preserve"> algoritmo</w:t>
-      </w:r>
-      <w:r>
-        <w:rPr>
-          <w:lang w:val="pt-PT"/>
-        </w:rPr>
-        <w:t>s</w:t>
+    </w:p>
+    <w:p>
+      <w:pPr>
+        <w:rPr>
+          <w:lang w:val="pt-PT"/>
+        </w:rPr>
+      </w:pPr>
+      <w:r>
+        <w:rPr>
+          <w:lang w:val="pt-PT"/>
+        </w:rPr>
+        <w:t>Por fim,</w:t>
+      </w:r>
+      <w:r>
+        <w:rPr>
+          <w:lang w:val="pt-PT"/>
+        </w:rPr>
+        <w:t xml:space="preserve"> é importante salient</w:t>
+      </w:r>
+      <w:r>
+        <w:rPr>
+          <w:lang w:val="pt-PT"/>
+        </w:rPr>
+        <w:t>ar que a quantidade de estados gerados e percorridos está</w:t>
+      </w:r>
+      <w:r>
+        <w:rPr>
+          <w:lang w:val="pt-PT"/>
+        </w:rPr>
+        <w:t xml:space="preserve"> diretamente</w:t>
+      </w:r>
+      <w:r>
+        <w:rPr>
+          <w:lang w:val="pt-PT"/>
+        </w:rPr>
+        <w:t xml:space="preserve"> relacionada com o tempo de execução de cada algoritmo.</w:t>
       </w:r>
       <w:r>
         <w:rPr>
@@ -4147,653 +4709,10 @@
         </w:rPr>
         <w:t xml:space="preserve"> </w:t>
       </w:r>
-      <w:proofErr w:type="spellStart"/>
-      <w:r>
-        <w:rPr>
-          <w:i/>
-          <w:lang w:val="pt-PT"/>
-        </w:rPr>
-        <w:t>Depth</w:t>
-      </w:r>
-      <w:proofErr w:type="spellEnd"/>
-      <w:r>
-        <w:rPr>
-          <w:i/>
-          <w:lang w:val="pt-PT"/>
-        </w:rPr>
-        <w:t xml:space="preserve"> </w:t>
-      </w:r>
-      <w:proofErr w:type="spellStart"/>
-      <w:r>
-        <w:rPr>
-          <w:i/>
-          <w:lang w:val="pt-PT"/>
-        </w:rPr>
-        <w:t>First</w:t>
-      </w:r>
-      <w:proofErr w:type="spellEnd"/>
-      <w:r>
-        <w:rPr>
-          <w:i/>
-          <w:lang w:val="pt-PT"/>
-        </w:rPr>
-        <w:t xml:space="preserve"> </w:t>
-      </w:r>
-      <w:proofErr w:type="spellStart"/>
-      <w:r>
-        <w:rPr>
-          <w:i/>
-          <w:lang w:val="pt-PT"/>
-        </w:rPr>
-        <w:t>Search</w:t>
-      </w:r>
-      <w:proofErr w:type="spellEnd"/>
-      <w:r>
-        <w:rPr>
-          <w:lang w:val="pt-PT"/>
-        </w:rPr>
-        <w:t xml:space="preserve"> (Procura em Profundidade), </w:t>
-      </w:r>
-      <w:r>
-        <w:rPr>
-          <w:i/>
-          <w:lang w:val="pt-PT"/>
-        </w:rPr>
-        <w:t>IDA*</w:t>
-      </w:r>
-      <w:r>
-        <w:rPr>
-          <w:lang w:val="pt-PT"/>
-        </w:rPr>
-        <w:t xml:space="preserve"> </w:t>
-      </w:r>
-      <w:r>
-        <w:rPr>
-          <w:lang w:val="pt-PT"/>
-        </w:rPr>
-        <w:t xml:space="preserve">e o </w:t>
-      </w:r>
-      <w:proofErr w:type="spellStart"/>
-      <w:r>
-        <w:rPr>
-          <w:i/>
-          <w:lang w:val="pt-PT"/>
-        </w:rPr>
-        <w:t>Iterative</w:t>
-      </w:r>
-      <w:proofErr w:type="spellEnd"/>
-      <w:r>
-        <w:rPr>
-          <w:i/>
-          <w:lang w:val="pt-PT"/>
-        </w:rPr>
-        <w:t xml:space="preserve"> </w:t>
-      </w:r>
-      <w:proofErr w:type="spellStart"/>
-      <w:r>
-        <w:rPr>
-          <w:i/>
-          <w:lang w:val="pt-PT"/>
-        </w:rPr>
-        <w:t>Deepening</w:t>
-      </w:r>
-      <w:proofErr w:type="spellEnd"/>
-      <w:r>
-        <w:rPr>
-          <w:i/>
-          <w:lang w:val="pt-PT"/>
-        </w:rPr>
-        <w:t xml:space="preserve"> </w:t>
-      </w:r>
-      <w:proofErr w:type="spellStart"/>
-      <w:r>
-        <w:rPr>
-          <w:i/>
-          <w:lang w:val="pt-PT"/>
-        </w:rPr>
-        <w:t>Search</w:t>
-      </w:r>
-      <w:proofErr w:type="spellEnd"/>
-      <w:r>
-        <w:rPr>
-          <w:lang w:val="pt-PT"/>
-        </w:rPr>
-        <w:t xml:space="preserve"> (</w:t>
-      </w:r>
-      <w:r>
-        <w:rPr>
-          <w:lang w:val="pt-PT"/>
-        </w:rPr>
-        <w:t>Procura</w:t>
-      </w:r>
-      <w:r>
-        <w:rPr>
-          <w:lang w:val="pt-PT"/>
-        </w:rPr>
-        <w:t xml:space="preserve"> por Aprofundamento Progressivo</w:t>
-      </w:r>
-      <w:r>
-        <w:rPr>
-          <w:lang w:val="pt-PT"/>
-        </w:rPr>
-        <w:t>)</w:t>
-      </w:r>
-      <w:r>
-        <w:rPr>
-          <w:lang w:val="pt-PT"/>
-        </w:rPr>
-        <w:t xml:space="preserve"> apresentam </w:t>
-      </w:r>
-      <w:r>
-        <w:rPr>
-          <w:lang w:val="pt-PT"/>
-        </w:rPr>
-        <w:t>médias</w:t>
-      </w:r>
-      <w:r>
-        <w:rPr>
-          <w:lang w:val="pt-PT"/>
-        </w:rPr>
-        <w:t xml:space="preserve"> </w:t>
-      </w:r>
-      <w:r>
-        <w:rPr>
-          <w:lang w:val="pt-PT"/>
-        </w:rPr>
-        <w:t>bastante</w:t>
-      </w:r>
-      <w:r>
-        <w:rPr>
-          <w:lang w:val="pt-PT"/>
-        </w:rPr>
-        <w:t xml:space="preserve"> superiores em comparação aos restantes algoritmos</w:t>
-      </w:r>
-      <w:r>
-        <w:rPr>
-          <w:lang w:val="pt-PT"/>
-        </w:rPr>
-        <w:t xml:space="preserve"> (</w:t>
-      </w:r>
-      <w:r>
-        <w:rPr>
-          <w:lang w:val="pt-PT"/>
-        </w:rPr>
-        <w:fldChar w:fldCharType="begin"/>
-      </w:r>
-      <w:r>
-        <w:rPr>
-          <w:lang w:val="pt-PT"/>
-        </w:rPr>
-        <w:instrText xml:space="preserve"> REF _Ref106557900 \h </w:instrText>
-      </w:r>
-      <w:r>
-        <w:rPr>
-          <w:lang w:val="pt-PT"/>
-        </w:rPr>
-        <w:instrText xml:space="preserve"> \* MERGEFORMAT </w:instrText>
-      </w:r>
-      <w:r>
-        <w:rPr>
-          <w:lang w:val="pt-PT"/>
-        </w:rPr>
-      </w:r>
-      <w:r>
-        <w:rPr>
-          <w:lang w:val="pt-PT"/>
-        </w:rPr>
-        <w:fldChar w:fldCharType="separate"/>
-      </w:r>
-      <w:r>
-        <w:rPr>
-          <w:lang w:val="pt-PT"/>
-        </w:rPr>
-        <w:t xml:space="preserve">Figura </w:t>
-      </w:r>
-      <w:r>
-        <w:rPr>
-          <w:noProof/>
-          <w:lang w:val="pt-PT"/>
-        </w:rPr>
-        <w:t>5</w:t>
-      </w:r>
-      <w:r>
-        <w:rPr>
-          <w:lang w:val="pt-PT"/>
-        </w:rPr>
-        <w:fldChar w:fldCharType="end"/>
-      </w:r>
-      <w:r>
-        <w:rPr>
-          <w:lang w:val="pt-PT"/>
-        </w:rPr>
-        <w:t>)</w:t>
-      </w:r>
-      <w:r>
-        <w:rPr>
-          <w:lang w:val="pt-PT"/>
-        </w:rPr>
-        <w:t xml:space="preserve">. </w:t>
-      </w:r>
-    </w:p>
-    <w:p>
-      <w:pPr>
-        <w:rPr>
-          <w:lang w:val="pt-PT"/>
-        </w:rPr>
-      </w:pPr>
-      <w:r>
-        <w:rPr>
-          <w:lang w:val="pt-PT"/>
-        </w:rPr>
-        <w:t>Note-se que</w:t>
-      </w:r>
-      <w:r>
-        <w:rPr>
-          <w:lang w:val="pt-PT"/>
-        </w:rPr>
-        <w:t>,</w:t>
-      </w:r>
-      <w:r>
-        <w:rPr>
-          <w:lang w:val="pt-PT"/>
-        </w:rPr>
-        <w:t xml:space="preserve"> </w:t>
-      </w:r>
-      <w:r>
-        <w:rPr>
-          <w:lang w:val="pt-PT"/>
-        </w:rPr>
-        <w:t>no gráfic</w:t>
-      </w:r>
-      <w:r>
-        <w:rPr>
-          <w:lang w:val="pt-PT"/>
-        </w:rPr>
-        <w:t>o do estudo dos estados gerados</w:t>
-      </w:r>
-      <w:r>
-        <w:rPr>
-          <w:lang w:val="pt-PT"/>
-        </w:rPr>
-        <w:t xml:space="preserve"> não está incluído o </w:t>
-      </w:r>
-      <w:proofErr w:type="spellStart"/>
-      <w:r>
-        <w:rPr>
-          <w:i/>
-          <w:lang w:val="pt-PT"/>
-        </w:rPr>
-        <w:t>Iterative</w:t>
-      </w:r>
-      <w:proofErr w:type="spellEnd"/>
-      <w:r>
-        <w:rPr>
-          <w:i/>
-          <w:lang w:val="pt-PT"/>
-        </w:rPr>
-        <w:t xml:space="preserve"> </w:t>
-      </w:r>
-      <w:proofErr w:type="spellStart"/>
-      <w:r>
-        <w:rPr>
-          <w:i/>
-          <w:lang w:val="pt-PT"/>
-        </w:rPr>
-        <w:t>Deepening</w:t>
-      </w:r>
-      <w:proofErr w:type="spellEnd"/>
-      <w:r>
-        <w:rPr>
-          <w:i/>
-          <w:lang w:val="pt-PT"/>
-        </w:rPr>
-        <w:t xml:space="preserve"> </w:t>
-      </w:r>
-      <w:proofErr w:type="spellStart"/>
-      <w:r>
-        <w:rPr>
-          <w:i/>
-          <w:lang w:val="pt-PT"/>
-        </w:rPr>
-        <w:t>Search</w:t>
-      </w:r>
-      <w:proofErr w:type="spellEnd"/>
-      <w:r>
-        <w:rPr>
-          <w:lang w:val="pt-PT"/>
-        </w:rPr>
-        <w:t xml:space="preserve"> devido a</w:t>
-      </w:r>
-      <w:r>
-        <w:rPr>
-          <w:lang w:val="pt-PT"/>
-        </w:rPr>
-        <w:t xml:space="preserve"> este apresentar um</w:t>
-      </w:r>
-      <w:r>
-        <w:rPr>
-          <w:lang w:val="pt-PT"/>
-        </w:rPr>
-        <w:t>a média</w:t>
-      </w:r>
-      <w:r>
-        <w:rPr>
-          <w:lang w:val="pt-PT"/>
-        </w:rPr>
-        <w:t xml:space="preserve"> muito elevad</w:t>
-      </w:r>
-      <w:r>
-        <w:rPr>
-          <w:lang w:val="pt-PT"/>
-        </w:rPr>
-        <w:t>a</w:t>
-      </w:r>
-      <w:r>
-        <w:rPr>
-          <w:lang w:val="pt-PT"/>
-        </w:rPr>
-        <w:t xml:space="preserve"> </w:t>
-      </w:r>
-      <w:r>
-        <w:rPr>
-          <w:lang w:val="pt-PT"/>
-        </w:rPr>
-        <w:t>de estados gerados</w:t>
-      </w:r>
-      <w:r>
-        <w:rPr>
-          <w:lang w:val="pt-PT"/>
-        </w:rPr>
-        <w:t xml:space="preserve"> (</w:t>
-      </w:r>
-      <w:r>
-        <w:rPr>
-          <w:lang w:val="pt-PT"/>
-        </w:rPr>
-        <w:t>18</w:t>
-      </w:r>
-      <w:r>
-        <w:rPr>
-          <w:lang w:val="pt-PT"/>
-        </w:rPr>
-        <w:t>783190 estados</w:t>
-      </w:r>
-      <w:r>
-        <w:rPr>
-          <w:lang w:val="pt-PT"/>
-        </w:rPr>
-        <w:t>)</w:t>
-      </w:r>
-      <w:r>
-        <w:rPr>
-          <w:lang w:val="pt-PT"/>
-        </w:rPr>
-        <w:t>.</w:t>
-      </w:r>
-    </w:p>
-    <w:p>
-      <w:pPr>
-        <w:pStyle w:val="Heading2"/>
-        <w:rPr>
-          <w:lang w:val="pt-PT"/>
-        </w:rPr>
-      </w:pPr>
-      <w:r>
-        <w:rPr>
-          <w:lang w:val="pt-PT"/>
-        </w:rPr>
-        <w:t>Desempenho</w:t>
-      </w:r>
-      <w:r>
-        <w:rPr>
-          <w:lang w:val="pt-PT"/>
-        </w:rPr>
-        <w:t xml:space="preserve"> (tempo de execução)</w:t>
-      </w:r>
-    </w:p>
-    <w:p>
-      <w:pPr>
-        <w:rPr>
-          <w:lang w:val="pt-PT"/>
-        </w:rPr>
-      </w:pPr>
-      <w:r>
-        <w:rPr>
-          <w:lang w:val="pt-PT"/>
-        </w:rPr>
-        <w:t>Em termos</w:t>
-      </w:r>
-      <w:r>
-        <w:rPr>
-          <w:lang w:val="pt-PT"/>
-        </w:rPr>
-        <w:t xml:space="preserve"> do desempenho e processamento dos algoritmos</w:t>
-      </w:r>
-      <w:r>
-        <w:rPr>
-          <w:lang w:val="pt-PT"/>
-        </w:rPr>
-        <w:t>,</w:t>
-      </w:r>
-      <w:r>
-        <w:rPr>
-          <w:lang w:val="pt-PT"/>
-        </w:rPr>
-        <w:t xml:space="preserve"> é possível concluir </w:t>
-      </w:r>
-      <w:r>
-        <w:rPr>
-          <w:lang w:val="pt-PT"/>
-        </w:rPr>
-        <w:t xml:space="preserve">que o </w:t>
-      </w:r>
-      <w:r>
-        <w:rPr>
-          <w:lang w:val="pt-PT"/>
-        </w:rPr>
-        <w:t xml:space="preserve">algoritmo não informado </w:t>
-      </w:r>
-      <w:proofErr w:type="spellStart"/>
-      <w:r>
-        <w:rPr>
-          <w:i/>
-          <w:lang w:val="pt-PT"/>
-        </w:rPr>
-        <w:t>Iterative</w:t>
-      </w:r>
-      <w:proofErr w:type="spellEnd"/>
-      <w:r>
-        <w:rPr>
-          <w:i/>
-          <w:lang w:val="pt-PT"/>
-        </w:rPr>
-        <w:t xml:space="preserve"> </w:t>
-      </w:r>
-      <w:proofErr w:type="spellStart"/>
-      <w:r>
-        <w:rPr>
-          <w:i/>
-          <w:lang w:val="pt-PT"/>
-        </w:rPr>
-        <w:t>Deepening</w:t>
-      </w:r>
-      <w:proofErr w:type="spellEnd"/>
-      <w:r>
-        <w:rPr>
-          <w:i/>
-          <w:lang w:val="pt-PT"/>
-        </w:rPr>
-        <w:t xml:space="preserve"> </w:t>
-      </w:r>
-      <w:proofErr w:type="spellStart"/>
-      <w:r>
-        <w:rPr>
-          <w:i/>
-          <w:lang w:val="pt-PT"/>
-        </w:rPr>
-        <w:t>Search</w:t>
-      </w:r>
-      <w:proofErr w:type="spellEnd"/>
-      <w:r>
-        <w:rPr>
-          <w:lang w:val="pt-PT"/>
-        </w:rPr>
-        <w:t xml:space="preserve"> (</w:t>
-      </w:r>
-      <w:r>
-        <w:rPr>
-          <w:lang w:val="pt-PT"/>
-        </w:rPr>
-        <w:t>Procura</w:t>
-      </w:r>
-      <w:r>
-        <w:rPr>
-          <w:lang w:val="pt-PT"/>
-        </w:rPr>
-        <w:t xml:space="preserve"> por Aprofundamento Progressivo)</w:t>
-      </w:r>
-      <w:r>
-        <w:rPr>
-          <w:lang w:val="pt-PT"/>
-        </w:rPr>
-        <w:t xml:space="preserve"> é o algoritmo mais oneroso</w:t>
-      </w:r>
-      <w:r>
-        <w:rPr>
-          <w:lang w:val="pt-PT"/>
-        </w:rPr>
-        <w:t>,</w:t>
-      </w:r>
-      <w:r>
-        <w:rPr>
-          <w:lang w:val="pt-PT"/>
-        </w:rPr>
-        <w:t xml:space="preserve"> </w:t>
-      </w:r>
-      <w:r>
-        <w:rPr>
-          <w:lang w:val="pt-PT"/>
-        </w:rPr>
-        <w:t xml:space="preserve">demorando mais tempo a ser processado e testado. No entanto este algoritmo tem a capacidade de </w:t>
-      </w:r>
-      <w:r>
-        <w:rPr>
-          <w:lang w:val="pt-PT"/>
-        </w:rPr>
-        <w:t xml:space="preserve">retornar, em média, </w:t>
-      </w:r>
-      <w:r>
-        <w:rPr>
-          <w:lang w:val="pt-PT"/>
-        </w:rPr>
-        <w:t xml:space="preserve">boas </w:t>
-      </w:r>
-      <w:r>
-        <w:rPr>
-          <w:lang w:val="pt-PT"/>
-        </w:rPr>
-        <w:t>soluções</w:t>
-      </w:r>
-      <w:r>
-        <w:rPr>
-          <w:lang w:val="pt-PT"/>
-        </w:rPr>
-        <w:t>.</w:t>
-      </w:r>
-      <w:r>
-        <w:rPr>
-          <w:lang w:val="pt-PT"/>
-        </w:rPr>
-        <w:t xml:space="preserve"> No</w:t>
-      </w:r>
-      <w:r>
-        <w:rPr>
-          <w:lang w:val="pt-PT"/>
-        </w:rPr>
-        <w:t xml:space="preserve"> que toca ao tempo de execução</w:t>
-      </w:r>
-      <w:r>
-        <w:rPr>
-          <w:lang w:val="pt-PT"/>
-        </w:rPr>
-        <w:t>,</w:t>
-      </w:r>
-      <w:r>
-        <w:rPr>
-          <w:lang w:val="pt-PT"/>
-        </w:rPr>
-        <w:t xml:space="preserve"> os restantes algoritmos</w:t>
-      </w:r>
-      <w:r>
-        <w:rPr>
-          <w:lang w:val="pt-PT"/>
-        </w:rPr>
-        <w:t xml:space="preserve"> são relativamente semelhantes</w:t>
-      </w:r>
-      <w:r>
-        <w:rPr>
-          <w:lang w:val="pt-PT"/>
-        </w:rPr>
-        <w:t xml:space="preserve">, sendo que as </w:t>
-      </w:r>
-      <w:r>
-        <w:rPr>
-          <w:lang w:val="pt-PT"/>
-        </w:rPr>
-        <w:t xml:space="preserve">maiores diferenças estão nos </w:t>
-      </w:r>
-      <w:r>
-        <w:rPr>
-          <w:lang w:val="pt-PT"/>
-        </w:rPr>
-        <w:t>custos das soluções encontradas.</w:t>
-      </w:r>
-      <w:r>
-        <w:rPr>
-          <w:lang w:val="pt-PT"/>
-        </w:rPr>
-        <w:t xml:space="preserve"> </w:t>
-      </w:r>
-      <w:r>
-        <w:rPr>
-          <w:lang w:val="pt-PT"/>
-        </w:rPr>
-        <w:t>Por fim,</w:t>
-      </w:r>
-      <w:r>
-        <w:rPr>
-          <w:lang w:val="pt-PT"/>
-        </w:rPr>
-        <w:t xml:space="preserve"> é importante salient</w:t>
-      </w:r>
-      <w:r>
-        <w:rPr>
-          <w:lang w:val="pt-PT"/>
-        </w:rPr>
-        <w:t>ar que a quantidade de estados gerados e percorridos está</w:t>
-      </w:r>
-      <w:r>
-        <w:rPr>
-          <w:lang w:val="pt-PT"/>
-        </w:rPr>
-        <w:t xml:space="preserve"> diretamente</w:t>
-      </w:r>
-      <w:r>
-        <w:rPr>
-          <w:lang w:val="pt-PT"/>
-        </w:rPr>
-        <w:t xml:space="preserve"> relacionada com o tempo de execução de cada algoritmo.</w:t>
-      </w:r>
-      <w:r>
-        <w:rPr>
-          <w:lang w:val="pt-PT"/>
-        </w:rPr>
-        <w:t xml:space="preserve"> </w:t>
-      </w:r>
-    </w:p>
-    <w:p>
-      <w:pPr>
-        <w:pStyle w:val="Heading1"/>
+    </w:p>
+    <w:p>
+      <w:pPr>
+        <w:pStyle w:val="Ttulo1"/>
         <w:rPr>
           <w:lang w:val="pt-PT"/>
         </w:rPr>
@@ -4807,7 +4726,7 @@
     </w:p>
     <w:p>
       <w:pPr>
-        <w:pStyle w:val="Heading2"/>
+        <w:pStyle w:val="Ttulo2"/>
         <w:rPr>
           <w:lang w:val="pt-PT"/>
         </w:rPr>
@@ -4860,7 +4779,7 @@
     </w:p>
     <w:p>
       <w:pPr>
-        <w:pStyle w:val="Heading2"/>
+        <w:pStyle w:val="Ttulo2"/>
         <w:rPr>
           <w:lang w:val="pt-PT"/>
         </w:rPr>
@@ -4900,7 +4819,7 @@
     </w:p>
     <w:p>
       <w:pPr>
-        <w:pStyle w:val="Heading2"/>
+        <w:pStyle w:val="Ttulo2"/>
         <w:rPr>
           <w:lang w:val="pt-PT"/>
         </w:rPr>
@@ -4978,7 +4897,6 @@
         </w:rPr>
         <w:t xml:space="preserve"> e </w:t>
       </w:r>
-      <w:proofErr w:type="spellStart"/>
       <w:r>
         <w:rPr>
           <w:i/>
@@ -5003,7 +4921,6 @@
         </w:rPr>
         <w:t>BestFirstSearch</w:t>
       </w:r>
-      <w:proofErr w:type="spellEnd"/>
     </w:p>
     <w:p>
       <w:pPr>
@@ -5039,7 +4956,7 @@
     </w:p>
     <w:p>
       <w:pPr>
-        <w:pStyle w:val="Heading1"/>
+        <w:pStyle w:val="Ttulo1"/>
         <w:rPr>
           <w:lang w:val="pt-PT"/>
         </w:rPr>
@@ -5053,7 +4970,7 @@
     </w:p>
     <w:p>
       <w:pPr>
-        <w:pStyle w:val="Heading2"/>
+        <w:pStyle w:val="Ttulo2"/>
         <w:rPr>
           <w:lang w:val="pt-PT"/>
         </w:rPr>
@@ -5128,7 +5045,7 @@
     </w:p>
     <w:p>
       <w:pPr>
-        <w:pStyle w:val="Heading2"/>
+        <w:pStyle w:val="Ttulo2"/>
         <w:rPr>
           <w:lang w:val="pt-PT"/>
         </w:rPr>
@@ -5190,7 +5107,6 @@
         </w:rPr>
         <w:t xml:space="preserve">e </w:t>
       </w:r>
-      <w:proofErr w:type="spellStart"/>
       <w:r>
         <w:rPr>
           <w:i/>
@@ -5215,7 +5131,6 @@
         </w:rPr>
         <w:t>BestFirstSearch</w:t>
       </w:r>
-      <w:proofErr w:type="spellEnd"/>
       <w:r>
         <w:rPr>
           <w:lang w:val="pt-PT"/>
@@ -5231,7 +5146,7 @@
     </w:p>
     <w:p>
       <w:pPr>
-        <w:pStyle w:val="Heading2"/>
+        <w:pStyle w:val="Ttulo2"/>
         <w:rPr>
           <w:lang w:val="pt-PT"/>
         </w:rPr>
@@ -5307,7 +5222,13 @@
         <w:rPr>
           <w:lang w:val="pt-PT"/>
         </w:rPr>
-        <w:t>que permite</w:t>
+        <w:t xml:space="preserve">que </w:t>
+      </w:r>
+      <w:r>
+        <w:rPr>
+          <w:lang w:val="pt-PT"/>
+        </w:rPr>
+        <w:t>possibilita</w:t>
       </w:r>
       <w:r>
         <w:rPr>
@@ -5421,16 +5342,8 @@
         <w:rPr>
           <w:lang w:val="pt-PT"/>
         </w:rPr>
-        <w:t>.</w:t>
-      </w:r>
-      <w:proofErr w:type="spellStart"/>
-      <w:r>
-        <w:rPr>
-          <w:lang w:val="pt-PT"/>
-        </w:rPr>
-        <w:t>csv</w:t>
-      </w:r>
-      <w:proofErr w:type="spellEnd"/>
+        <w:t>.csv</w:t>
+      </w:r>
       <w:r>
         <w:rPr>
           <w:lang w:val="pt-PT"/>
@@ -5459,21 +5372,7 @@
         <w:rPr>
           <w:lang w:val="pt-PT"/>
         </w:rPr>
-        <w:t xml:space="preserve"> “</w:t>
-      </w:r>
-      <w:proofErr w:type="spellStart"/>
-      <w:r>
-        <w:rPr>
-          <w:lang w:val="pt-PT"/>
-        </w:rPr>
-        <w:t>tests</w:t>
-      </w:r>
-      <w:proofErr w:type="spellEnd"/>
-      <w:r>
-        <w:rPr>
-          <w:lang w:val="pt-PT"/>
-        </w:rPr>
-        <w:t xml:space="preserve">”, também gerada automaticamente, </w:t>
+        <w:t xml:space="preserve"> “tests”, também gerada automaticamente, </w:t>
       </w:r>
       <w:r>
         <w:rPr>
@@ -5490,7 +5389,7 @@
     </w:p>
     <w:p>
       <w:pPr>
-        <w:pStyle w:val="Heading1"/>
+        <w:pStyle w:val="Ttulo1"/>
         <w:rPr>
           <w:lang w:val="pt-PT"/>
         </w:rPr>
@@ -5504,7 +5403,7 @@
     </w:p>
     <w:p>
       <w:pPr>
-        <w:pStyle w:val="Caption"/>
+        <w:pStyle w:val="Legenda"/>
         <w:rPr>
           <w:lang w:val="pt-PT"/>
         </w:rPr>
@@ -5533,14 +5432,14 @@
             <v:path o:extrusionok="f" gradientshapeok="t" o:connecttype="rect"/>
             <o:lock v:ext="edit" aspectratio="t"/>
           </v:shapetype>
-          <v:shape id="_x0000_i1025" type="#_x0000_t75" style="width:241.25pt;height:77.45pt" o:ole="" o:bordertopcolor="this" o:borderleftcolor="this" o:borderbottomcolor="this" o:borderrightcolor="this">
+          <v:shape id="_x0000_i1025" type="#_x0000_t75" style="width:241.5pt;height:77.5pt" o:ole="" o:bordertopcolor="this" o:borderleftcolor="this" o:borderbottomcolor="this" o:borderrightcolor="this">
             <v:imagedata r:id="rId8" o:title=""/>
             <w10:bordertop type="single" width="6"/>
             <w10:borderleft type="single" width="6"/>
             <w10:borderbottom type="single" width="6"/>
             <w10:borderright type="single" width="6"/>
           </v:shape>
-          <o:OLEObject Type="Embed" ProgID="Excel.Sheet.12" ShapeID="_x0000_i1025" DrawAspect="Content" ObjectID="_1717149207" r:id="rId9"/>
+          <o:OLEObject Type="Embed" ProgID="Excel.Sheet.12" ShapeID="_x0000_i1025" DrawAspect="Content" ObjectID="_1717350536" r:id="rId9"/>
         </w:object>
       </w:r>
       <w:r>
@@ -5578,6 +5477,9 @@
         <w:fldChar w:fldCharType="end"/>
       </w:r>
       <w:r>
+        <w:rPr>
+          <w:lang w:val="pt-PT"/>
+        </w:rPr>
         <w:t>.</w:t>
       </w:r>
       <w:r>
@@ -5604,7 +5506,7 @@
           <w:lang w:val="pt-PT"/>
         </w:rPr>
         <w:pict w14:anchorId="2C8D05EB">
-          <v:shape id="Imagem 1" o:spid="_x0000_i1026" type="#_x0000_t75" style="width:243.1pt;height:127.45pt;visibility:visible" o:bordertopcolor="this" o:borderleftcolor="this" o:borderbottomcolor="this" o:borderrightcolor="this">
+          <v:shape id="Imagem 1" o:spid="_x0000_i1026" type="#_x0000_t75" style="width:243pt;height:127.5pt;visibility:visible" o:bordertopcolor="this" o:borderleftcolor="this" o:borderbottomcolor="this" o:borderrightcolor="this">
             <v:imagedata r:id="rId10" o:title=""/>
             <w10:bordertop type="single" width="6"/>
             <w10:borderleft type="single" width="6"/>
@@ -5616,7 +5518,7 @@
     </w:p>
     <w:p>
       <w:pPr>
-        <w:pStyle w:val="Caption"/>
+        <w:pStyle w:val="Legenda"/>
         <w:rPr>
           <w:noProof/>
           <w:lang w:val="pt-PT"/>
@@ -5681,7 +5583,7 @@
           <w:lang w:val="pt-PT"/>
         </w:rPr>
         <w:pict w14:anchorId="60CCBEBF">
-          <v:shape id="_x0000_i1027" type="#_x0000_t75" style="width:242.75pt;height:130.35pt;visibility:visible" o:bordertopcolor="this" o:borderleftcolor="this" o:borderbottomcolor="this" o:borderrightcolor="this">
+          <v:shape id="_x0000_i1027" type="#_x0000_t75" style="width:242pt;height:130.5pt;visibility:visible" o:bordertopcolor="this" o:borderleftcolor="this" o:borderbottomcolor="this" o:borderrightcolor="this">
             <v:imagedata r:id="rId11" o:title=""/>
             <w10:bordertop type="single" width="6"/>
             <w10:borderleft type="single" width="6"/>
@@ -5693,7 +5595,7 @@
     </w:p>
     <w:p>
       <w:pPr>
-        <w:pStyle w:val="Caption"/>
+        <w:pStyle w:val="Legenda"/>
         <w:rPr>
           <w:noProof/>
           <w:lang w:val="pt-PT"/>
@@ -5728,6 +5630,9 @@
         <w:fldChar w:fldCharType="end"/>
       </w:r>
       <w:r>
+        <w:rPr>
+          <w:lang w:val="pt-PT"/>
+        </w:rPr>
         <w:t>.</w:t>
       </w:r>
       <w:r>
@@ -5767,7 +5672,7 @@
           <w:lang w:val="pt-PT"/>
         </w:rPr>
         <w:pict w14:anchorId="7475BBAC">
-          <v:shape id="_x0000_i1028" type="#_x0000_t75" style="width:243.8pt;height:157.2pt;visibility:visible" o:bordertopcolor="this" o:borderleftcolor="this" o:borderbottomcolor="this" o:borderrightcolor="this">
+          <v:shape id="_x0000_i1028" type="#_x0000_t75" style="width:244pt;height:157.5pt;visibility:visible" o:bordertopcolor="this" o:borderleftcolor="this" o:borderbottomcolor="this" o:borderrightcolor="this">
             <v:imagedata r:id="rId12" o:title=""/>
             <w10:bordertop type="single" width="6"/>
             <w10:borderleft type="single" width="6"/>
@@ -5779,7 +5684,7 @@
     </w:p>
     <w:p>
       <w:pPr>
-        <w:pStyle w:val="Caption"/>
+        <w:pStyle w:val="Legenda"/>
         <w:rPr>
           <w:noProof/>
           <w:lang w:val="pt-PT"/>
@@ -5816,6 +5721,9 @@
       </w:r>
       <w:bookmarkEnd w:id="0"/>
       <w:r>
+        <w:rPr>
+          <w:lang w:val="pt-PT"/>
+        </w:rPr>
         <w:t>.</w:t>
       </w:r>
       <w:r>
@@ -5860,7 +5768,7 @@
           <w:lang w:val="pt-PT"/>
         </w:rPr>
         <w:pict w14:anchorId="32F55C1D">
-          <v:shape id="_x0000_i1029" type="#_x0000_t75" style="width:243.8pt;height:119.9pt;visibility:visible" o:bordertopcolor="this" o:borderleftcolor="this" o:borderbottomcolor="this" o:borderrightcolor="this">
+          <v:shape id="_x0000_i1029" type="#_x0000_t75" style="width:244pt;height:120pt;visibility:visible" o:bordertopcolor="this" o:borderleftcolor="this" o:borderbottomcolor="this" o:borderrightcolor="this">
             <v:imagedata r:id="rId13" o:title=""/>
             <w10:bordertop type="single" width="6"/>
             <w10:borderleft type="single" width="6"/>
@@ -5872,7 +5780,7 @@
     </w:p>
     <w:p>
       <w:pPr>
-        <w:pStyle w:val="Caption"/>
+        <w:pStyle w:val="Legenda"/>
         <w:rPr>
           <w:lang w:val="pt-PT"/>
         </w:rPr>
@@ -5883,6 +5791,8 @@
           <w:cols w:num="2" w:space="475"/>
         </w:sectPr>
       </w:pPr>
+      <w:bookmarkStart w:id="1" w:name="_Ref106737389"/>
+      <w:bookmarkStart w:id="2" w:name="_Ref106737413"/>
       <w:r>
         <w:rPr>
           <w:lang w:val="pt-PT"/>
@@ -5911,6 +5821,7 @@
       <w:r>
         <w:fldChar w:fldCharType="end"/>
       </w:r>
+      <w:bookmarkEnd w:id="2"/>
       <w:r>
         <w:rPr>
           <w:lang w:val="pt-PT"/>
@@ -5941,6 +5852,7 @@
         </w:rPr>
         <w:t>a</w:t>
       </w:r>
+      <w:bookmarkEnd w:id="1"/>
     </w:p>
     <w:p>
       <w:pPr>
@@ -5996,47 +5908,47 @@
 <w:ftr xmlns:wpc="http://schemas.microsoft.com/office/word/2010/wordprocessingCanvas" xmlns:cx="http://schemas.microsoft.com/office/drawing/2014/chartex" xmlns:cx1="http://schemas.microsoft.com/office/drawing/2015/9/8/chartex" xmlns:cx2="http://schemas.microsoft.com/office/drawing/2015/10/21/chartex" xmlns:cx3="http://schemas.microsoft.com/office/drawing/2016/5/9/chartex" xmlns:cx4="http://schemas.microsoft.com/office/drawing/2016/5/10/chartex" xmlns:cx5="http://schemas.microsoft.com/office/drawing/2016/5/11/chartex" xmlns:cx6="http://schemas.microsoft.com/office/drawing/2016/5/12/chartex" xmlns:cx7="http://schemas.microsoft.com/office/drawing/2016/5/13/chartex" xmlns:cx8="http://schemas.microsoft.com/office/drawing/2016/5/14/chartex" xmlns:mc="http://schemas.openxmlformats.org/markup-compatibility/2006" xmlns:aink="http://schemas.microsoft.com/office/drawing/2016/ink" xmlns:am3d="http://schemas.microsoft.com/office/drawing/2017/model3d" xmlns:o="urn:schemas-microsoft-com:office:office" xmlns:oel="http://schemas.microsoft.com/office/2019/extlst" xmlns:r="http://schemas.openxmlformats.org/officeDocument/2006/relationships" xmlns:m="http://schemas.openxmlformats.org/officeDocument/2006/math" xmlns:v="urn:schemas-microsoft-com:vml" xmlns:wp14="http://schemas.microsoft.com/office/word/2010/wordprocessingDrawing" xmlns:wp="http://schemas.openxmlformats.org/drawingml/2006/wordprocessingDrawing" xmlns:w10="urn:schemas-microsoft-com:office:word" xmlns:w="http://schemas.openxmlformats.org/wordprocessingml/2006/main" xmlns:w14="http://schemas.microsoft.com/office/word/2010/wordml" xmlns:w15="http://schemas.microsoft.com/office/word/2012/wordml" xmlns:w16cex="http://schemas.microsoft.com/office/word/2018/wordml/cex" xmlns:w16cid="http://schemas.microsoft.com/office/word/2016/wordml/cid" xmlns:w16="http://schemas.microsoft.com/office/word/2018/wordml" xmlns:w16sdtdh="http://schemas.microsoft.com/office/word/2020/wordml/sdtdatahash" xmlns:w16se="http://schemas.microsoft.com/office/word/2015/wordml/symex" xmlns:wpg="http://schemas.microsoft.com/office/word/2010/wordprocessingGroup" xmlns:wpi="http://schemas.microsoft.com/office/word/2010/wordprocessingInk" xmlns:wne="http://schemas.microsoft.com/office/word/2006/wordml" xmlns:wps="http://schemas.microsoft.com/office/word/2010/wordprocessingShape" mc:Ignorable="w14 w15 w16se w16cid w16 w16cex w16sdtdh wp14">
   <w:p>
     <w:pPr>
-      <w:pStyle w:val="Footer"/>
+      <w:pStyle w:val="Rodap"/>
       <w:framePr w:wrap="around" w:vAnchor="text" w:hAnchor="margin" w:xAlign="center" w:y="1"/>
       <w:rPr>
-        <w:rStyle w:val="PageNumber"/>
+        <w:rStyle w:val="Nmerodepgina"/>
       </w:rPr>
     </w:pPr>
     <w:r>
       <w:rPr>
-        <w:rStyle w:val="PageNumber"/>
+        <w:rStyle w:val="Nmerodepgina"/>
       </w:rPr>
       <w:fldChar w:fldCharType="begin"/>
     </w:r>
     <w:r>
       <w:rPr>
-        <w:rStyle w:val="PageNumber"/>
+        <w:rStyle w:val="Nmerodepgina"/>
       </w:rPr>
       <w:instrText xml:space="preserve">PAGE  </w:instrText>
     </w:r>
     <w:r>
       <w:rPr>
-        <w:rStyle w:val="PageNumber"/>
+        <w:rStyle w:val="Nmerodepgina"/>
       </w:rPr>
       <w:fldChar w:fldCharType="separate"/>
     </w:r>
     <w:r>
       <w:rPr>
-        <w:rStyle w:val="PageNumber"/>
+        <w:rStyle w:val="Nmerodepgina"/>
         <w:noProof/>
       </w:rPr>
       <w:t>3</w:t>
     </w:r>
     <w:r>
       <w:rPr>
-        <w:rStyle w:val="PageNumber"/>
+        <w:rStyle w:val="Nmerodepgina"/>
       </w:rPr>
       <w:fldChar w:fldCharType="end"/>
     </w:r>
   </w:p>
   <w:p>
     <w:pPr>
-      <w:pStyle w:val="Footer"/>
+      <w:pStyle w:val="Rodap"/>
     </w:pPr>
   </w:p>
 </w:ftr>
@@ -6083,7 +5995,7 @@
     <w:lvl w:ilvl="0">
       <w:start w:val="1"/>
       <w:numFmt w:val="decimal"/>
-      <w:pStyle w:val="Heading1"/>
+      <w:pStyle w:val="Ttulo1"/>
       <w:lvlText w:val="%1."/>
       <w:legacy w:legacy="1" w:legacySpace="144" w:legacyIndent="0"/>
       <w:lvlJc w:val="left"/>
@@ -6091,7 +6003,7 @@
     <w:lvl w:ilvl="1">
       <w:start w:val="1"/>
       <w:numFmt w:val="decimal"/>
-      <w:pStyle w:val="Heading2"/>
+      <w:pStyle w:val="Ttulo2"/>
       <w:lvlText w:val="%1.%2"/>
       <w:legacy w:legacy="1" w:legacySpace="144" w:legacyIndent="0"/>
       <w:lvlJc w:val="left"/>
@@ -6102,7 +6014,7 @@
     <w:lvl w:ilvl="2">
       <w:start w:val="1"/>
       <w:numFmt w:val="decimal"/>
-      <w:pStyle w:val="Heading3"/>
+      <w:pStyle w:val="Ttulo3"/>
       <w:lvlText w:val="%1.%2.%3"/>
       <w:legacy w:legacy="1" w:legacySpace="144" w:legacyIndent="0"/>
       <w:lvlJc w:val="left"/>
@@ -6110,7 +6022,7 @@
     <w:lvl w:ilvl="3">
       <w:start w:val="1"/>
       <w:numFmt w:val="decimal"/>
-      <w:pStyle w:val="Heading4"/>
+      <w:pStyle w:val="Ttulo4"/>
       <w:lvlText w:val="%1.%2.%3.%4"/>
       <w:legacy w:legacy="1" w:legacySpace="144" w:legacyIndent="0"/>
       <w:lvlJc w:val="left"/>
@@ -6118,7 +6030,7 @@
     <w:lvl w:ilvl="4">
       <w:start w:val="1"/>
       <w:numFmt w:val="decimal"/>
-      <w:pStyle w:val="Heading5"/>
+      <w:pStyle w:val="Ttulo5"/>
       <w:lvlText w:val="%1.%2.%3.%4.%5"/>
       <w:legacy w:legacy="1" w:legacySpace="144" w:legacyIndent="0"/>
       <w:lvlJc w:val="left"/>
@@ -6126,7 +6038,7 @@
     <w:lvl w:ilvl="5">
       <w:start w:val="1"/>
       <w:numFmt w:val="decimal"/>
-      <w:pStyle w:val="Heading6"/>
+      <w:pStyle w:val="Ttulo6"/>
       <w:lvlText w:val="%1.%2.%3.%4.%5.%6"/>
       <w:legacy w:legacy="1" w:legacySpace="144" w:legacyIndent="0"/>
       <w:lvlJc w:val="left"/>
@@ -6134,7 +6046,7 @@
     <w:lvl w:ilvl="6">
       <w:start w:val="1"/>
       <w:numFmt w:val="decimal"/>
-      <w:pStyle w:val="Heading7"/>
+      <w:pStyle w:val="Ttulo7"/>
       <w:lvlText w:val="%1.%2.%3.%4.%5.%6.%7"/>
       <w:legacy w:legacy="1" w:legacySpace="144" w:legacyIndent="0"/>
       <w:lvlJc w:val="left"/>
@@ -6142,7 +6054,7 @@
     <w:lvl w:ilvl="7">
       <w:start w:val="1"/>
       <w:numFmt w:val="decimal"/>
-      <w:pStyle w:val="Heading8"/>
+      <w:pStyle w:val="Ttulo8"/>
       <w:lvlText w:val="%1.%2.%3.%4.%5.%6.%7.%8"/>
       <w:legacy w:legacy="1" w:legacySpace="144" w:legacyIndent="0"/>
       <w:lvlJc w:val="left"/>
@@ -6150,7 +6062,7 @@
     <w:lvl w:ilvl="8">
       <w:start w:val="1"/>
       <w:numFmt w:val="decimal"/>
-      <w:pStyle w:val="Heading9"/>
+      <w:pStyle w:val="Ttulo9"/>
       <w:lvlText w:val="%1.%2.%3.%4.%5.%6.%7.%8.%9"/>
       <w:legacy w:legacy="1" w:legacySpace="144" w:legacyIndent="0"/>
       <w:lvlJc w:val="left"/>
@@ -7098,11 +7010,11 @@
       <w:lang w:val="en-US" w:eastAsia="en-US"/>
     </w:rPr>
   </w:style>
-  <w:style w:type="paragraph" w:styleId="Heading1">
+  <w:style w:type="paragraph" w:styleId="Ttulo1">
     <w:name w:val="heading 1"/>
     <w:basedOn w:val="Normal"/>
     <w:next w:val="Normal"/>
-    <w:link w:val="Heading1Char"/>
+    <w:link w:val="Ttulo1Carter"/>
     <w:qFormat/>
     <w:pPr>
       <w:keepNext/>
@@ -7119,11 +7031,11 @@
       <w:sz w:val="24"/>
     </w:rPr>
   </w:style>
-  <w:style w:type="paragraph" w:styleId="Heading2">
+  <w:style w:type="paragraph" w:styleId="Ttulo2">
     <w:name w:val="heading 2"/>
-    <w:basedOn w:val="Heading1"/>
+    <w:basedOn w:val="Ttulo1"/>
     <w:next w:val="Normal"/>
-    <w:link w:val="Heading2Char"/>
+    <w:link w:val="Ttulo2Carter"/>
     <w:qFormat/>
     <w:pPr>
       <w:numPr>
@@ -7132,11 +7044,11 @@
       <w:outlineLvl w:val="1"/>
     </w:pPr>
   </w:style>
-  <w:style w:type="paragraph" w:styleId="Heading3">
+  <w:style w:type="paragraph" w:styleId="Ttulo3">
     <w:name w:val="heading 3"/>
-    <w:basedOn w:val="Heading2"/>
+    <w:basedOn w:val="Ttulo2"/>
     <w:next w:val="Normal"/>
-    <w:link w:val="Heading3Char"/>
+    <w:link w:val="Ttulo3Carter"/>
     <w:qFormat/>
     <w:pPr>
       <w:numPr>
@@ -7150,9 +7062,9 @@
       <w:sz w:val="22"/>
     </w:rPr>
   </w:style>
-  <w:style w:type="paragraph" w:styleId="Heading4">
+  <w:style w:type="paragraph" w:styleId="Ttulo4">
     <w:name w:val="heading 4"/>
-    <w:basedOn w:val="Heading3"/>
+    <w:basedOn w:val="Ttulo3"/>
     <w:next w:val="Normal"/>
     <w:qFormat/>
     <w:pPr>
@@ -7162,9 +7074,9 @@
       <w:outlineLvl w:val="3"/>
     </w:pPr>
   </w:style>
-  <w:style w:type="paragraph" w:styleId="Heading5">
+  <w:style w:type="paragraph" w:styleId="Ttulo5">
     <w:name w:val="heading 5"/>
-    <w:basedOn w:val="ListNumber3"/>
+    <w:basedOn w:val="Listanumerada3"/>
     <w:next w:val="Normal"/>
     <w:qFormat/>
     <w:pPr>
@@ -7182,7 +7094,7 @@
       <w:sz w:val="22"/>
     </w:rPr>
   </w:style>
-  <w:style w:type="paragraph" w:styleId="Heading6">
+  <w:style w:type="paragraph" w:styleId="Ttulo6">
     <w:name w:val="heading 6"/>
     <w:basedOn w:val="Normal"/>
     <w:next w:val="Normal"/>
@@ -7201,7 +7113,7 @@
       <w:sz w:val="22"/>
     </w:rPr>
   </w:style>
-  <w:style w:type="paragraph" w:styleId="Heading7">
+  <w:style w:type="paragraph" w:styleId="Ttulo7">
     <w:name w:val="heading 7"/>
     <w:basedOn w:val="Normal"/>
     <w:next w:val="Normal"/>
@@ -7218,7 +7130,7 @@
       <w:rFonts w:ascii="Arial" w:hAnsi="Arial"/>
     </w:rPr>
   </w:style>
-  <w:style w:type="paragraph" w:styleId="Heading8">
+  <w:style w:type="paragraph" w:styleId="Ttulo8">
     <w:name w:val="heading 8"/>
     <w:basedOn w:val="Normal"/>
     <w:next w:val="Normal"/>
@@ -7236,7 +7148,7 @@
       <w:i/>
     </w:rPr>
   </w:style>
-  <w:style w:type="paragraph" w:styleId="Heading9">
+  <w:style w:type="paragraph" w:styleId="Ttulo9">
     <w:name w:val="heading 9"/>
     <w:basedOn w:val="Normal"/>
     <w:next w:val="Normal"/>
@@ -7254,13 +7166,13 @@
       <w:i/>
     </w:rPr>
   </w:style>
-  <w:style w:type="character" w:default="1" w:styleId="DefaultParagraphFont">
+  <w:style w:type="character" w:default="1" w:styleId="Tipodeletrapredefinidodopargrafo">
     <w:name w:val="Default Paragraph Font"/>
     <w:uiPriority w:val="1"/>
     <w:semiHidden/>
     <w:unhideWhenUsed/>
   </w:style>
-  <w:style w:type="table" w:default="1" w:styleId="TableNormal">
+  <w:style w:type="table" w:default="1" w:styleId="Tabelanormal">
     <w:name w:val="Normal Table"/>
     <w:uiPriority w:val="99"/>
     <w:semiHidden/>
@@ -7275,13 +7187,13 @@
       </w:tblCellMar>
     </w:tblPr>
   </w:style>
-  <w:style w:type="numbering" w:default="1" w:styleId="NoList">
+  <w:style w:type="numbering" w:default="1" w:styleId="Semlista">
     <w:name w:val="No List"/>
     <w:uiPriority w:val="99"/>
     <w:semiHidden/>
     <w:unhideWhenUsed/>
   </w:style>
-  <w:style w:type="character" w:styleId="FootnoteReference">
+  <w:style w:type="character" w:styleId="Refdenotaderodap">
     <w:name w:val="footnote reference"/>
     <w:semiHidden/>
     <w:rPr>
@@ -7325,7 +7237,7 @@
       <w:sz w:val="20"/>
     </w:rPr>
   </w:style>
-  <w:style w:type="paragraph" w:styleId="FootnoteText">
+  <w:style w:type="paragraph" w:styleId="Textodenotaderodap">
     <w:name w:val="footnote text"/>
     <w:basedOn w:val="Normal"/>
     <w:semiHidden/>
@@ -7340,7 +7252,7 @@
       <w:ind w:left="144" w:hanging="144"/>
     </w:pPr>
   </w:style>
-  <w:style w:type="paragraph" w:styleId="Footer">
+  <w:style w:type="paragraph" w:styleId="Rodap">
     <w:name w:val="footer"/>
     <w:basedOn w:val="Normal"/>
     <w:semiHidden/>
@@ -7360,7 +7272,7 @@
   </w:style>
   <w:style w:type="paragraph" w:customStyle="1" w:styleId="Abstract">
     <w:name w:val="Abstract"/>
-    <w:basedOn w:val="Heading1"/>
+    <w:basedOn w:val="Ttulo1"/>
     <w:pPr>
       <w:numPr>
         <w:numId w:val="0"/>
@@ -7374,7 +7286,7 @@
       <w:sz w:val="18"/>
     </w:rPr>
   </w:style>
-  <w:style w:type="paragraph" w:styleId="ListNumber3">
+  <w:style w:type="paragraph" w:styleId="Listanumerada3">
     <w:name w:val="List Number 3"/>
     <w:basedOn w:val="Normal"/>
     <w:semiHidden/>
@@ -7403,22 +7315,22 @@
       <w:jc w:val="left"/>
     </w:pPr>
   </w:style>
-  <w:style w:type="character" w:styleId="PageNumber">
+  <w:style w:type="character" w:styleId="Nmerodepgina">
     <w:name w:val="page number"/>
-    <w:basedOn w:val="DefaultParagraphFont"/>
+    <w:basedOn w:val="Tipodeletrapredefinidodopargrafo"/>
     <w:semiHidden/>
   </w:style>
-  <w:style w:type="paragraph" w:styleId="BodyTextIndent">
+  <w:style w:type="paragraph" w:styleId="Avanodecorpodetexto">
     <w:name w:val="Body Text Indent"/>
     <w:basedOn w:val="Normal"/>
-    <w:link w:val="BodyTextIndentChar"/>
+    <w:link w:val="AvanodecorpodetextoCarter"/>
     <w:semiHidden/>
     <w:pPr>
       <w:spacing w:after="0"/>
       <w:ind w:firstLine="360"/>
     </w:pPr>
   </w:style>
-  <w:style w:type="paragraph" w:styleId="DocumentMap">
+  <w:style w:type="paragraph" w:styleId="Mapadodocumento">
     <w:name w:val="Document Map"/>
     <w:basedOn w:val="Normal"/>
     <w:semiHidden/>
@@ -7429,7 +7341,7 @@
       <w:rFonts w:ascii="Tahoma" w:hAnsi="Tahoma" w:cs="Tahoma"/>
     </w:rPr>
   </w:style>
-  <w:style w:type="paragraph" w:styleId="Caption">
+  <w:style w:type="paragraph" w:styleId="Legenda">
     <w:name w:val="caption"/>
     <w:basedOn w:val="Normal"/>
     <w:next w:val="Normal"/>
@@ -7447,7 +7359,7 @@
       <w:lang w:eastAsia="en-AU"/>
     </w:rPr>
   </w:style>
-  <w:style w:type="paragraph" w:styleId="BodyText">
+  <w:style w:type="paragraph" w:styleId="Corpodetexto">
     <w:name w:val="Body Text"/>
     <w:basedOn w:val="Normal"/>
     <w:semiHidden/>
@@ -7459,7 +7371,7 @@
       <w:sz w:val="16"/>
     </w:rPr>
   </w:style>
-  <w:style w:type="character" w:styleId="Hyperlink">
+  <w:style w:type="character" w:styleId="Hiperligao">
     <w:name w:val="Hyperlink"/>
     <w:semiHidden/>
     <w:rPr>
@@ -7467,7 +7379,7 @@
       <w:u w:val="single"/>
     </w:rPr>
   </w:style>
-  <w:style w:type="paragraph" w:styleId="Header">
+  <w:style w:type="paragraph" w:styleId="Cabealho">
     <w:name w:val="header"/>
     <w:basedOn w:val="Normal"/>
     <w:semiHidden/>
@@ -7478,9 +7390,9 @@
       </w:tabs>
     </w:pPr>
   </w:style>
-  <w:style w:type="character" w:customStyle="1" w:styleId="BodyTextIndentChar">
-    <w:name w:val="Body Text Indent Char"/>
-    <w:link w:val="BodyTextIndent"/>
+  <w:style w:type="character" w:customStyle="1" w:styleId="AvanodecorpodetextoCarter">
+    <w:name w:val="Avanço de corpo de texto Caráter"/>
+    <w:link w:val="Avanodecorpodetexto"/>
     <w:semiHidden/>
     <w:rsid w:val="002B3712"/>
     <w:rPr>
@@ -7488,9 +7400,9 @@
       <w:lang w:val="en-US" w:eastAsia="en-US"/>
     </w:rPr>
   </w:style>
-  <w:style w:type="character" w:customStyle="1" w:styleId="Heading1Char">
-    <w:name w:val="Heading 1 Char"/>
-    <w:link w:val="Heading1"/>
+  <w:style w:type="character" w:customStyle="1" w:styleId="Ttulo1Carter">
+    <w:name w:val="Título 1 Caráter"/>
+    <w:link w:val="Ttulo1"/>
     <w:rsid w:val="00A8766E"/>
     <w:rPr>
       <w:b/>
@@ -7499,9 +7411,9 @@
       <w:lang w:val="en-US" w:eastAsia="en-US"/>
     </w:rPr>
   </w:style>
-  <w:style w:type="character" w:customStyle="1" w:styleId="Heading2Char">
-    <w:name w:val="Heading 2 Char"/>
-    <w:link w:val="Heading2"/>
+  <w:style w:type="character" w:customStyle="1" w:styleId="Ttulo2Carter">
+    <w:name w:val="Título 2 Caráter"/>
+    <w:link w:val="Ttulo2"/>
     <w:rsid w:val="00A8766E"/>
     <w:rPr>
       <w:b/>
@@ -7510,9 +7422,9 @@
       <w:lang w:val="en-US" w:eastAsia="en-US"/>
     </w:rPr>
   </w:style>
-  <w:style w:type="character" w:customStyle="1" w:styleId="Heading3Char">
-    <w:name w:val="Heading 3 Char"/>
-    <w:link w:val="Heading3"/>
+  <w:style w:type="character" w:customStyle="1" w:styleId="Ttulo3Carter">
+    <w:name w:val="Título 3 Caráter"/>
+    <w:link w:val="Ttulo3"/>
     <w:rsid w:val="00A8766E"/>
     <w:rPr>
       <w:i/>
@@ -7521,7 +7433,7 @@
       <w:lang w:val="en-US" w:eastAsia="en-US"/>
     </w:rPr>
   </w:style>
-  <w:style w:type="character" w:styleId="CommentReference">
+  <w:style w:type="character" w:styleId="Refdecomentrio">
     <w:name w:val="annotation reference"/>
     <w:uiPriority w:val="99"/>
     <w:semiHidden/>
@@ -7532,10 +7444,10 @@
       <w:szCs w:val="16"/>
     </w:rPr>
   </w:style>
-  <w:style w:type="paragraph" w:styleId="CommentText">
+  <w:style w:type="paragraph" w:styleId="Textodecomentrio">
     <w:name w:val="annotation text"/>
     <w:basedOn w:val="Normal"/>
-    <w:link w:val="CommentTextChar"/>
+    <w:link w:val="TextodecomentrioCarter"/>
     <w:uiPriority w:val="99"/>
     <w:unhideWhenUsed/>
     <w:rsid w:val="005E712D"/>
@@ -7543,20 +7455,20 @@
       <w:sz w:val="20"/>
     </w:rPr>
   </w:style>
-  <w:style w:type="character" w:customStyle="1" w:styleId="CommentTextChar">
-    <w:name w:val="Comment Text Char"/>
-    <w:link w:val="CommentText"/>
+  <w:style w:type="character" w:customStyle="1" w:styleId="TextodecomentrioCarter">
+    <w:name w:val="Texto de comentário Caráter"/>
+    <w:link w:val="Textodecomentrio"/>
     <w:uiPriority w:val="99"/>
     <w:rsid w:val="005E712D"/>
     <w:rPr>
       <w:lang w:val="en-US" w:eastAsia="en-US"/>
     </w:rPr>
   </w:style>
-  <w:style w:type="paragraph" w:styleId="CommentSubject">
+  <w:style w:type="paragraph" w:styleId="Assuntodecomentrio">
     <w:name w:val="annotation subject"/>
-    <w:basedOn w:val="CommentText"/>
-    <w:next w:val="CommentText"/>
-    <w:link w:val="CommentSubjectChar"/>
+    <w:basedOn w:val="Textodecomentrio"/>
+    <w:next w:val="Textodecomentrio"/>
+    <w:link w:val="AssuntodecomentrioCarter"/>
     <w:uiPriority w:val="99"/>
     <w:semiHidden/>
     <w:unhideWhenUsed/>
@@ -7566,9 +7478,9 @@
       <w:bCs/>
     </w:rPr>
   </w:style>
-  <w:style w:type="character" w:customStyle="1" w:styleId="CommentSubjectChar">
-    <w:name w:val="Comment Subject Char"/>
-    <w:link w:val="CommentSubject"/>
+  <w:style w:type="character" w:customStyle="1" w:styleId="AssuntodecomentrioCarter">
+    <w:name w:val="Assunto de comentário Caráter"/>
+    <w:link w:val="Assuntodecomentrio"/>
     <w:uiPriority w:val="99"/>
     <w:semiHidden/>
     <w:rsid w:val="005E712D"/>
@@ -7578,7 +7490,7 @@
       <w:lang w:val="en-US" w:eastAsia="en-US"/>
     </w:rPr>
   </w:style>
-  <w:style w:type="character" w:styleId="Mention">
+  <w:style w:type="character" w:styleId="Mencionar">
     <w:name w:val="Mention"/>
     <w:uiPriority w:val="99"/>
     <w:unhideWhenUsed/>

</xml_diff>